<commit_message>
Sync unix with the main repo
</commit_message>
<xml_diff>
--- a/01_unix/exercises/files/unix_exercises.docx
+++ b/01_unix/exercises/files/unix_exercises.docx
@@ -1567,7 +1567,7 @@
         </w:rPr>
         <w:lastRenderedPageBreak/>
         <w:pict w14:anchorId="6BCB63C4">
-          <v:shape id="_x0000_i1027" type="#_x0000_t75" alt="" style="width:14.65pt;height:15.35pt;visibility:visible;mso-wrap-style:square;mso-width-percent:0;mso-height-percent:0;mso-width-percent:0;mso-height-percent:0">
+          <v:shape id="_x0000_i1027" type="#_x0000_t75" alt="" style="width:14.75pt;height:14.75pt;visibility:visible;mso-wrap-style:square;mso-width-percent:0;mso-height-percent:0;mso-width-percent:0;mso-height-percent:0">
             <v:imagedata r:id="rId9" o:title=""/>
           </v:shape>
         </w:pict>
@@ -1705,6 +1705,10 @@
             <w:pPr>
               <w:pStyle w:val="Normal1"/>
               <w:spacing w:line="240" w:lineRule="auto"/>
+              <w:rPr>
+                <w:rFonts w:ascii="Courier New" w:eastAsia="Courier New" w:hAnsi="Courier New" w:cs="Courier New"/>
+                <w:sz w:val="20"/>
+              </w:rPr>
             </w:pPr>
             <w:r>
               <w:rPr>
@@ -1720,7 +1724,7 @@
                 <w:b/>
                 <w:sz w:val="20"/>
               </w:rPr>
-              <w:t>pwd</w:t>
+              <w:t>whoami</w:t>
             </w:r>
             <w:proofErr w:type="spellEnd"/>
           </w:p>
@@ -1741,6 +1745,7 @@
               <w:spacing w:line="240" w:lineRule="auto"/>
               <w:rPr>
                 <w:rFonts w:asciiTheme="majorHAnsi" w:hAnsiTheme="majorHAnsi" w:cstheme="majorHAnsi"/>
+                <w:sz w:val="20"/>
               </w:rPr>
             </w:pPr>
             <w:r>
@@ -1748,7 +1753,266 @@
                 <w:rFonts w:asciiTheme="majorHAnsi" w:hAnsiTheme="majorHAnsi" w:cstheme="majorHAnsi"/>
                 <w:sz w:val="20"/>
               </w:rPr>
+              <w:t>prints out your user name (don’t worry if you do not recognize it, on your computer it will bear your name)</w:t>
+            </w:r>
+          </w:p>
+        </w:tc>
+      </w:tr>
+      <w:tr>
+        <w:tc>
+          <w:tcPr>
+            <w:tcW w:w="3180" w:type="dxa"/>
+            <w:tcMar>
+              <w:top w:w="20" w:type="dxa"/>
+              <w:left w:w="20" w:type="dxa"/>
+              <w:bottom w:w="20" w:type="dxa"/>
+              <w:right w:w="20" w:type="dxa"/>
+            </w:tcMar>
+            <w:vAlign w:val="center"/>
+          </w:tcPr>
+          <w:p>
+            <w:pPr>
+              <w:pStyle w:val="Normal1"/>
+              <w:spacing w:line="240" w:lineRule="auto"/>
+              <w:rPr>
+                <w:rFonts w:ascii="Courier New" w:eastAsia="Courier New" w:hAnsi="Courier New" w:cs="Courier New"/>
+                <w:sz w:val="20"/>
+              </w:rPr>
+            </w:pPr>
+            <w:r>
+              <w:rPr>
+                <w:rFonts w:ascii="Courier New" w:eastAsia="Courier New" w:hAnsi="Courier New" w:cs="Courier New"/>
+                <w:sz w:val="20"/>
+              </w:rPr>
+              <w:t xml:space="preserve">$ </w:t>
+            </w:r>
+            <w:proofErr w:type="spellStart"/>
+            <w:r>
+              <w:rPr>
+                <w:rFonts w:ascii="Courier New" w:eastAsia="Courier New" w:hAnsi="Courier New" w:cs="Courier New"/>
+                <w:b/>
+                <w:sz w:val="20"/>
+              </w:rPr>
+              <w:t>pwd</w:t>
+            </w:r>
+            <w:proofErr w:type="spellEnd"/>
+          </w:p>
+        </w:tc>
+        <w:tc>
+          <w:tcPr>
+            <w:tcW w:w="6180" w:type="dxa"/>
+            <w:tcMar>
+              <w:top w:w="20" w:type="dxa"/>
+              <w:left w:w="20" w:type="dxa"/>
+              <w:bottom w:w="20" w:type="dxa"/>
+              <w:right w:w="20" w:type="dxa"/>
+            </w:tcMar>
+          </w:tcPr>
+          <w:p>
+            <w:pPr>
+              <w:pStyle w:val="Normal1"/>
+              <w:spacing w:line="240" w:lineRule="auto"/>
+              <w:rPr>
+                <w:rFonts w:asciiTheme="majorHAnsi" w:hAnsiTheme="majorHAnsi" w:cstheme="majorHAnsi"/>
+                <w:sz w:val="20"/>
+              </w:rPr>
+            </w:pPr>
+            <w:r>
+              <w:rPr>
+                <w:rFonts w:asciiTheme="majorHAnsi" w:hAnsiTheme="majorHAnsi" w:cstheme="majorHAnsi"/>
+                <w:sz w:val="20"/>
+              </w:rPr>
               <w:t>prints the current directory</w:t>
+            </w:r>
+          </w:p>
+        </w:tc>
+      </w:tr>
+      <w:tr>
+        <w:tc>
+          <w:tcPr>
+            <w:tcW w:w="3180" w:type="dxa"/>
+            <w:tcMar>
+              <w:top w:w="20" w:type="dxa"/>
+              <w:left w:w="20" w:type="dxa"/>
+              <w:bottom w:w="20" w:type="dxa"/>
+              <w:right w:w="20" w:type="dxa"/>
+            </w:tcMar>
+            <w:vAlign w:val="center"/>
+          </w:tcPr>
+          <w:p>
+            <w:pPr>
+              <w:pStyle w:val="Normal1"/>
+              <w:spacing w:line="240" w:lineRule="auto"/>
+              <w:rPr>
+                <w:rFonts w:ascii="Courier New" w:eastAsia="Courier New" w:hAnsi="Courier New" w:cs="Courier New"/>
+                <w:sz w:val="20"/>
+              </w:rPr>
+            </w:pPr>
+            <w:r>
+              <w:rPr>
+                <w:rFonts w:ascii="Courier New" w:eastAsia="Courier New" w:hAnsi="Courier New" w:cs="Courier New"/>
+                <w:sz w:val="20"/>
+              </w:rPr>
+              <w:t xml:space="preserve">$ </w:t>
+            </w:r>
+            <w:r>
+              <w:rPr>
+                <w:rFonts w:ascii="Courier New" w:eastAsia="Courier New" w:hAnsi="Courier New" w:cs="Courier New"/>
+                <w:b/>
+                <w:sz w:val="20"/>
+              </w:rPr>
+              <w:t>cd</w:t>
+            </w:r>
+            <w:r>
+              <w:rPr>
+                <w:rFonts w:ascii="Courier New" w:eastAsia="Courier New" w:hAnsi="Courier New" w:cs="Courier New"/>
+                <w:b/>
+                <w:sz w:val="20"/>
+              </w:rPr>
+              <w:t xml:space="preserve"> ~</w:t>
+            </w:r>
+          </w:p>
+        </w:tc>
+        <w:tc>
+          <w:tcPr>
+            <w:tcW w:w="6180" w:type="dxa"/>
+            <w:tcMar>
+              <w:top w:w="20" w:type="dxa"/>
+              <w:left w:w="20" w:type="dxa"/>
+              <w:bottom w:w="20" w:type="dxa"/>
+              <w:right w:w="20" w:type="dxa"/>
+            </w:tcMar>
+          </w:tcPr>
+          <w:p>
+            <w:pPr>
+              <w:pStyle w:val="Normal1"/>
+              <w:spacing w:line="240" w:lineRule="auto"/>
+              <w:rPr>
+                <w:rFonts w:asciiTheme="majorHAnsi" w:hAnsiTheme="majorHAnsi" w:cstheme="majorHAnsi"/>
+                <w:sz w:val="20"/>
+              </w:rPr>
+            </w:pPr>
+            <w:r>
+              <w:rPr>
+                <w:rFonts w:asciiTheme="majorHAnsi" w:hAnsiTheme="majorHAnsi" w:cstheme="majorHAnsi"/>
+                <w:sz w:val="20"/>
+              </w:rPr>
+              <w:t xml:space="preserve">change directory command, the tide character </w:t>
+            </w:r>
+            <w:r>
+              <w:rPr>
+                <w:rFonts w:asciiTheme="majorHAnsi" w:hAnsiTheme="majorHAnsi" w:cstheme="majorHAnsi"/>
+                <w:sz w:val="20"/>
+              </w:rPr>
+              <w:t>is a shortcut to</w:t>
+            </w:r>
+            <w:r>
+              <w:rPr>
+                <w:rFonts w:asciiTheme="majorHAnsi" w:hAnsiTheme="majorHAnsi" w:cstheme="majorHAnsi"/>
+                <w:sz w:val="20"/>
+              </w:rPr>
+              <w:t xml:space="preserve"> your home directory</w:t>
+            </w:r>
+            <w:r>
+              <w:rPr>
+                <w:rFonts w:asciiTheme="majorHAnsi" w:hAnsiTheme="majorHAnsi" w:cstheme="majorHAnsi"/>
+                <w:sz w:val="20"/>
+              </w:rPr>
+              <w:t>. In UNIX systems each user has a home directory</w:t>
+            </w:r>
+            <w:r>
+              <w:rPr>
+                <w:rFonts w:asciiTheme="majorHAnsi" w:hAnsiTheme="majorHAnsi" w:cstheme="majorHAnsi"/>
+                <w:sz w:val="20"/>
+              </w:rPr>
+              <w:t xml:space="preserve">. This will be your playground. </w:t>
+            </w:r>
+            <w:bookmarkStart w:id="0" w:name="_GoBack"/>
+            <w:bookmarkEnd w:id="0"/>
+          </w:p>
+        </w:tc>
+      </w:tr>
+      <w:tr>
+        <w:tc>
+          <w:tcPr>
+            <w:tcW w:w="3180" w:type="dxa"/>
+            <w:tcMar>
+              <w:top w:w="20" w:type="dxa"/>
+              <w:left w:w="20" w:type="dxa"/>
+              <w:bottom w:w="20" w:type="dxa"/>
+              <w:right w:w="20" w:type="dxa"/>
+            </w:tcMar>
+            <w:vAlign w:val="center"/>
+          </w:tcPr>
+          <w:p>
+            <w:pPr>
+              <w:pStyle w:val="Normal1"/>
+              <w:spacing w:line="240" w:lineRule="auto"/>
+            </w:pPr>
+            <w:r>
+              <w:rPr>
+                <w:rFonts w:ascii="Courier New" w:eastAsia="Courier New" w:hAnsi="Courier New" w:cs="Courier New"/>
+                <w:sz w:val="20"/>
+              </w:rPr>
+              <w:t xml:space="preserve">$ </w:t>
+            </w:r>
+            <w:proofErr w:type="spellStart"/>
+            <w:r>
+              <w:rPr>
+                <w:rFonts w:ascii="Courier New" w:eastAsia="Courier New" w:hAnsi="Courier New" w:cs="Courier New"/>
+                <w:b/>
+                <w:sz w:val="20"/>
+              </w:rPr>
+              <w:t>pwd</w:t>
+            </w:r>
+            <w:proofErr w:type="spellEnd"/>
+          </w:p>
+        </w:tc>
+        <w:tc>
+          <w:tcPr>
+            <w:tcW w:w="6180" w:type="dxa"/>
+            <w:tcMar>
+              <w:top w:w="20" w:type="dxa"/>
+              <w:left w:w="20" w:type="dxa"/>
+              <w:bottom w:w="20" w:type="dxa"/>
+              <w:right w:w="20" w:type="dxa"/>
+            </w:tcMar>
+          </w:tcPr>
+          <w:p>
+            <w:pPr>
+              <w:pStyle w:val="Normal1"/>
+              <w:spacing w:line="240" w:lineRule="auto"/>
+              <w:rPr>
+                <w:rFonts w:asciiTheme="majorHAnsi" w:hAnsiTheme="majorHAnsi" w:cstheme="majorHAnsi"/>
+              </w:rPr>
+            </w:pPr>
+            <w:r>
+              <w:rPr>
+                <w:rFonts w:asciiTheme="majorHAnsi" w:hAnsiTheme="majorHAnsi" w:cstheme="majorHAnsi"/>
+                <w:sz w:val="20"/>
+              </w:rPr>
+              <w:t>prints the current directory</w:t>
+            </w:r>
+            <w:r>
+              <w:rPr>
+                <w:rFonts w:asciiTheme="majorHAnsi" w:hAnsiTheme="majorHAnsi" w:cstheme="majorHAnsi"/>
+                <w:sz w:val="20"/>
+              </w:rPr>
+              <w:t xml:space="preserve"> (notice the directory change</w:t>
+            </w:r>
+            <w:r>
+              <w:rPr>
+                <w:rFonts w:asciiTheme="majorHAnsi" w:hAnsiTheme="majorHAnsi" w:cstheme="majorHAnsi"/>
+                <w:sz w:val="20"/>
+              </w:rPr>
+              <w:t>). The last subdirectory is named after you, the user</w:t>
+            </w:r>
+            <w:r>
+              <w:rPr>
+                <w:rFonts w:asciiTheme="majorHAnsi" w:hAnsiTheme="majorHAnsi" w:cstheme="majorHAnsi"/>
+                <w:sz w:val="20"/>
+              </w:rPr>
+              <w:t>.</w:t>
             </w:r>
           </w:p>
         </w:tc>
@@ -3660,6 +3924,7 @@
                 <w:rFonts w:ascii="Courier New" w:eastAsia="Courier New" w:hAnsi="Courier New" w:cs="Courier New"/>
                 <w:sz w:val="20"/>
               </w:rPr>
+              <w:lastRenderedPageBreak/>
               <w:t xml:space="preserve">$ </w:t>
             </w:r>
             <w:r>
@@ -3955,7 +4220,6 @@
                 <w:rFonts w:ascii="Courier New" w:eastAsia="Courier New" w:hAnsi="Courier New" w:cs="Courier New"/>
                 <w:sz w:val="20"/>
               </w:rPr>
-              <w:lastRenderedPageBreak/>
               <w:t xml:space="preserve">$ </w:t>
             </w:r>
             <w:proofErr w:type="spellStart"/>
@@ -5004,93 +5268,6 @@
         </w:tc>
       </w:tr>
       <w:tr>
-        <w:trPr>
-          <w:del w:id="0" w:author="Annika Gable" w:date="2020-05-05T10:33:00Z"/>
-        </w:trPr>
-        <w:tc>
-          <w:tcPr>
-            <w:tcW w:w="3180" w:type="dxa"/>
-            <w:tcMar>
-              <w:top w:w="20" w:type="dxa"/>
-              <w:left w:w="20" w:type="dxa"/>
-              <w:bottom w:w="20" w:type="dxa"/>
-              <w:right w:w="20" w:type="dxa"/>
-            </w:tcMar>
-            <w:vAlign w:val="center"/>
-          </w:tcPr>
-          <w:p>
-            <w:pPr>
-              <w:pStyle w:val="Normal1"/>
-              <w:spacing w:line="240" w:lineRule="auto"/>
-              <w:rPr>
-                <w:del w:id="1" w:author="Annika Gable" w:date="2020-05-05T10:33:00Z"/>
-              </w:rPr>
-            </w:pPr>
-            <w:del w:id="2" w:author="Annika Gable" w:date="2020-05-05T10:33:00Z">
-              <w:r>
-                <w:rPr>
-                  <w:rFonts w:ascii="Courier New" w:eastAsia="Courier New" w:hAnsi="Courier New" w:cs="Courier New"/>
-                  <w:sz w:val="20"/>
-                </w:rPr>
-                <w:delText xml:space="preserve">$ </w:delText>
-              </w:r>
-              <w:r>
-                <w:rPr>
-                  <w:rFonts w:ascii="Courier New" w:eastAsia="Courier New" w:hAnsi="Courier New" w:cs="Courier New"/>
-                  <w:b/>
-                  <w:sz w:val="20"/>
-                </w:rPr>
-                <w:delText>rm</w:delText>
-              </w:r>
-              <w:r>
-                <w:rPr>
-                  <w:rFonts w:ascii="Courier New" w:eastAsia="Courier New" w:hAnsi="Courier New" w:cs="Courier New"/>
-                  <w:sz w:val="20"/>
-                </w:rPr>
-                <w:delText xml:space="preserve"> tmp/poem*.txt</w:delText>
-              </w:r>
-            </w:del>
-          </w:p>
-        </w:tc>
-        <w:tc>
-          <w:tcPr>
-            <w:tcW w:w="6180" w:type="dxa"/>
-            <w:tcMar>
-              <w:top w:w="20" w:type="dxa"/>
-              <w:left w:w="20" w:type="dxa"/>
-              <w:bottom w:w="20" w:type="dxa"/>
-              <w:right w:w="20" w:type="dxa"/>
-            </w:tcMar>
-          </w:tcPr>
-          <w:p>
-            <w:pPr>
-              <w:pStyle w:val="Normal1"/>
-              <w:rPr>
-                <w:del w:id="3" w:author="Annika Gable" w:date="2020-05-05T10:33:00Z"/>
-                <w:rFonts w:asciiTheme="majorHAnsi" w:hAnsiTheme="majorHAnsi" w:cstheme="majorHAnsi"/>
-              </w:rPr>
-            </w:pPr>
-            <w:del w:id="4" w:author="Annika Gable" w:date="2020-05-05T10:17:00Z">
-              <w:r>
-                <w:rPr>
-                  <w:rFonts w:ascii="Courier New" w:hAnsi="Courier New" w:cs="Courier New"/>
-                  <w:b/>
-                  <w:sz w:val="20"/>
-                </w:rPr>
-                <w:delText>rm</w:delText>
-              </w:r>
-              <w:r>
-                <w:rPr>
-                  <w:rFonts w:asciiTheme="majorHAnsi" w:hAnsiTheme="majorHAnsi" w:cstheme="majorHAnsi"/>
-                  <w:sz w:val="20"/>
-                </w:rPr>
-                <w:delText xml:space="preserve"> removes files and folders</w:delText>
-              </w:r>
-            </w:del>
-          </w:p>
-        </w:tc>
-      </w:tr>
-      <w:tr>
         <w:tc>
           <w:tcPr>
             <w:tcW w:w="3180" w:type="dxa"/>
@@ -5114,50 +5291,31 @@
               </w:rPr>
               <w:t xml:space="preserve">$ </w:t>
             </w:r>
-            <w:del w:id="5" w:author="Annika Gable" w:date="2020-05-05T10:33:00Z">
-              <w:r>
-                <w:rPr>
-                  <w:rFonts w:ascii="Courier New" w:eastAsia="Courier New" w:hAnsi="Courier New" w:cs="Courier New"/>
-                  <w:b/>
-                  <w:sz w:val="20"/>
-                </w:rPr>
-                <w:delText>rmdir</w:delText>
-              </w:r>
-              <w:r>
-                <w:rPr>
-                  <w:rFonts w:ascii="Courier New" w:eastAsia="Courier New" w:hAnsi="Courier New" w:cs="Courier New"/>
-                  <w:sz w:val="20"/>
-                </w:rPr>
-                <w:delText xml:space="preserve"> </w:delText>
-              </w:r>
-            </w:del>
             <w:proofErr w:type="spellStart"/>
-            <w:ins w:id="6" w:author="Annika Gable" w:date="2020-05-05T10:33:00Z">
-              <w:r>
-                <w:rPr>
-                  <w:rFonts w:ascii="Courier New" w:eastAsia="Courier New" w:hAnsi="Courier New" w:cs="Courier New"/>
-                  <w:b/>
-                  <w:sz w:val="20"/>
-                </w:rPr>
-                <w:t>rm</w:t>
-              </w:r>
-              <w:proofErr w:type="spellEnd"/>
-              <w:r>
-                <w:rPr>
-                  <w:rFonts w:ascii="Courier New" w:eastAsia="Courier New" w:hAnsi="Courier New" w:cs="Courier New"/>
-                  <w:b/>
-                  <w:sz w:val="20"/>
-                </w:rPr>
-                <w:t xml:space="preserve"> -r</w:t>
-              </w:r>
-              <w:r>
-                <w:rPr>
-                  <w:rFonts w:ascii="Courier New" w:eastAsia="Courier New" w:hAnsi="Courier New" w:cs="Courier New"/>
-                  <w:sz w:val="20"/>
-                </w:rPr>
-                <w:t xml:space="preserve"> </w:t>
-              </w:r>
-            </w:ins>
+            <w:r>
+              <w:rPr>
+                <w:rFonts w:ascii="Courier New" w:eastAsia="Courier New" w:hAnsi="Courier New" w:cs="Courier New"/>
+                <w:b/>
+                <w:sz w:val="20"/>
+              </w:rPr>
+              <w:t>rm</w:t>
+            </w:r>
+            <w:proofErr w:type="spellEnd"/>
+            <w:r>
+              <w:rPr>
+                <w:rFonts w:ascii="Courier New" w:eastAsia="Courier New" w:hAnsi="Courier New" w:cs="Courier New"/>
+                <w:b/>
+                <w:sz w:val="20"/>
+              </w:rPr>
+              <w:t xml:space="preserve"> -r</w:t>
+            </w:r>
+            <w:r>
+              <w:rPr>
+                <w:rFonts w:ascii="Courier New" w:eastAsia="Courier New" w:hAnsi="Courier New" w:cs="Courier New"/>
+                <w:sz w:val="20"/>
+              </w:rPr>
+              <w:t xml:space="preserve"> </w:t>
+            </w:r>
             <w:proofErr w:type="spellStart"/>
             <w:r>
               <w:rPr>
@@ -5187,79 +5345,36 @@
               </w:rPr>
             </w:pPr>
             <w:proofErr w:type="spellStart"/>
-            <w:ins w:id="7" w:author="Annika Gable" w:date="2020-05-05T10:18:00Z">
-              <w:r>
-                <w:rPr>
-                  <w:rFonts w:ascii="Courier New" w:hAnsi="Courier New" w:cs="Courier New"/>
-                  <w:b/>
-                  <w:sz w:val="20"/>
-                </w:rPr>
-                <w:t>rm</w:t>
-              </w:r>
-              <w:proofErr w:type="spellEnd"/>
-              <w:r>
-                <w:rPr>
-                  <w:rFonts w:asciiTheme="majorHAnsi" w:hAnsiTheme="majorHAnsi" w:cstheme="majorHAnsi"/>
-                  <w:sz w:val="20"/>
-                </w:rPr>
-                <w:t xml:space="preserve"> removes files and folders</w:t>
-              </w:r>
-              <w:r>
-                <w:rPr>
-                  <w:rFonts w:asciiTheme="majorHAnsi" w:hAnsiTheme="majorHAnsi" w:cstheme="majorHAnsi"/>
-                  <w:sz w:val="20"/>
-                </w:rPr>
-                <w:t>. The -r flag stands for recursive. It will delete this fol</w:t>
-              </w:r>
-            </w:ins>
-            <w:ins w:id="8" w:author="Annika Gable" w:date="2020-05-05T10:19:00Z">
-              <w:r>
-                <w:rPr>
-                  <w:rFonts w:asciiTheme="majorHAnsi" w:hAnsiTheme="majorHAnsi" w:cstheme="majorHAnsi"/>
-                  <w:sz w:val="20"/>
-                </w:rPr>
-                <w:t xml:space="preserve">der and all </w:t>
-              </w:r>
-            </w:ins>
-            <w:ins w:id="9" w:author="Annika Gable" w:date="2020-05-05T10:32:00Z">
-              <w:r>
-                <w:rPr>
-                  <w:rFonts w:asciiTheme="majorHAnsi" w:hAnsiTheme="majorHAnsi" w:cstheme="majorHAnsi"/>
-                  <w:sz w:val="20"/>
-                </w:rPr>
-                <w:t>files and folders within.</w:t>
-              </w:r>
-            </w:ins>
-            <w:del w:id="10" w:author="Annika Gable" w:date="2020-05-05T10:33:00Z">
-              <w:r>
-                <w:rPr>
-                  <w:rFonts w:asciiTheme="majorHAnsi" w:hAnsiTheme="majorHAnsi" w:cstheme="majorHAnsi"/>
-                  <w:sz w:val="20"/>
-                </w:rPr>
-                <w:delText>finally,</w:delText>
-              </w:r>
-              <w:r>
-                <w:rPr>
-                  <w:rFonts w:asciiTheme="majorHAnsi" w:hAnsiTheme="majorHAnsi" w:cstheme="majorHAnsi"/>
-                  <w:sz w:val="20"/>
-                </w:rPr>
-                <w:delText xml:space="preserve"> we remove the </w:delText>
-              </w:r>
-              <w:r>
-                <w:rPr>
-                  <w:rFonts w:asciiTheme="majorHAnsi" w:hAnsiTheme="majorHAnsi" w:cstheme="majorHAnsi"/>
-                  <w:sz w:val="20"/>
-                </w:rPr>
-                <w:delText>“tmp”</w:delText>
-              </w:r>
-              <w:r>
-                <w:rPr>
-                  <w:rFonts w:asciiTheme="majorHAnsi" w:hAnsiTheme="majorHAnsi" w:cstheme="majorHAnsi"/>
-                  <w:sz w:val="20"/>
-                </w:rPr>
-                <w:delText xml:space="preserve"> directory</w:delText>
-              </w:r>
-            </w:del>
+            <w:r>
+              <w:rPr>
+                <w:rFonts w:ascii="Courier New" w:hAnsi="Courier New" w:cs="Courier New"/>
+                <w:b/>
+                <w:sz w:val="20"/>
+              </w:rPr>
+              <w:t>rm</w:t>
+            </w:r>
+            <w:proofErr w:type="spellEnd"/>
+            <w:r>
+              <w:rPr>
+                <w:rFonts w:asciiTheme="majorHAnsi" w:hAnsiTheme="majorHAnsi" w:cstheme="majorHAnsi"/>
+                <w:sz w:val="20"/>
+              </w:rPr>
+              <w:t xml:space="preserve"> removes files and folders</w:t>
+            </w:r>
+            <w:r>
+              <w:rPr>
+                <w:rFonts w:asciiTheme="majorHAnsi" w:hAnsiTheme="majorHAnsi" w:cstheme="majorHAnsi"/>
+                <w:sz w:val="20"/>
+              </w:rPr>
+              <w:t xml:space="preserve">. The -r flag stands for recursive. It will delete this folder and all </w:t>
+            </w:r>
+            <w:r>
+              <w:rPr>
+                <w:rFonts w:asciiTheme="majorHAnsi" w:hAnsiTheme="majorHAnsi" w:cstheme="majorHAnsi"/>
+                <w:sz w:val="20"/>
+              </w:rPr>
+              <w:t>files and folders within.</w:t>
+            </w:r>
           </w:p>
         </w:tc>
       </w:tr>
@@ -5821,66 +5936,26 @@
         <w:pStyle w:val="Normal1"/>
         <w:rPr>
           <w:rFonts w:asciiTheme="majorHAnsi" w:hAnsiTheme="majorHAnsi" w:cstheme="majorHAnsi"/>
-        </w:rPr>
-      </w:pPr>
-      <w:commentRangeStart w:id="11"/>
-      <w:r>
-        <w:rPr>
-          <w:rFonts w:asciiTheme="majorHAnsi" w:hAnsiTheme="majorHAnsi" w:cstheme="majorHAnsi"/>
-          <w:sz w:val="20"/>
-        </w:rPr>
-        <w:t>The</w:t>
-      </w:r>
-      <w:commentRangeEnd w:id="11"/>
-      <w:r>
-        <w:rPr>
-          <w:rStyle w:val="CommentReference"/>
-          <w:rFonts w:asciiTheme="minorHAnsi" w:eastAsiaTheme="minorEastAsia" w:hAnsiTheme="minorHAnsi" w:cstheme="minorBidi"/>
-          <w:color w:val="auto"/>
-        </w:rPr>
-        <w:commentReference w:id="11"/>
-      </w:r>
-      <w:r>
-        <w:rPr>
-          <w:rFonts w:asciiTheme="majorHAnsi" w:hAnsiTheme="majorHAnsi" w:cstheme="majorHAnsi"/>
-          <w:sz w:val="20"/>
-        </w:rPr>
-        <w:t xml:space="preserve"> pipe ('</w:t>
-      </w:r>
-      <w:r>
-        <w:rPr>
-          <w:rFonts w:asciiTheme="majorHAnsi" w:hAnsiTheme="majorHAnsi" w:cstheme="majorHAnsi"/>
-          <w:b/>
-          <w:sz w:val="20"/>
-        </w:rPr>
-        <w:t>|</w:t>
-      </w:r>
-      <w:r>
-        <w:rPr>
-          <w:rFonts w:asciiTheme="majorHAnsi" w:hAnsiTheme="majorHAnsi" w:cstheme="majorHAnsi"/>
-          <w:sz w:val="20"/>
-        </w:rPr>
-        <w:t xml:space="preserve">') operator is used to create concurrently executing processes that pass data </w:t>
-      </w:r>
-      <w:r>
-        <w:rPr>
-          <w:rFonts w:asciiTheme="majorHAnsi" w:hAnsiTheme="majorHAnsi" w:cstheme="majorHAnsi"/>
-          <w:sz w:val="20"/>
-        </w:rPr>
-        <w:t>between them</w:t>
-      </w:r>
-      <w:r>
-        <w:rPr>
-          <w:rFonts w:asciiTheme="majorHAnsi" w:hAnsiTheme="majorHAnsi" w:cstheme="majorHAnsi"/>
-          <w:sz w:val="20"/>
-        </w:rPr>
-        <w:t xml:space="preserve">: </w:t>
-      </w:r>
-    </w:p>
-    <w:p>
-      <w:pPr>
-        <w:pStyle w:val="Normal1"/>
-      </w:pPr>
+          <w:sz w:val="20"/>
+          <w:szCs w:val="20"/>
+        </w:rPr>
+      </w:pPr>
+      <w:r>
+        <w:rPr>
+          <w:rFonts w:asciiTheme="majorHAnsi" w:hAnsiTheme="majorHAnsi" w:cstheme="majorHAnsi"/>
+          <w:sz w:val="20"/>
+          <w:szCs w:val="20"/>
+        </w:rPr>
+        <w:t>The pipe operator takes the output from one command and uses it as the input for the next command:</w:t>
+      </w:r>
+      <w:r>
+        <w:rPr>
+          <w:rFonts w:asciiTheme="majorHAnsi" w:hAnsiTheme="majorHAnsi" w:cstheme="majorHAnsi"/>
+          <w:sz w:val="20"/>
+          <w:szCs w:val="20"/>
+        </w:rPr>
+        <w:br/>
+      </w:r>
     </w:p>
     <w:p>
       <w:pPr>
@@ -5897,27 +5972,75 @@
     <w:p>
       <w:pPr>
         <w:pStyle w:val="Normal1"/>
-      </w:pPr>
-    </w:p>
-    <w:p>
-      <w:pPr>
-        <w:pStyle w:val="Normal1"/>
-        <w:rPr>
-          <w:rFonts w:asciiTheme="majorHAnsi" w:hAnsiTheme="majorHAnsi" w:cstheme="majorHAnsi"/>
-          <w:sz w:val="20"/>
-        </w:rPr>
-      </w:pPr>
-      <w:r>
-        <w:rPr>
-          <w:rFonts w:asciiTheme="majorHAnsi" w:hAnsiTheme="majorHAnsi" w:cstheme="majorHAnsi"/>
-          <w:sz w:val="20"/>
-        </w:rPr>
-        <w:t>The</w:t>
-      </w:r>
-      <w:r>
-        <w:rPr>
-          <w:rFonts w:asciiTheme="majorHAnsi" w:hAnsiTheme="majorHAnsi" w:cstheme="majorHAnsi"/>
-          <w:sz w:val="20"/>
+        <w:rPr>
+          <w:rFonts w:asciiTheme="majorHAnsi" w:hAnsiTheme="majorHAnsi" w:cstheme="majorHAnsi"/>
+          <w:sz w:val="20"/>
+          <w:szCs w:val="20"/>
+        </w:rPr>
+      </w:pPr>
+    </w:p>
+    <w:p>
+      <w:pPr>
+        <w:pStyle w:val="Normal1"/>
+        <w:rPr>
+          <w:rFonts w:asciiTheme="majorHAnsi" w:hAnsiTheme="majorHAnsi" w:cstheme="majorHAnsi"/>
+          <w:sz w:val="20"/>
+        </w:rPr>
+      </w:pPr>
+      <w:r>
+        <w:rPr>
+          <w:rFonts w:asciiTheme="majorHAnsi" w:hAnsiTheme="majorHAnsi" w:cstheme="majorHAnsi"/>
+          <w:sz w:val="20"/>
+        </w:rPr>
+        <w:t xml:space="preserve">The </w:t>
+      </w:r>
+      <w:r>
+        <w:rPr>
+          <w:rFonts w:asciiTheme="majorHAnsi" w:hAnsiTheme="majorHAnsi" w:cstheme="majorHAnsi"/>
+          <w:sz w:val="20"/>
+        </w:rPr>
+        <w:t xml:space="preserve">standard </w:t>
+      </w:r>
+      <w:r>
+        <w:rPr>
+          <w:rFonts w:asciiTheme="majorHAnsi" w:hAnsiTheme="majorHAnsi" w:cstheme="majorHAnsi"/>
+          <w:sz w:val="20"/>
+        </w:rPr>
+        <w:t>output of command1 is redirected (piped) to the standard input of command2, etc.</w:t>
+      </w:r>
+    </w:p>
+    <w:p>
+      <w:pPr>
+        <w:pStyle w:val="Normal1"/>
+        <w:rPr>
+          <w:rFonts w:asciiTheme="majorHAnsi" w:hAnsiTheme="majorHAnsi" w:cstheme="majorHAnsi"/>
+          <w:sz w:val="20"/>
+          <w:szCs w:val="20"/>
+        </w:rPr>
+      </w:pPr>
+    </w:p>
+    <w:p>
+      <w:pPr>
+        <w:pStyle w:val="Normal1"/>
+        <w:rPr>
+          <w:rFonts w:asciiTheme="majorHAnsi" w:hAnsiTheme="majorHAnsi" w:cstheme="majorHAnsi"/>
+          <w:sz w:val="20"/>
+          <w:szCs w:val="20"/>
+        </w:rPr>
+      </w:pPr>
+      <w:r>
+        <w:rPr>
+          <w:rFonts w:asciiTheme="majorHAnsi" w:hAnsiTheme="majorHAnsi" w:cstheme="majorHAnsi"/>
+          <w:sz w:val="20"/>
+          <w:szCs w:val="20"/>
+        </w:rPr>
+        <w:t>It’s one of the most powerful tools at your disposal. This way you can combine an arbitrary number of programs in one command.</w:t>
+      </w:r>
+      <w:r>
+        <w:rPr>
+          <w:rFonts w:asciiTheme="majorHAnsi" w:hAnsiTheme="majorHAnsi" w:cstheme="majorHAnsi"/>
+          <w:sz w:val="20"/>
+          <w:szCs w:val="20"/>
         </w:rPr>
         <w:t xml:space="preserve"> </w:t>
       </w:r>
@@ -5925,69 +6048,18 @@
         <w:rPr>
           <w:rFonts w:asciiTheme="majorHAnsi" w:hAnsiTheme="majorHAnsi" w:cstheme="majorHAnsi"/>
           <w:sz w:val="20"/>
-        </w:rPr>
-        <w:t xml:space="preserve">standard </w:t>
-      </w:r>
-      <w:r>
-        <w:rPr>
-          <w:rFonts w:asciiTheme="majorHAnsi" w:hAnsiTheme="majorHAnsi" w:cstheme="majorHAnsi"/>
-          <w:sz w:val="20"/>
-        </w:rPr>
-        <w:t>output</w:t>
-      </w:r>
-      <w:r>
-        <w:rPr>
-          <w:rFonts w:asciiTheme="majorHAnsi" w:hAnsiTheme="majorHAnsi" w:cstheme="majorHAnsi"/>
-          <w:sz w:val="20"/>
-        </w:rPr>
-        <w:t xml:space="preserve"> </w:t>
-      </w:r>
-      <w:r>
-        <w:rPr>
-          <w:rFonts w:asciiTheme="majorHAnsi" w:hAnsiTheme="majorHAnsi" w:cstheme="majorHAnsi"/>
-          <w:sz w:val="20"/>
-        </w:rPr>
-        <w:t>of command1 is redirected (piped) to the standard input of command2, etc.</w:t>
-      </w:r>
-    </w:p>
-    <w:p>
-      <w:pPr>
-        <w:pStyle w:val="Normal1"/>
-        <w:rPr>
-          <w:rFonts w:asciiTheme="majorHAnsi" w:hAnsiTheme="majorHAnsi" w:cstheme="majorHAnsi"/>
-          <w:sz w:val="20"/>
-        </w:rPr>
-      </w:pPr>
-      <w:r>
-        <w:rPr>
-          <w:rFonts w:asciiTheme="majorHAnsi" w:hAnsiTheme="majorHAnsi" w:cstheme="majorHAnsi"/>
-          <w:sz w:val="20"/>
-        </w:rPr>
-        <w:t xml:space="preserve">It’s one of the most powerful tools at your disposal. This way you can </w:t>
-      </w:r>
-      <w:r>
-        <w:rPr>
-          <w:rFonts w:asciiTheme="majorHAnsi" w:hAnsiTheme="majorHAnsi" w:cstheme="majorHAnsi"/>
-          <w:sz w:val="20"/>
-        </w:rPr>
-        <w:t xml:space="preserve">combine an </w:t>
-      </w:r>
-      <w:r>
-        <w:rPr>
-          <w:rFonts w:asciiTheme="majorHAnsi" w:hAnsiTheme="majorHAnsi" w:cstheme="majorHAnsi"/>
-          <w:sz w:val="20"/>
-        </w:rPr>
-        <w:t>arbitrary number of programs in one command.</w:t>
-      </w:r>
-    </w:p>
-    <w:p>
-      <w:pPr>
-        <w:pStyle w:val="Normal1"/>
-        <w:rPr>
-          <w:rFonts w:asciiTheme="majorHAnsi" w:hAnsiTheme="majorHAnsi" w:cstheme="majorHAnsi"/>
-          <w:sz w:val="20"/>
-        </w:rPr>
-      </w:pPr>
+          <w:szCs w:val="20"/>
+        </w:rPr>
+        <w:t>In more technical terms, the pipe operator is used to create concurrently executing processes that pass data between them</w:t>
+      </w:r>
+      <w:r>
+        <w:rPr>
+          <w:rFonts w:asciiTheme="majorHAnsi" w:hAnsiTheme="majorHAnsi" w:cstheme="majorHAnsi"/>
+          <w:sz w:val="20"/>
+          <w:szCs w:val="20"/>
+        </w:rPr>
+        <w:t>.</w:t>
+      </w:r>
     </w:p>
     <w:p>
       <w:pPr>
@@ -6003,7 +6075,6 @@
           <w:noProof/>
           <w:lang w:val="en-GB" w:eastAsia="en-GB"/>
         </w:rPr>
-        <w:lastRenderedPageBreak/>
         <w:drawing>
           <wp:inline distT="0" distB="0" distL="0" distR="0" wp14:anchorId="4380FEF7" wp14:editId="46C23241">
             <wp:extent cx="200025" cy="200025"/>
@@ -7041,7 +7112,7 @@
         </w:rPr>
         <w:t xml:space="preserve">In this case, the contents of the file </w:t>
       </w:r>
-      <w:ins w:id="12" w:author="Annika Gable" w:date="2020-05-05T10:56:00Z">
+      <w:ins w:id="1" w:author="Annika Gable" w:date="2020-05-05T10:56:00Z">
         <w:r>
           <w:rPr>
             <w:rFonts w:asciiTheme="majorHAnsi" w:hAnsiTheme="majorHAnsi" w:cstheme="majorHAnsi"/>
@@ -7309,6 +7380,7 @@
           <w:rFonts w:ascii="Courier New" w:eastAsia="Courier New" w:hAnsi="Courier New" w:cs="Courier New"/>
           <w:sz w:val="20"/>
         </w:rPr>
+        <w:lastRenderedPageBreak/>
         <w:t xml:space="preserve">$ cat hello.txt | </w:t>
       </w:r>
       <w:proofErr w:type="spellStart"/>
@@ -7395,16 +7467,7 @@
           <w:rFonts w:ascii="Courier New" w:eastAsia="Courier New" w:hAnsi="Courier New" w:cs="Courier New"/>
           <w:sz w:val="20"/>
         </w:rPr>
-        <w:t>-</w:t>
-      </w:r>
-      <w:bookmarkStart w:id="13" w:name="_GoBack"/>
-      <w:bookmarkEnd w:id="13"/>
-      <w:r>
-        <w:rPr>
-          <w:rFonts w:ascii="Courier New" w:eastAsia="Courier New" w:hAnsi="Courier New" w:cs="Courier New"/>
-          <w:sz w:val="20"/>
-        </w:rPr>
-        <w:t xml:space="preserve">l </w:t>
+        <w:t xml:space="preserve">-l </w:t>
       </w:r>
       <w:r>
         <w:rPr>
@@ -8292,6 +8355,7 @@
           <w:rFonts w:asciiTheme="majorHAnsi" w:hAnsiTheme="majorHAnsi" w:cstheme="majorHAnsi"/>
           <w:sz w:val="20"/>
         </w:rPr>
+        <w:lastRenderedPageBreak/>
         <w:t xml:space="preserve">Now we will download </w:t>
       </w:r>
       <w:r>
@@ -8339,7 +8403,28 @@
         <w:rPr>
           <w:rFonts w:ascii="Courier New" w:hAnsi="Courier New" w:cs="Courier New"/>
         </w:rPr>
-        <w:t xml:space="preserve">curl TODO -o </w:t>
+        <w:t xml:space="preserve">curl </w:t>
+      </w:r>
+      <w:hyperlink r:id="rId12" w:history="1">
+        <w:r>
+          <w:rPr>
+            <w:rStyle w:val="Hyperlink"/>
+            <w:rFonts w:ascii="Courier New" w:hAnsi="Courier New" w:cs="Courier New"/>
+          </w:rPr>
+          <w:t>https://stringdb-static.org/download/protein.sequences.v11.0/9606.protein.sequences.v11.0.fa.gz</w:t>
+        </w:r>
+      </w:hyperlink>
+      <w:r>
+        <w:rPr>
+          <w:rFonts w:ascii="Courier New" w:hAnsi="Courier New" w:cs="Courier New"/>
+        </w:rPr>
+        <w:t xml:space="preserve"> </w:t>
+      </w:r>
+      <w:r>
+        <w:rPr>
+          <w:rFonts w:ascii="Courier New" w:hAnsi="Courier New" w:cs="Courier New"/>
+        </w:rPr>
+        <w:t xml:space="preserve">-o </w:t>
       </w:r>
       <w:r>
         <w:rPr>
@@ -8417,7 +8502,6 @@
         <w:rPr>
           <w:rFonts w:ascii="Courier New" w:hAnsi="Courier New" w:cs="Courier New"/>
         </w:rPr>
-        <w:lastRenderedPageBreak/>
         <w:t xml:space="preserve">$ </w:t>
       </w:r>
       <w:proofErr w:type="spellStart"/>
@@ -8800,14 +8884,14 @@
         <w:pStyle w:val="Normal1"/>
         <w:rPr>
           <w:rFonts w:asciiTheme="majorHAnsi" w:hAnsiTheme="majorHAnsi" w:cstheme="majorHAnsi"/>
-          <w:sz w:val="24"/>
-        </w:rPr>
-      </w:pPr>
-      <w:r>
-        <w:rPr>
-          <w:rFonts w:asciiTheme="majorHAnsi" w:hAnsiTheme="majorHAnsi" w:cstheme="majorHAnsi"/>
           <w:sz w:val="21"/>
         </w:rPr>
+      </w:pPr>
+      <w:r>
+        <w:rPr>
+          <w:rFonts w:asciiTheme="majorHAnsi" w:hAnsiTheme="majorHAnsi" w:cstheme="majorHAnsi"/>
+          <w:sz w:val="21"/>
+        </w:rPr>
         <w:t xml:space="preserve">Download the protein abundance </w:t>
       </w:r>
       <w:r>
@@ -8829,7 +8913,24 @@
           <w:rFonts w:asciiTheme="majorHAnsi" w:hAnsiTheme="majorHAnsi" w:cstheme="majorHAnsi"/>
           <w:sz w:val="21"/>
         </w:rPr>
-        <w:t xml:space="preserve">(TODO) </w:t>
+        <w:t>(</w:t>
+      </w:r>
+      <w:hyperlink r:id="rId13" w:history="1">
+        <w:r>
+          <w:rPr>
+            <w:rStyle w:val="Hyperlink"/>
+            <w:rFonts w:asciiTheme="majorHAnsi" w:hAnsiTheme="majorHAnsi" w:cstheme="majorHAnsi"/>
+            <w:sz w:val="21"/>
+          </w:rPr>
+          <w:t>https://pax-db.org/downloads/4.1/datasets/9606/9606-BRAIN-integrated.txt</w:t>
+        </w:r>
+      </w:hyperlink>
+      <w:r>
+        <w:rPr>
+          <w:rFonts w:asciiTheme="majorHAnsi" w:hAnsiTheme="majorHAnsi" w:cstheme="majorHAnsi"/>
+          <w:sz w:val="21"/>
+        </w:rPr>
+        <w:t xml:space="preserve">) </w:t>
       </w:r>
       <w:r>
         <w:rPr>
@@ -9783,7 +9884,7 @@
           <w:noProof/>
         </w:rPr>
         <w:pict w14:anchorId="6AA80594">
-          <v:shape id="image00.png" o:spid="_x0000_i1026" type="#_x0000_t75" alt="" style="width:14.65pt;height:15.35pt;visibility:visible;mso-wrap-style:square;mso-width-percent:0;mso-height-percent:0;mso-width-percent:0;mso-height-percent:0">
+          <v:shape id="image00.png" o:spid="_x0000_i1026" type="#_x0000_t75" alt="" style="width:14.75pt;height:14.75pt;visibility:visible;mso-wrap-style:square;mso-width-percent:0;mso-height-percent:0;mso-width-percent:0;mso-height-percent:0">
             <v:imagedata r:id="rId9" o:title=""/>
           </v:shape>
         </w:pict>
@@ -9830,7 +9931,7 @@
       <w:pPr>
         <w:pStyle w:val="Normal1"/>
         <w:rPr>
-          <w:rFonts w:asciiTheme="majorHAnsi" w:hAnsiTheme="majorHAnsi" w:cstheme="majorHAnsi"/>
+          <w:rFonts w:asciiTheme="majorHAnsi" w:eastAsiaTheme="minorEastAsia" w:hAnsiTheme="majorHAnsi" w:cstheme="majorHAnsi"/>
           <w:sz w:val="20"/>
           <w:szCs w:val="20"/>
         </w:rPr>
@@ -9849,15 +9950,23 @@
           <w:sz w:val="20"/>
           <w:szCs w:val="20"/>
         </w:rPr>
-        <w:t xml:space="preserve">(TODO) compressed </w:t>
-      </w:r>
-      <w:r>
-        <w:rPr>
-          <w:rFonts w:asciiTheme="majorHAnsi" w:hAnsiTheme="majorHAnsi" w:cstheme="majorHAnsi"/>
-          <w:sz w:val="20"/>
-          <w:szCs w:val="20"/>
-        </w:rPr>
-        <w:t xml:space="preserve">folder with </w:t>
+        <w:t xml:space="preserve">compressed </w:t>
+      </w:r>
+      <w:r>
+        <w:rPr>
+          <w:rFonts w:asciiTheme="majorHAnsi" w:hAnsiTheme="majorHAnsi" w:cstheme="majorHAnsi"/>
+          <w:sz w:val="20"/>
+          <w:szCs w:val="20"/>
+        </w:rPr>
+        <w:t xml:space="preserve">folder </w:t>
+      </w:r>
+      <w:r>
+        <w:rPr>
+          <w:rFonts w:asciiTheme="majorHAnsi" w:hAnsiTheme="majorHAnsi" w:cstheme="majorHAnsi"/>
+          <w:sz w:val="20"/>
+          <w:szCs w:val="20"/>
+        </w:rPr>
+        <w:t xml:space="preserve">containing </w:t>
       </w:r>
       <w:r>
         <w:rPr>
@@ -9874,6 +9983,14 @@
           <w:szCs w:val="20"/>
         </w:rPr>
         <w:t xml:space="preserve"> </w:t>
+      </w:r>
+      <w:r>
+        <w:rPr>
+          <w:rFonts w:asciiTheme="majorHAnsi" w:hAnsiTheme="majorHAnsi" w:cstheme="majorHAnsi"/>
+          <w:sz w:val="20"/>
+          <w:szCs w:val="20"/>
+        </w:rPr>
+        <w:t xml:space="preserve">with curl, </w:t>
       </w:r>
       <w:r>
         <w:rPr>
@@ -9907,6 +10024,100 @@
           <w:szCs w:val="20"/>
         </w:rPr>
         <w:t>command.</w:t>
+      </w:r>
+      <w:r>
+        <w:rPr>
+          <w:rFonts w:asciiTheme="majorHAnsi" w:hAnsiTheme="majorHAnsi" w:cstheme="majorHAnsi"/>
+          <w:sz w:val="20"/>
+          <w:szCs w:val="20"/>
+        </w:rPr>
+        <w:t xml:space="preserve"> </w:t>
+      </w:r>
+      <w:r>
+        <w:rPr>
+          <w:rFonts w:asciiTheme="majorHAnsi" w:hAnsiTheme="majorHAnsi" w:cstheme="majorHAnsi"/>
+          <w:sz w:val="20"/>
+          <w:szCs w:val="20"/>
+        </w:rPr>
+        <w:t>URL</w:t>
+      </w:r>
+      <w:r>
+        <w:rPr>
+          <w:rFonts w:asciiTheme="majorHAnsi" w:hAnsiTheme="majorHAnsi" w:cstheme="majorHAnsi"/>
+          <w:sz w:val="20"/>
+          <w:szCs w:val="20"/>
+        </w:rPr>
+        <w:t xml:space="preserve"> with the proteom</w:t>
+      </w:r>
+      <w:r>
+        <w:rPr>
+          <w:rFonts w:asciiTheme="majorHAnsi" w:hAnsiTheme="majorHAnsi" w:cstheme="majorHAnsi"/>
+          <w:sz w:val="20"/>
+          <w:szCs w:val="20"/>
+        </w:rPr>
+        <w:t>es</w:t>
+      </w:r>
+      <w:r>
+        <w:rPr>
+          <w:rFonts w:asciiTheme="majorHAnsi" w:hAnsiTheme="majorHAnsi" w:cstheme="majorHAnsi"/>
+          <w:sz w:val="20"/>
+          <w:szCs w:val="20"/>
+        </w:rPr>
+        <w:t>:</w:t>
+      </w:r>
+      <w:r>
+        <w:rPr>
+          <w:rFonts w:asciiTheme="majorHAnsi" w:hAnsiTheme="majorHAnsi" w:cstheme="majorHAnsi"/>
+          <w:sz w:val="20"/>
+          <w:szCs w:val="20"/>
+        </w:rPr>
+        <w:t xml:space="preserve"> </w:t>
+      </w:r>
+      <w:hyperlink r:id="rId14" w:history="1">
+        <w:r>
+          <w:rPr>
+            <w:rStyle w:val="Hyperlink"/>
+            <w:rFonts w:asciiTheme="majorHAnsi" w:eastAsiaTheme="minorEastAsia" w:hAnsiTheme="majorHAnsi" w:cstheme="majorHAnsi"/>
+            <w:sz w:val="20"/>
+            <w:szCs w:val="20"/>
+          </w:rPr>
+          <w:t>https://raw.githubusercontent.com/meringlab/Bio334/master/01_unix/exercises/data/proteomes.tar.gz</w:t>
+        </w:r>
+      </w:hyperlink>
+    </w:p>
+    <w:p>
+      <w:pPr>
+        <w:pStyle w:val="Normal1"/>
+        <w:rPr>
+          <w:rFonts w:asciiTheme="majorHAnsi" w:hAnsiTheme="majorHAnsi" w:cstheme="majorHAnsi"/>
+          <w:sz w:val="20"/>
+          <w:szCs w:val="20"/>
+        </w:rPr>
+      </w:pPr>
+    </w:p>
+    <w:p>
+      <w:pPr>
+        <w:pStyle w:val="Normal1"/>
+        <w:rPr>
+          <w:rFonts w:asciiTheme="majorHAnsi" w:hAnsiTheme="majorHAnsi" w:cstheme="majorHAnsi"/>
+          <w:sz w:val="20"/>
+          <w:szCs w:val="20"/>
+        </w:rPr>
+      </w:pPr>
+      <w:r>
+        <w:rPr>
+          <w:rFonts w:ascii="Courier New" w:eastAsia="Courier New" w:hAnsi="Courier New" w:cs="Courier New"/>
+          <w:sz w:val="20"/>
+        </w:rPr>
+        <w:t>tar</w:t>
+      </w:r>
+      <w:r>
+        <w:rPr>
+          <w:rFonts w:asciiTheme="majorHAnsi" w:hAnsiTheme="majorHAnsi" w:cstheme="majorHAnsi"/>
+          <w:sz w:val="20"/>
+          <w:szCs w:val="20"/>
+        </w:rPr>
+        <w:t xml:space="preserve"> command:</w:t>
       </w:r>
     </w:p>
     <w:p>
@@ -10323,7 +10534,7 @@
           <w:szCs w:val="20"/>
         </w:rPr>
         <w:pict w14:anchorId="522EBF84">
-          <v:shape id="image02.jpg" o:spid="_x0000_i1025" type="#_x0000_t75" alt="" style="width:15.35pt;height:15.35pt;visibility:visible;mso-wrap-style:square;mso-width-percent:0;mso-height-percent:0;mso-width-percent:0;mso-height-percent:0">
+          <v:shape id="image02.jpg" o:spid="_x0000_i1025" type="#_x0000_t75" alt="" style="width:14.75pt;height:14.75pt;visibility:visible;mso-wrap-style:square;mso-width-percent:0;mso-height-percent:0;mso-width-percent:0;mso-height-percent:0">
             <v:imagedata r:id="rId15" o:title=""/>
           </v:shape>
         </w:pict>
@@ -10336,6 +10547,7 @@
         </w:rPr>
         <w:t xml:space="preserve"> Using the </w:t>
       </w:r>
+      <w:proofErr w:type="gramStart"/>
       <w:r>
         <w:rPr>
           <w:rFonts w:asciiTheme="majorHAnsi" w:hAnsiTheme="majorHAnsi" w:cstheme="majorHAnsi"/>
@@ -10352,6 +10564,7 @@
         </w:rPr>
         <w:t>s</w:t>
       </w:r>
+      <w:proofErr w:type="gramEnd"/>
       <w:r>
         <w:rPr>
           <w:rFonts w:asciiTheme="majorHAnsi" w:hAnsiTheme="majorHAnsi" w:cstheme="majorHAnsi"/>
@@ -10934,21 +11147,72 @@
           <w:rFonts w:asciiTheme="majorHAnsi" w:hAnsiTheme="majorHAnsi" w:cstheme="majorHAnsi"/>
           <w:sz w:val="20"/>
         </w:rPr>
-        <w:t>e here (</w:t>
-      </w:r>
-      <w:r>
-        <w:rPr>
-          <w:rFonts w:asciiTheme="majorHAnsi" w:hAnsiTheme="majorHAnsi" w:cstheme="majorHAnsi"/>
-          <w:sz w:val="20"/>
-        </w:rPr>
-        <w:t xml:space="preserve">TODO </w:t>
-      </w:r>
-      <w:r>
-        <w:rPr>
-          <w:rFonts w:asciiTheme="majorHAnsi" w:hAnsiTheme="majorHAnsi" w:cstheme="majorHAnsi"/>
-          <w:sz w:val="20"/>
-        </w:rPr>
-        <w:t xml:space="preserve">download the file with </w:t>
+        <w:t xml:space="preserve">e </w:t>
+      </w:r>
+      <w:r>
+        <w:rPr>
+          <w:rFonts w:asciiTheme="majorHAnsi" w:hAnsiTheme="majorHAnsi" w:cstheme="majorHAnsi"/>
+          <w:sz w:val="20"/>
+        </w:rPr>
+        <w:t>here:</w:t>
+      </w:r>
+    </w:p>
+    <w:p>
+      <w:pPr>
+        <w:pStyle w:val="Normal1"/>
+        <w:rPr>
+          <w:rFonts w:asciiTheme="majorHAnsi" w:hAnsiTheme="majorHAnsi" w:cstheme="majorHAnsi"/>
+          <w:sz w:val="20"/>
+        </w:rPr>
+      </w:pPr>
+      <w:hyperlink r:id="rId17" w:history="1">
+        <w:r>
+          <w:rPr>
+            <w:rStyle w:val="Hyperlink"/>
+            <w:rFonts w:asciiTheme="majorHAnsi" w:hAnsiTheme="majorHAnsi" w:cstheme="majorHAnsi"/>
+            <w:sz w:val="20"/>
+          </w:rPr>
+          <w:t>https://raw.githubusercontent.com/meringlab/Bio334/master/01_unix/exercises/data/dd.tar.gz</w:t>
+        </w:r>
+      </w:hyperlink>
+      <w:r>
+        <w:rPr>
+          <w:rFonts w:asciiTheme="majorHAnsi" w:hAnsiTheme="majorHAnsi" w:cstheme="majorHAnsi"/>
+          <w:sz w:val="20"/>
+        </w:rPr>
+        <w:t xml:space="preserve"> </w:t>
+      </w:r>
+    </w:p>
+    <w:p>
+      <w:pPr>
+        <w:pStyle w:val="Normal1"/>
+        <w:rPr>
+          <w:rFonts w:asciiTheme="majorHAnsi" w:hAnsiTheme="majorHAnsi" w:cstheme="majorHAnsi"/>
+          <w:sz w:val="20"/>
+        </w:rPr>
+      </w:pPr>
+    </w:p>
+    <w:p>
+      <w:pPr>
+        <w:pStyle w:val="Normal1"/>
+        <w:rPr>
+          <w:rFonts w:asciiTheme="majorHAnsi" w:hAnsiTheme="majorHAnsi" w:cstheme="majorHAnsi"/>
+          <w:sz w:val="20"/>
+        </w:rPr>
+      </w:pPr>
+      <w:r>
+        <w:rPr>
+          <w:rFonts w:asciiTheme="majorHAnsi" w:hAnsiTheme="majorHAnsi" w:cstheme="majorHAnsi"/>
+          <w:sz w:val="20"/>
+        </w:rPr>
+        <w:t>D</w:t>
+      </w:r>
+      <w:r>
+        <w:rPr>
+          <w:rFonts w:asciiTheme="majorHAnsi" w:hAnsiTheme="majorHAnsi" w:cstheme="majorHAnsi"/>
+          <w:sz w:val="20"/>
+        </w:rPr>
+        <w:t xml:space="preserve">ownload the file with </w:t>
       </w:r>
       <w:r>
         <w:rPr>
@@ -10978,13 +11242,6 @@
           <w:rFonts w:asciiTheme="majorHAnsi" w:hAnsiTheme="majorHAnsi" w:cstheme="majorHAnsi"/>
           <w:sz w:val="20"/>
         </w:rPr>
-        <w:t>)</w:t>
-      </w:r>
-      <w:r>
-        <w:rPr>
-          <w:rFonts w:asciiTheme="majorHAnsi" w:hAnsiTheme="majorHAnsi" w:cstheme="majorHAnsi"/>
-          <w:sz w:val="20"/>
-        </w:rPr>
         <w:t>. The FASTA format is widely used in sequence distribution, see the description at</w:t>
       </w:r>
       <w:r>
@@ -10994,7 +11251,7 @@
         </w:rPr>
         <w:t xml:space="preserve">: </w:t>
       </w:r>
-      <w:hyperlink r:id="rId17" w:history="1">
+      <w:hyperlink r:id="rId18" w:history="1">
         <w:r>
           <w:rPr>
             <w:rStyle w:val="Hyperlink"/>
@@ -11032,6 +11289,7 @@
           <w:noProof/>
           <w:lang w:val="en-GB" w:eastAsia="en-GB"/>
         </w:rPr>
+        <w:lastRenderedPageBreak/>
         <w:drawing>
           <wp:inline distT="0" distB="0" distL="0" distR="0" wp14:anchorId="1D841291" wp14:editId="6EC91419">
             <wp:extent cx="190500" cy="190500"/>
@@ -11244,7 +11502,7 @@
         </w:rPr>
         <w:t xml:space="preserve"> file. This file includes qualities for each nucleotide (see FASTQ description at </w:t>
       </w:r>
-      <w:hyperlink r:id="rId18">
+      <w:hyperlink r:id="rId19">
         <w:r>
           <w:rPr>
             <w:rFonts w:asciiTheme="majorHAnsi" w:hAnsiTheme="majorHAnsi" w:cstheme="majorHAnsi"/>
@@ -12560,7 +12818,7 @@
         </w:rPr>
         <w:t>Use Bowtie2 manual (</w:t>
       </w:r>
-      <w:hyperlink r:id="rId19">
+      <w:hyperlink r:id="rId20">
         <w:r>
           <w:rPr>
             <w:rFonts w:asciiTheme="majorHAnsi" w:hAnsiTheme="majorHAnsi" w:cstheme="majorHAnsi"/>
@@ -12606,7 +12864,6 @@
           <w:noProof/>
           <w:lang w:val="en-GB" w:eastAsia="en-GB"/>
         </w:rPr>
-        <w:lastRenderedPageBreak/>
         <w:drawing>
           <wp:inline distT="0" distB="0" distL="0" distR="0" wp14:anchorId="2219CCDA" wp14:editId="52D49319">
             <wp:extent cx="190500" cy="190500"/>
@@ -16074,100 +16331,18 @@
       </w:pPr>
     </w:p>
     <w:sectPr>
-      <w:headerReference w:type="even" r:id="rId20"/>
-      <w:headerReference w:type="default" r:id="rId21"/>
-      <w:footerReference w:type="even" r:id="rId22"/>
-      <w:footerReference w:type="default" r:id="rId23"/>
-      <w:headerReference w:type="first" r:id="rId24"/>
-      <w:footerReference w:type="first" r:id="rId25"/>
+      <w:headerReference w:type="even" r:id="rId21"/>
+      <w:headerReference w:type="default" r:id="rId22"/>
+      <w:footerReference w:type="even" r:id="rId23"/>
+      <w:footerReference w:type="default" r:id="rId24"/>
+      <w:headerReference w:type="first" r:id="rId25"/>
+      <w:footerReference w:type="first" r:id="rId26"/>
       <w:pgSz w:w="12240" w:h="15840"/>
       <w:pgMar w:top="1440" w:right="1440" w:bottom="1440" w:left="1440" w:header="720" w:footer="720" w:gutter="0"/>
       <w:cols w:space="720"/>
     </w:sectPr>
   </w:body>
 </w:document>
-</file>
-
-<file path=word/comments.xml><?xml version="1.0" encoding="utf-8"?>
-<w:comments xmlns:wpc="http://schemas.microsoft.com/office/word/2010/wordprocessingCanvas" xmlns:cx="http://schemas.microsoft.com/office/drawing/2014/chartex" xmlns:cx1="http://schemas.microsoft.com/office/drawing/2015/9/8/chartex" xmlns:cx2="http://schemas.microsoft.com/office/drawing/2015/10/21/chartex" xmlns:cx3="http://schemas.microsoft.com/office/drawing/2016/5/9/chartex" xmlns:cx4="http://schemas.microsoft.com/office/drawing/2016/5/10/chartex" xmlns:cx5="http://schemas.microsoft.com/office/drawing/2016/5/11/chartex" xmlns:cx6="http://schemas.microsoft.com/office/drawing/2016/5/12/chartex" xmlns:cx7="http://schemas.microsoft.com/office/drawing/2016/5/13/chartex" xmlns:cx8="http://schemas.microsoft.com/office/drawing/2016/5/14/chartex" xmlns:mc="http://schemas.openxmlformats.org/markup-compatibility/2006" xmlns:aink="http://schemas.microsoft.com/office/drawing/2016/ink" xmlns:am3d="http://schemas.microsoft.com/office/drawing/2017/model3d" xmlns:o="urn:schemas-microsoft-com:office:office" xmlns:r="http://schemas.openxmlformats.org/officeDocument/2006/relationships" xmlns:m="http://schemas.openxmlformats.org/officeDocument/2006/math" xmlns:v="urn:schemas-microsoft-com:vml" xmlns:wp14="http://schemas.microsoft.com/office/word/2010/wordprocessingDrawing" xmlns:wp="http://schemas.openxmlformats.org/drawingml/2006/wordprocessingDrawing" xmlns:w10="urn:schemas-microsoft-com:office:word" xmlns:w="http://schemas.openxmlformats.org/wordprocessingml/2006/main" xmlns:w14="http://schemas.microsoft.com/office/word/2010/wordml" xmlns:w15="http://schemas.microsoft.com/office/word/2012/wordml" xmlns:w16cid="http://schemas.microsoft.com/office/word/2016/wordml/cid" xmlns:w16se="http://schemas.microsoft.com/office/word/2015/wordml/symex" xmlns:wpg="http://schemas.microsoft.com/office/word/2010/wordprocessingGroup" xmlns:wpi="http://schemas.microsoft.com/office/word/2010/wordprocessingInk" xmlns:wne="http://schemas.microsoft.com/office/word/2006/wordml" xmlns:wps="http://schemas.microsoft.com/office/word/2010/wordprocessingShape" mc:Ignorable="w14 w15 w16se w16cid wp14">
-  <w:comment w:id="11" w:author="Annika Gable" w:date="2020-05-05T10:34:00Z" w:initials="AG">
-    <w:p>
-      <w:pPr>
-        <w:pStyle w:val="CommentText"/>
-      </w:pPr>
-      <w:r>
-        <w:rPr>
-          <w:rStyle w:val="CommentReference"/>
-        </w:rPr>
-        <w:annotationRef/>
-      </w:r>
-      <w:r>
-        <w:t>I think this description is too technical for a first intro</w:t>
-      </w:r>
-      <w:r>
-        <w:t>, therefore this would be my suggestion for this section:</w:t>
-      </w:r>
-      <w:r>
-        <w:br/>
-      </w:r>
-    </w:p>
-    <w:p>
-      <w:pPr>
-        <w:pStyle w:val="CommentText"/>
-      </w:pPr>
-      <w:r>
-        <w:t>The pipe operator takes the output from one command and uses it as the input for the next command</w:t>
-      </w:r>
-      <w:r>
-        <w:t>:</w:t>
-      </w:r>
-      <w:r>
-        <w:br/>
-      </w:r>
-    </w:p>
-    <w:p>
-      <w:pPr>
-        <w:pStyle w:val="CommentText"/>
-      </w:pPr>
-      <w:r>
-        <w:t>command1 | command2 | command3 …</w:t>
-      </w:r>
-      <w:r>
-        <w:br/>
-      </w:r>
-    </w:p>
-    <w:p>
-      <w:pPr>
-        <w:pStyle w:val="CommentText"/>
-      </w:pPr>
-      <w:r>
-        <w:t>It’s one of the most powerful tools at your disposal. This way you can combine an arbitrary number of programs in one command.</w:t>
-      </w:r>
-      <w:r>
-        <w:br/>
-        <w:t xml:space="preserve">In more technical terms, the pipe operator </w:t>
-      </w:r>
-      <w:r>
-        <w:t>is used to create concurrently executing processes that pass data between them</w:t>
-      </w:r>
-      <w:r>
-        <w:t>.</w:t>
-      </w:r>
-    </w:p>
-  </w:comment>
-</w:comments>
-</file>
-
-<file path=word/commentsExtended.xml><?xml version="1.0" encoding="utf-8"?>
-<w15:commentsEx xmlns:wpc="http://schemas.microsoft.com/office/word/2010/wordprocessingCanvas" xmlns:cx="http://schemas.microsoft.com/office/drawing/2014/chartex" xmlns:cx1="http://schemas.microsoft.com/office/drawing/2015/9/8/chartex" xmlns:cx2="http://schemas.microsoft.com/office/drawing/2015/10/21/chartex" xmlns:cx3="http://schemas.microsoft.com/office/drawing/2016/5/9/chartex" xmlns:cx4="http://schemas.microsoft.com/office/drawing/2016/5/10/chartex" xmlns:cx5="http://schemas.microsoft.com/office/drawing/2016/5/11/chartex" xmlns:cx6="http://schemas.microsoft.com/office/drawing/2016/5/12/chartex" xmlns:cx7="http://schemas.microsoft.com/office/drawing/2016/5/13/chartex" xmlns:cx8="http://schemas.microsoft.com/office/drawing/2016/5/14/chartex" xmlns:mc="http://schemas.openxmlformats.org/markup-compatibility/2006" xmlns:aink="http://schemas.microsoft.com/office/drawing/2016/ink" xmlns:am3d="http://schemas.microsoft.com/office/drawing/2017/model3d" xmlns:o="urn:schemas-microsoft-com:office:office" xmlns:r="http://schemas.openxmlformats.org/officeDocument/2006/relationships" xmlns:m="http://schemas.openxmlformats.org/officeDocument/2006/math" xmlns:v="urn:schemas-microsoft-com:vml" xmlns:wp14="http://schemas.microsoft.com/office/word/2010/wordprocessingDrawing" xmlns:wp="http://schemas.openxmlformats.org/drawingml/2006/wordprocessingDrawing" xmlns:w10="urn:schemas-microsoft-com:office:word" xmlns:w="http://schemas.openxmlformats.org/wordprocessingml/2006/main" xmlns:w14="http://schemas.microsoft.com/office/word/2010/wordml" xmlns:w15="http://schemas.microsoft.com/office/word/2012/wordml" xmlns:w16cid="http://schemas.microsoft.com/office/word/2016/wordml/cid" xmlns:w16se="http://schemas.microsoft.com/office/word/2015/wordml/symex" xmlns:wpg="http://schemas.microsoft.com/office/word/2010/wordprocessingGroup" xmlns:wpi="http://schemas.microsoft.com/office/word/2010/wordprocessingInk" xmlns:wne="http://schemas.microsoft.com/office/word/2006/wordml" xmlns:wps="http://schemas.microsoft.com/office/word/2010/wordprocessingShape" mc:Ignorable="w14 w15 w16se w16cid wp14">
-  <w15:commentEx w15:paraId="6AF74A00" w15:done="0"/>
-</w15:commentsEx>
-</file>
-
-<file path=word/commentsIds.xml><?xml version="1.0" encoding="utf-8"?>
-<w16cid:commentsIds xmlns:wpc="http://schemas.microsoft.com/office/word/2010/wordprocessingCanvas" xmlns:cx="http://schemas.microsoft.com/office/drawing/2014/chartex" xmlns:cx1="http://schemas.microsoft.com/office/drawing/2015/9/8/chartex" xmlns:cx2="http://schemas.microsoft.com/office/drawing/2015/10/21/chartex" xmlns:cx3="http://schemas.microsoft.com/office/drawing/2016/5/9/chartex" xmlns:cx4="http://schemas.microsoft.com/office/drawing/2016/5/10/chartex" xmlns:cx5="http://schemas.microsoft.com/office/drawing/2016/5/11/chartex" xmlns:cx6="http://schemas.microsoft.com/office/drawing/2016/5/12/chartex" xmlns:cx7="http://schemas.microsoft.com/office/drawing/2016/5/13/chartex" xmlns:cx8="http://schemas.microsoft.com/office/drawing/2016/5/14/chartex" xmlns:mc="http://schemas.openxmlformats.org/markup-compatibility/2006" xmlns:aink="http://schemas.microsoft.com/office/drawing/2016/ink" xmlns:am3d="http://schemas.microsoft.com/office/drawing/2017/model3d" xmlns:o="urn:schemas-microsoft-com:office:office" xmlns:r="http://schemas.openxmlformats.org/officeDocument/2006/relationships" xmlns:m="http://schemas.openxmlformats.org/officeDocument/2006/math" xmlns:v="urn:schemas-microsoft-com:vml" xmlns:wp14="http://schemas.microsoft.com/office/word/2010/wordprocessingDrawing" xmlns:wp="http://schemas.openxmlformats.org/drawingml/2006/wordprocessingDrawing" xmlns:w10="urn:schemas-microsoft-com:office:word" xmlns:w="http://schemas.openxmlformats.org/wordprocessingml/2006/main" xmlns:w14="http://schemas.microsoft.com/office/word/2010/wordml" xmlns:w15="http://schemas.microsoft.com/office/word/2012/wordml" xmlns:w16cid="http://schemas.microsoft.com/office/word/2016/wordml/cid" xmlns:w16se="http://schemas.microsoft.com/office/word/2015/wordml/symex" xmlns:wpg="http://schemas.microsoft.com/office/word/2010/wordprocessingGroup" xmlns:wpi="http://schemas.microsoft.com/office/word/2010/wordprocessingInk" xmlns:wne="http://schemas.microsoft.com/office/word/2006/wordml" xmlns:wps="http://schemas.microsoft.com/office/word/2010/wordprocessingShape" mc:Ignorable="w14 w15 w16se w16cid wp14">
-  <w16cid:commentId w16cid:paraId="6AF74A00" w16cid:durableId="225BBFC7"/>
-</w16cid:commentsIds>
 </file>
 
 <file path=word/endnotes.xml><?xml version="1.0" encoding="utf-8"?>
@@ -16291,14 +16466,14 @@
         <v:path o:extrusionok="f" gradientshapeok="t" o:connecttype="rect"/>
         <o:lock v:ext="edit" aspectratio="t"/>
       </v:shapetype>
-      <v:shape id="_x0000_i1058" type="#_x0000_t75" style="width:132pt;height:134pt;visibility:visible;mso-wrap-style:square" o:bullet="t">
+      <v:shape id="_x0000_i1320" type="#_x0000_t75" style="width:132.2pt;height:133.95pt;visibility:visible;mso-wrap-style:square" o:bullet="t">
         <v:imagedata r:id="rId1" o:title=""/>
       </v:shape>
     </w:pict>
   </w:numPicBullet>
   <w:numPicBullet w:numPicBulletId="1">
     <w:pict>
-      <v:shape id="_x0000_i1059" type="#_x0000_t75" style="width:484pt;height:478pt;visibility:visible;mso-wrap-style:square" o:bullet="t">
+      <v:shape id="_x0000_i1321" type="#_x0000_t75" style="width:483.95pt;height:478.05pt;visibility:visible;mso-wrap-style:square" o:bullet="t">
         <v:imagedata r:id="rId2" o:title=""/>
       </v:shape>
     </w:pict>
@@ -16747,7 +16922,7 @@
     </w:rPrDefault>
     <w:pPrDefault/>
   </w:docDefaults>
-  <w:latentStyles w:defLockedState="0" w:defUIPriority="99" w:defSemiHidden="0" w:defUnhideWhenUsed="0" w:defQFormat="0" w:count="375">
+  <w:latentStyles w:defLockedState="0" w:defUIPriority="99" w:defSemiHidden="0" w:defUnhideWhenUsed="0" w:defQFormat="0" w:count="376">
     <w:lsdException w:name="Normal" w:uiPriority="0" w:qFormat="1"/>
     <w:lsdException w:name="heading 1" w:uiPriority="9" w:qFormat="1"/>
     <w:lsdException w:name="heading 2" w:semiHidden="1" w:uiPriority="9" w:unhideWhenUsed="1" w:qFormat="1"/>
@@ -17121,10 +17296,16 @@
     <w:lsdException w:name="List Table 7 Colorful Accent 6" w:uiPriority="52"/>
     <w:lsdException w:name="Mention" w:semiHidden="1" w:unhideWhenUsed="1"/>
     <w:lsdException w:name="Smart Hyperlink" w:semiHidden="1" w:unhideWhenUsed="1"/>
+    <w:lsdException w:name="Smart Link" w:semiHidden="1" w:unhideWhenUsed="1"/>
   </w:latentStyles>
   <w:style w:type="paragraph" w:default="1" w:styleId="Normal">
     <w:name w:val="Normal"/>
     <w:qFormat/>
+    <w:rsid w:val="003765D4"/>
+    <w:rPr>
+      <w:rFonts w:ascii="Times New Roman" w:eastAsia="Times New Roman" w:hAnsi="Times New Roman" w:cs="Times New Roman"/>
+      <w:lang w:eastAsia="zh-CN"/>
+    </w:rPr>
   </w:style>
   <w:style w:type="paragraph" w:styleId="Heading1">
     <w:name w:val="heading 1"/>
@@ -17278,9 +17459,10 @@
     <w:unhideWhenUsed/>
     <w:rsid w:val="00C05D55"/>
     <w:rPr>
-      <w:rFonts w:ascii="Lucida Grande" w:hAnsi="Lucida Grande"/>
+      <w:rFonts w:ascii="Lucida Grande" w:eastAsiaTheme="minorEastAsia" w:hAnsi="Lucida Grande" w:cstheme="minorBidi"/>
       <w:sz w:val="18"/>
       <w:szCs w:val="18"/>
+      <w:lang w:eastAsia="ja-JP"/>
     </w:rPr>
   </w:style>
   <w:style w:type="character" w:customStyle="1" w:styleId="BalloonTextChar">
@@ -17332,6 +17514,10 @@
         <w:tab w:val="right" w:pos="9360"/>
       </w:tabs>
     </w:pPr>
+    <w:rPr>
+      <w:rFonts w:asciiTheme="minorHAnsi" w:eastAsiaTheme="minorEastAsia" w:hAnsiTheme="minorHAnsi" w:cstheme="minorBidi"/>
+      <w:lang w:eastAsia="ja-JP"/>
+    </w:rPr>
   </w:style>
   <w:style w:type="character" w:customStyle="1" w:styleId="HeaderChar">
     <w:name w:val="Header Char"/>
@@ -17353,6 +17539,10 @@
         <w:tab w:val="right" w:pos="9360"/>
       </w:tabs>
     </w:pPr>
+    <w:rPr>
+      <w:rFonts w:asciiTheme="minorHAnsi" w:eastAsiaTheme="minorEastAsia" w:hAnsiTheme="minorHAnsi" w:cstheme="minorBidi"/>
+      <w:lang w:eastAsia="ja-JP"/>
+    </w:rPr>
   </w:style>
   <w:style w:type="character" w:customStyle="1" w:styleId="FooterChar">
     <w:name w:val="Footer Char"/>
@@ -17403,8 +17593,10 @@
     <w:unhideWhenUsed/>
     <w:rsid w:val="00FF499B"/>
     <w:rPr>
+      <w:rFonts w:asciiTheme="minorHAnsi" w:eastAsiaTheme="minorEastAsia" w:hAnsiTheme="minorHAnsi" w:cstheme="minorBidi"/>
       <w:sz w:val="20"/>
       <w:szCs w:val="20"/>
+      <w:lang w:eastAsia="ja-JP"/>
     </w:rPr>
   </w:style>
   <w:style w:type="character" w:customStyle="1" w:styleId="CommentTextChar">

</xml_diff>

<commit_message>
UNIX: sync with main repo
</commit_message>
<xml_diff>
--- a/01_unix/exercises/files/unix_exercises.docx
+++ b/01_unix/exercises/files/unix_exercises.docx
@@ -1383,6 +1383,7 @@
     <w:p>
       <w:pPr>
         <w:pStyle w:val="Normal1"/>
+        <w:ind w:left="720" w:hanging="720"/>
         <w:rPr>
           <w:sz w:val="20"/>
           <w:szCs w:val="20"/>
@@ -1460,7 +1461,14 @@
           <w:sz w:val="20"/>
           <w:szCs w:val="20"/>
         </w:rPr>
-        <w:t>solve.</w:t>
+        <w:t>solve</w:t>
+      </w:r>
+      <w:r>
+        <w:rPr>
+          <w:sz w:val="20"/>
+          <w:szCs w:val="20"/>
+        </w:rPr>
+        <w:t xml:space="preserve"> (solutions to these exercises can be read from the solutions file)</w:t>
       </w:r>
     </w:p>
     <w:p>
@@ -1927,8 +1935,6 @@
               </w:rPr>
               <w:t xml:space="preserve">. This will be your playground. </w:t>
             </w:r>
-            <w:bookmarkStart w:id="0" w:name="_GoBack"/>
-            <w:bookmarkEnd w:id="0"/>
           </w:p>
         </w:tc>
       </w:tr>
@@ -2802,7 +2808,23 @@
                   <w:rFonts w:asciiTheme="majorHAnsi" w:eastAsia="Courier New" w:hAnsiTheme="majorHAnsi" w:cstheme="majorHAnsi"/>
                   <w:sz w:val="20"/>
                 </w:rPr>
-                <w:t>http://www.poetryfoundation.org/poem/171621</w:t>
+                <w:t>http://</w:t>
+              </w:r>
+              <w:r>
+                <w:rPr>
+                  <w:rStyle w:val="Hyperlink"/>
+                  <w:rFonts w:asciiTheme="majorHAnsi" w:eastAsia="Courier New" w:hAnsiTheme="majorHAnsi" w:cstheme="majorHAnsi"/>
+                  <w:sz w:val="20"/>
+                </w:rPr>
+                <w:t>w</w:t>
+              </w:r>
+              <w:r>
+                <w:rPr>
+                  <w:rStyle w:val="Hyperlink"/>
+                  <w:rFonts w:asciiTheme="majorHAnsi" w:eastAsia="Courier New" w:hAnsiTheme="majorHAnsi" w:cstheme="majorHAnsi"/>
+                  <w:sz w:val="20"/>
+                </w:rPr>
+                <w:t>ww.poetryfoundation.org/poem/171621</w:t>
               </w:r>
             </w:hyperlink>
           </w:p>
@@ -3890,7 +3912,49 @@
                 <w:rFonts w:asciiTheme="majorHAnsi" w:hAnsiTheme="majorHAnsi" w:cstheme="majorHAnsi"/>
                 <w:sz w:val="20"/>
               </w:rPr>
-              <w:t xml:space="preserve"> to get more information about the head command; use the correct parameter to display not only the first 10 lines of the poem but the entire poem</w:t>
+              <w:t xml:space="preserve"> to get more information about the head command; </w:t>
+            </w:r>
+            <w:r>
+              <w:rPr>
+                <w:rFonts w:asciiTheme="majorHAnsi" w:hAnsiTheme="majorHAnsi" w:cstheme="majorHAnsi"/>
+                <w:sz w:val="20"/>
+              </w:rPr>
+              <w:t>find and write down the</w:t>
+            </w:r>
+            <w:r>
+              <w:rPr>
+                <w:rFonts w:asciiTheme="majorHAnsi" w:hAnsiTheme="majorHAnsi" w:cstheme="majorHAnsi"/>
+                <w:sz w:val="20"/>
+              </w:rPr>
+              <w:t xml:space="preserve"> </w:t>
+            </w:r>
+            <w:r>
+              <w:rPr>
+                <w:rFonts w:asciiTheme="majorHAnsi" w:hAnsiTheme="majorHAnsi" w:cstheme="majorHAnsi"/>
+                <w:sz w:val="20"/>
+              </w:rPr>
+              <w:t>head command</w:t>
+            </w:r>
+            <w:r>
+              <w:rPr>
+                <w:rFonts w:asciiTheme="majorHAnsi" w:hAnsiTheme="majorHAnsi" w:cstheme="majorHAnsi"/>
+                <w:sz w:val="20"/>
+              </w:rPr>
+              <w:t xml:space="preserve"> </w:t>
+            </w:r>
+            <w:r>
+              <w:rPr>
+                <w:rFonts w:asciiTheme="majorHAnsi" w:hAnsiTheme="majorHAnsi" w:cstheme="majorHAnsi"/>
+                <w:sz w:val="20"/>
+              </w:rPr>
+              <w:t xml:space="preserve">with the correct parameter </w:t>
+            </w:r>
+            <w:r>
+              <w:rPr>
+                <w:rFonts w:asciiTheme="majorHAnsi" w:hAnsiTheme="majorHAnsi" w:cstheme="majorHAnsi"/>
+                <w:sz w:val="20"/>
+              </w:rPr>
+              <w:t>to display not only the first 10 lines of the poem but the entire poem</w:t>
             </w:r>
             <w:r>
               <w:rPr>
@@ -7112,7 +7176,7 @@
         </w:rPr>
         <w:t xml:space="preserve">In this case, the contents of the file </w:t>
       </w:r>
-      <w:ins w:id="1" w:author="Annika Gable" w:date="2020-05-05T10:56:00Z">
+      <w:ins w:id="0" w:author="Annika Gable" w:date="2020-05-05T10:56:00Z">
         <w:r>
           <w:rPr>
             <w:rFonts w:asciiTheme="majorHAnsi" w:hAnsiTheme="majorHAnsi" w:cstheme="majorHAnsi"/>
@@ -12799,121 +12863,12 @@
     <w:p>
       <w:pPr>
         <w:pStyle w:val="Normal1"/>
-      </w:pPr>
-    </w:p>
-    <w:p>
-      <w:pPr>
-        <w:pStyle w:val="Normal1"/>
-        <w:rPr>
-          <w:rFonts w:asciiTheme="majorHAnsi" w:hAnsiTheme="majorHAnsi" w:cstheme="majorHAnsi"/>
-          <w:sz w:val="20"/>
-          <w:szCs w:val="20"/>
-        </w:rPr>
-      </w:pPr>
-      <w:r>
-        <w:rPr>
-          <w:rFonts w:asciiTheme="majorHAnsi" w:hAnsiTheme="majorHAnsi" w:cstheme="majorHAnsi"/>
-          <w:sz w:val="20"/>
-          <w:szCs w:val="20"/>
-        </w:rPr>
-        <w:t>Use Bowtie2 manual (</w:t>
-      </w:r>
-      <w:hyperlink r:id="rId20">
-        <w:r>
-          <w:rPr>
-            <w:rFonts w:asciiTheme="majorHAnsi" w:hAnsiTheme="majorHAnsi" w:cstheme="majorHAnsi"/>
-            <w:color w:val="1155CC"/>
-            <w:sz w:val="20"/>
-            <w:szCs w:val="20"/>
-            <w:u w:val="single"/>
-          </w:rPr>
-          <w:t>http://bowtie-bio.sourceforge.net/bowtie2/manual.shtml</w:t>
-        </w:r>
-      </w:hyperlink>
-      <w:r>
-        <w:rPr>
-          <w:rFonts w:asciiTheme="majorHAnsi" w:hAnsiTheme="majorHAnsi" w:cstheme="majorHAnsi"/>
-          <w:sz w:val="20"/>
-          <w:szCs w:val="20"/>
-        </w:rPr>
-        <w:t>) to explore and change parameters.</w:t>
-      </w:r>
-    </w:p>
-    <w:p>
-      <w:pPr>
-        <w:pStyle w:val="Normal1"/>
-        <w:rPr>
-          <w:rFonts w:asciiTheme="majorHAnsi" w:hAnsiTheme="majorHAnsi" w:cstheme="majorHAnsi"/>
-          <w:sz w:val="20"/>
-          <w:szCs w:val="20"/>
-        </w:rPr>
-      </w:pPr>
-    </w:p>
-    <w:p>
-      <w:pPr>
-        <w:pStyle w:val="Normal1"/>
-        <w:rPr>
-          <w:rFonts w:asciiTheme="majorHAnsi" w:hAnsiTheme="majorHAnsi" w:cstheme="majorHAnsi"/>
-          <w:sz w:val="20"/>
-          <w:szCs w:val="20"/>
-        </w:rPr>
-      </w:pPr>
-      <w:r>
-        <w:rPr>
-          <w:rFonts w:asciiTheme="majorHAnsi" w:hAnsiTheme="majorHAnsi" w:cstheme="majorHAnsi"/>
-          <w:noProof/>
-          <w:lang w:val="en-GB" w:eastAsia="en-GB"/>
-        </w:rPr>
-        <w:drawing>
-          <wp:inline distT="0" distB="0" distL="0" distR="0" wp14:anchorId="2219CCDA" wp14:editId="52D49319">
-            <wp:extent cx="190500" cy="190500"/>
-            <wp:effectExtent l="0" t="0" r="0" b="0"/>
-            <wp:docPr id="67" name="image02.jpg"/>
-            <wp:cNvGraphicFramePr/>
-            <a:graphic xmlns:a="http://schemas.openxmlformats.org/drawingml/2006/main">
-              <a:graphicData uri="http://schemas.openxmlformats.org/drawingml/2006/picture">
-                <pic:pic xmlns:pic="http://schemas.openxmlformats.org/drawingml/2006/picture">
-                  <pic:nvPicPr>
-                    <pic:cNvPr id="0" name="image02.jpg"/>
-                    <pic:cNvPicPr preferRelativeResize="0"/>
-                  </pic:nvPicPr>
-                  <pic:blipFill>
-                    <a:blip r:embed="rId7"/>
-                    <a:stretch>
-                      <a:fillRect/>
-                    </a:stretch>
-                  </pic:blipFill>
-                  <pic:spPr>
-                    <a:xfrm>
-                      <a:off x="0" y="0"/>
-                      <a:ext cx="190500" cy="190500"/>
-                    </a:xfrm>
-                    <a:prstGeom prst="rect">
-                      <a:avLst/>
-                    </a:prstGeom>
-                  </pic:spPr>
-                </pic:pic>
-              </a:graphicData>
-            </a:graphic>
-          </wp:inline>
-        </w:drawing>
-      </w:r>
-      <w:r>
-        <w:rPr>
-          <w:rFonts w:asciiTheme="majorHAnsi" w:hAnsiTheme="majorHAnsi" w:cstheme="majorHAnsi"/>
-          <w:sz w:val="20"/>
-          <w:szCs w:val="20"/>
-        </w:rPr>
-        <w:t>Did they change the results?</w:t>
-      </w:r>
-    </w:p>
-    <w:p>
-      <w:pPr>
-        <w:pStyle w:val="Normal1"/>
         <w:rPr>
           <w:color w:val="FF0000"/>
         </w:rPr>
       </w:pPr>
+      <w:bookmarkStart w:id="1" w:name="_GoBack"/>
+      <w:bookmarkEnd w:id="1"/>
     </w:p>
     <w:p>
       <w:pPr>
@@ -16331,12 +16286,12 @@
       </w:pPr>
     </w:p>
     <w:sectPr>
-      <w:headerReference w:type="even" r:id="rId21"/>
-      <w:headerReference w:type="default" r:id="rId22"/>
-      <w:footerReference w:type="even" r:id="rId23"/>
-      <w:footerReference w:type="default" r:id="rId24"/>
-      <w:headerReference w:type="first" r:id="rId25"/>
-      <w:footerReference w:type="first" r:id="rId26"/>
+      <w:headerReference w:type="even" r:id="rId20"/>
+      <w:headerReference w:type="default" r:id="rId21"/>
+      <w:footerReference w:type="even" r:id="rId22"/>
+      <w:footerReference w:type="default" r:id="rId23"/>
+      <w:headerReference w:type="first" r:id="rId24"/>
+      <w:footerReference w:type="first" r:id="rId25"/>
       <w:pgSz w:w="12240" w:h="15840"/>
       <w:pgMar w:top="1440" w:right="1440" w:bottom="1440" w:left="1440" w:header="720" w:footer="720" w:gutter="0"/>
       <w:cols w:space="720"/>
@@ -16466,14 +16421,14 @@
         <v:path o:extrusionok="f" gradientshapeok="t" o:connecttype="rect"/>
         <o:lock v:ext="edit" aspectratio="t"/>
       </v:shapetype>
-      <v:shape id="_x0000_i1320" type="#_x0000_t75" style="width:132.2pt;height:133.95pt;visibility:visible;mso-wrap-style:square" o:bullet="t">
+      <v:shape id="_x0000_i1334" type="#_x0000_t75" style="width:132.2pt;height:133.95pt;visibility:visible;mso-wrap-style:square" o:bullet="t">
         <v:imagedata r:id="rId1" o:title=""/>
       </v:shape>
     </w:pict>
   </w:numPicBullet>
   <w:numPicBullet w:numPicBulletId="1">
     <w:pict>
-      <v:shape id="_x0000_i1321" type="#_x0000_t75" style="width:483.95pt;height:478.05pt;visibility:visible;mso-wrap-style:square" o:bullet="t">
+      <v:shape id="_x0000_i1335" type="#_x0000_t75" style="width:483.95pt;height:478.05pt;visibility:visible;mso-wrap-style:square" o:bullet="t">
         <v:imagedata r:id="rId2" o:title=""/>
       </v:shape>
     </w:pict>
@@ -17393,6 +17348,7 @@
   <w:style w:type="character" w:default="1" w:styleId="DefaultParagraphFont">
     <w:name w:val="Default Paragraph Font"/>
     <w:uiPriority w:val="1"/>
+    <w:semiHidden/>
     <w:unhideWhenUsed/>
   </w:style>
   <w:style w:type="table" w:default="1" w:styleId="TableNormal">

</xml_diff>

<commit_message>
instructions to download files to data dir
</commit_message>
<xml_diff>
--- a/01_unix/exercises/files/unix_exercises.docx
+++ b/01_unix/exercises/files/unix_exercises.docx
@@ -1575,7 +1575,7 @@
         </w:rPr>
         <w:lastRenderedPageBreak/>
         <w:pict w14:anchorId="6BCB63C4">
-          <v:shape id="_x0000_i1027" type="#_x0000_t75" alt="" style="width:14.75pt;height:14.75pt;visibility:visible;mso-wrap-style:square;mso-width-percent:0;mso-height-percent:0;mso-width-percent:0;mso-height-percent:0">
+          <v:shape id="_x0000_i1027" type="#_x0000_t75" alt="" style="width:15.05pt;height:15.05pt;visibility:visible;mso-wrap-style:square;mso-width-percent:0;mso-height-percent:0;mso-width-percent:0;mso-height-percent:0">
             <v:imagedata r:id="rId9" o:title=""/>
           </v:shape>
         </w:pict>
@@ -2808,23 +2808,7 @@
                   <w:rFonts w:asciiTheme="majorHAnsi" w:eastAsia="Courier New" w:hAnsiTheme="majorHAnsi" w:cstheme="majorHAnsi"/>
                   <w:sz w:val="20"/>
                 </w:rPr>
-                <w:t>http://</w:t>
-              </w:r>
-              <w:r>
-                <w:rPr>
-                  <w:rStyle w:val="Hyperlink"/>
-                  <w:rFonts w:asciiTheme="majorHAnsi" w:eastAsia="Courier New" w:hAnsiTheme="majorHAnsi" w:cstheme="majorHAnsi"/>
-                  <w:sz w:val="20"/>
-                </w:rPr>
-                <w:t>w</w:t>
-              </w:r>
-              <w:r>
-                <w:rPr>
-                  <w:rStyle w:val="Hyperlink"/>
-                  <w:rFonts w:asciiTheme="majorHAnsi" w:eastAsia="Courier New" w:hAnsiTheme="majorHAnsi" w:cstheme="majorHAnsi"/>
-                  <w:sz w:val="20"/>
-                </w:rPr>
-                <w:t>ww.poetryfoundation.org/poem/171621</w:t>
+                <w:t>http://www.poetryfoundation.org/poem/171621</w:t>
               </w:r>
             </w:hyperlink>
           </w:p>
@@ -8412,6 +8396,7 @@
         <w:pStyle w:val="Normal1"/>
         <w:rPr>
           <w:rFonts w:asciiTheme="majorHAnsi" w:hAnsiTheme="majorHAnsi" w:cstheme="majorHAnsi"/>
+          <w:sz w:val="20"/>
         </w:rPr>
       </w:pPr>
       <w:r>
@@ -8420,6 +8405,58 @@
           <w:sz w:val="20"/>
         </w:rPr>
         <w:lastRenderedPageBreak/>
+        <w:t>For this exercise</w:t>
+      </w:r>
+      <w:r>
+        <w:rPr>
+          <w:rFonts w:asciiTheme="majorHAnsi" w:hAnsiTheme="majorHAnsi" w:cstheme="majorHAnsi"/>
+          <w:sz w:val="20"/>
+        </w:rPr>
+        <w:t xml:space="preserve">, go to the </w:t>
+      </w:r>
+      <w:r>
+        <w:rPr>
+          <w:rFonts w:ascii="Courier New" w:hAnsi="Courier New" w:cs="Courier New"/>
+          <w:b/>
+          <w:sz w:val="20"/>
+        </w:rPr>
+        <w:t>data</w:t>
+      </w:r>
+      <w:r>
+        <w:rPr>
+          <w:rFonts w:asciiTheme="majorHAnsi" w:hAnsiTheme="majorHAnsi" w:cstheme="majorHAnsi"/>
+          <w:sz w:val="20"/>
+        </w:rPr>
+        <w:t xml:space="preserve"> folder using the </w:t>
+      </w:r>
+      <w:r>
+        <w:rPr>
+          <w:rFonts w:ascii="Courier New" w:hAnsi="Courier New" w:cs="Courier New"/>
+          <w:b/>
+          <w:sz w:val="20"/>
+        </w:rPr>
+        <w:t>cd</w:t>
+      </w:r>
+      <w:r>
+        <w:rPr>
+          <w:rFonts w:asciiTheme="majorHAnsi" w:hAnsiTheme="majorHAnsi" w:cstheme="majorHAnsi"/>
+          <w:sz w:val="20"/>
+        </w:rPr>
+        <w:t xml:space="preserve"> command. This is where you should but all data files that we download during this course.</w:t>
+      </w:r>
+    </w:p>
+    <w:p>
+      <w:pPr>
+        <w:pStyle w:val="Normal1"/>
+        <w:rPr>
+          <w:rFonts w:asciiTheme="majorHAnsi" w:hAnsiTheme="majorHAnsi" w:cstheme="majorHAnsi"/>
+        </w:rPr>
+      </w:pPr>
+      <w:r>
+        <w:rPr>
+          <w:rFonts w:asciiTheme="majorHAnsi" w:hAnsiTheme="majorHAnsi" w:cstheme="majorHAnsi"/>
+          <w:sz w:val="20"/>
+        </w:rPr>
         <w:t xml:space="preserve">Now we will download </w:t>
       </w:r>
       <w:r>
@@ -8648,7 +8685,23 @@
           <w:sz w:val="20"/>
           <w:szCs w:val="20"/>
         </w:rPr>
-        <w:t>How the name of the file has changed</w:t>
+        <w:t>How did</w:t>
+      </w:r>
+      <w:r>
+        <w:rPr>
+          <w:rFonts w:asciiTheme="majorHAnsi" w:hAnsiTheme="majorHAnsi" w:cstheme="majorHAnsi"/>
+          <w:sz w:val="20"/>
+          <w:szCs w:val="20"/>
+        </w:rPr>
+        <w:t xml:space="preserve"> </w:t>
+      </w:r>
+      <w:r>
+        <w:rPr>
+          <w:rFonts w:asciiTheme="majorHAnsi" w:hAnsiTheme="majorHAnsi" w:cstheme="majorHAnsi"/>
+          <w:sz w:val="20"/>
+          <w:szCs w:val="20"/>
+        </w:rPr>
+        <w:t>the name of the file change</w:t>
       </w:r>
       <w:r>
         <w:rPr>
@@ -8779,18 +8832,16 @@
           <w:sz w:val="20"/>
           <w:szCs w:val="20"/>
         </w:rPr>
-        <w:t xml:space="preserve">In the </w:t>
-      </w:r>
-      <w:proofErr w:type="spellStart"/>
-      <w:r>
-        <w:rPr>
-          <w:rFonts w:asciiTheme="majorHAnsi" w:hAnsiTheme="majorHAnsi" w:cstheme="majorHAnsi"/>
-          <w:sz w:val="20"/>
-          <w:szCs w:val="20"/>
-        </w:rPr>
-        <w:t>fasta</w:t>
-      </w:r>
-      <w:proofErr w:type="spellEnd"/>
+        <w:t xml:space="preserve">In </w:t>
+      </w:r>
+      <w:r>
+        <w:rPr>
+          <w:rFonts w:asciiTheme="majorHAnsi" w:hAnsiTheme="majorHAnsi" w:cstheme="majorHAnsi"/>
+          <w:sz w:val="20"/>
+          <w:szCs w:val="20"/>
+        </w:rPr>
+        <w:t>a FASTA</w:t>
+      </w:r>
       <w:r>
         <w:rPr>
           <w:rFonts w:asciiTheme="majorHAnsi" w:hAnsiTheme="majorHAnsi" w:cstheme="majorHAnsi"/>
@@ -8829,7 +8880,23 @@
           <w:sz w:val="20"/>
           <w:szCs w:val="20"/>
         </w:rPr>
-        <w:t xml:space="preserve"> with “</w:t>
+        <w:t xml:space="preserve"> with </w:t>
+      </w:r>
+      <w:r>
+        <w:rPr>
+          <w:rFonts w:asciiTheme="majorHAnsi" w:hAnsiTheme="majorHAnsi" w:cstheme="majorHAnsi"/>
+          <w:sz w:val="20"/>
+          <w:szCs w:val="20"/>
+        </w:rPr>
+        <w:t xml:space="preserve">the </w:t>
+      </w:r>
+      <w:r>
+        <w:rPr>
+          <w:rFonts w:asciiTheme="majorHAnsi" w:hAnsiTheme="majorHAnsi" w:cstheme="majorHAnsi"/>
+          <w:sz w:val="20"/>
+          <w:szCs w:val="20"/>
+        </w:rPr>
+        <w:t>“</w:t>
       </w:r>
       <w:r>
         <w:rPr>
@@ -9270,12 +9337,19 @@
         <w:rPr>
           <w:rFonts w:ascii="Courier New" w:hAnsi="Courier New" w:cs="Courier New"/>
         </w:rPr>
-        <w:t>$ sort -k3n</w:t>
-      </w:r>
+        <w:t xml:space="preserve">$ </w:t>
+      </w:r>
+      <w:bookmarkStart w:id="1" w:name="_GoBack"/>
       <w:r>
         <w:rPr>
           <w:rFonts w:ascii="Courier New" w:hAnsi="Courier New" w:cs="Courier New"/>
         </w:rPr>
+        <w:t>sort -k3n</w:t>
+      </w:r>
+      <w:r>
+        <w:rPr>
+          <w:rFonts w:ascii="Courier New" w:hAnsi="Courier New" w:cs="Courier New"/>
+        </w:rPr>
         <w:t>r</w:t>
       </w:r>
       <w:r>
@@ -9298,6 +9372,7 @@
         </w:rPr>
         <w:t xml:space="preserve"> | less</w:t>
       </w:r>
+      <w:bookmarkEnd w:id="1"/>
     </w:p>
     <w:p>
       <w:pPr>
@@ -9789,6 +9864,7 @@
           <w:rFonts w:ascii="Courier New" w:eastAsia="Courier New" w:hAnsi="Courier New" w:cs="Courier New"/>
           <w:sz w:val="20"/>
         </w:rPr>
+        <w:lastRenderedPageBreak/>
         <w:t xml:space="preserve">   echo $</w:t>
       </w:r>
       <w:proofErr w:type="spellStart"/>
@@ -9948,7 +10024,7 @@
           <w:noProof/>
         </w:rPr>
         <w:pict w14:anchorId="6AA80594">
-          <v:shape id="image00.png" o:spid="_x0000_i1026" type="#_x0000_t75" alt="" style="width:14.75pt;height:14.75pt;visibility:visible;mso-wrap-style:square;mso-width-percent:0;mso-height-percent:0;mso-width-percent:0;mso-height-percent:0">
+          <v:shape id="image00.png" o:spid="_x0000_i1026" type="#_x0000_t75" alt="" style="width:15.05pt;height:15.05pt;visibility:visible;mso-wrap-style:square;mso-width-percent:0;mso-height-percent:0;mso-width-percent:0;mso-height-percent:0">
             <v:imagedata r:id="rId9" o:title=""/>
           </v:shape>
         </w:pict>
@@ -10598,7 +10674,7 @@
           <w:szCs w:val="20"/>
         </w:rPr>
         <w:pict w14:anchorId="522EBF84">
-          <v:shape id="image02.jpg" o:spid="_x0000_i1025" type="#_x0000_t75" alt="" style="width:14.75pt;height:14.75pt;visibility:visible;mso-wrap-style:square;mso-width-percent:0;mso-height-percent:0;mso-width-percent:0;mso-height-percent:0">
+          <v:shape id="image02.jpg" o:spid="_x0000_i1025" type="#_x0000_t75" alt="" style="width:15.05pt;height:15.05pt;visibility:visible;mso-wrap-style:square;mso-width-percent:0;mso-height-percent:0;mso-width-percent:0;mso-height-percent:0">
             <v:imagedata r:id="rId15" o:title=""/>
           </v:shape>
         </w:pict>
@@ -11353,7 +11429,6 @@
           <w:noProof/>
           <w:lang w:val="en-GB" w:eastAsia="en-GB"/>
         </w:rPr>
-        <w:lastRenderedPageBreak/>
         <w:drawing>
           <wp:inline distT="0" distB="0" distL="0" distR="0" wp14:anchorId="1D841291" wp14:editId="6EC91419">
             <wp:extent cx="190500" cy="190500"/>
@@ -12561,6 +12636,7 @@
           <w:rFonts w:asciiTheme="majorHAnsi" w:hAnsiTheme="majorHAnsi" w:cstheme="majorHAnsi"/>
           <w:sz w:val="20"/>
         </w:rPr>
+        <w:lastRenderedPageBreak/>
         <w:t>To align the RNA-</w:t>
       </w:r>
       <w:proofErr w:type="spellStart"/>
@@ -12867,8 +12943,6 @@
           <w:color w:val="FF0000"/>
         </w:rPr>
       </w:pPr>
-      <w:bookmarkStart w:id="1" w:name="_GoBack"/>
-      <w:bookmarkEnd w:id="1"/>
     </w:p>
     <w:p>
       <w:pPr>
@@ -16421,14 +16495,14 @@
         <v:path o:extrusionok="f" gradientshapeok="t" o:connecttype="rect"/>
         <o:lock v:ext="edit" aspectratio="t"/>
       </v:shapetype>
-      <v:shape id="_x0000_i1334" type="#_x0000_t75" style="width:132.2pt;height:133.95pt;visibility:visible;mso-wrap-style:square" o:bullet="t">
+      <v:shape id="_x0000_i1042" type="#_x0000_t75" style="width:132.3pt;height:133.95pt;visibility:visible;mso-wrap-style:square" o:bullet="t">
         <v:imagedata r:id="rId1" o:title=""/>
       </v:shape>
     </w:pict>
   </w:numPicBullet>
   <w:numPicBullet w:numPicBulletId="1">
     <w:pict>
-      <v:shape id="_x0000_i1335" type="#_x0000_t75" style="width:483.95pt;height:478.05pt;visibility:visible;mso-wrap-style:square" o:bullet="t">
+      <v:shape id="_x0000_i1043" type="#_x0000_t75" style="width:483.9pt;height:478.05pt;visibility:visible;mso-wrap-style:square" o:bullet="t">
         <v:imagedata r:id="rId2" o:title=""/>
       </v:shape>
     </w:pict>
@@ -16877,7 +16951,7 @@
     </w:rPrDefault>
     <w:pPrDefault/>
   </w:docDefaults>
-  <w:latentStyles w:defLockedState="0" w:defUIPriority="99" w:defSemiHidden="0" w:defUnhideWhenUsed="0" w:defQFormat="0" w:count="376">
+  <w:latentStyles w:defLockedState="0" w:defUIPriority="99" w:defSemiHidden="0" w:defUnhideWhenUsed="0" w:defQFormat="0" w:count="375">
     <w:lsdException w:name="Normal" w:uiPriority="0" w:qFormat="1"/>
     <w:lsdException w:name="heading 1" w:uiPriority="9" w:qFormat="1"/>
     <w:lsdException w:name="heading 2" w:semiHidden="1" w:uiPriority="9" w:unhideWhenUsed="1" w:qFormat="1"/>
@@ -17251,7 +17325,6 @@
     <w:lsdException w:name="List Table 7 Colorful Accent 6" w:uiPriority="52"/>
     <w:lsdException w:name="Mention" w:semiHidden="1" w:unhideWhenUsed="1"/>
     <w:lsdException w:name="Smart Hyperlink" w:semiHidden="1" w:unhideWhenUsed="1"/>
-    <w:lsdException w:name="Smart Link" w:semiHidden="1" w:unhideWhenUsed="1"/>
   </w:latentStyles>
   <w:style w:type="paragraph" w:default="1" w:styleId="Normal">
     <w:name w:val="Normal"/>

</xml_diff>

<commit_message>
changed format from USLetter to A4 for PDF printing
</commit_message>
<xml_diff>
--- a/01_unix/exercises/files/unix_exercises.docx
+++ b/01_unix/exercises/files/unix_exercises.docx
@@ -3979,7 +3979,6 @@
                 <w:rFonts w:ascii="Courier New" w:eastAsia="Courier New" w:hAnsi="Courier New" w:cs="Courier New"/>
                 <w:sz w:val="20"/>
               </w:rPr>
-              <w:lastRenderedPageBreak/>
               <w:t xml:space="preserve">$ </w:t>
             </w:r>
             <w:r>
@@ -4107,6 +4106,7 @@
                 <w:rFonts w:ascii="Courier New" w:eastAsia="Courier New" w:hAnsi="Courier New" w:cs="Courier New"/>
                 <w:sz w:val="20"/>
               </w:rPr>
+              <w:lastRenderedPageBreak/>
               <w:t xml:space="preserve">$ </w:t>
             </w:r>
             <w:r>
@@ -6130,6 +6130,7 @@
           <w:noProof/>
           <w:lang w:val="en-GB" w:eastAsia="en-GB"/>
         </w:rPr>
+        <w:lastRenderedPageBreak/>
         <w:drawing>
           <wp:inline distT="0" distB="0" distL="0" distR="0" wp14:anchorId="4380FEF7" wp14:editId="46C23241">
             <wp:extent cx="200025" cy="200025"/>
@@ -6569,7 +6570,7 @@
       </w:tblPr>
       <w:tblGrid>
         <w:gridCol w:w="340"/>
-        <w:gridCol w:w="9050"/>
+        <w:gridCol w:w="8710"/>
       </w:tblGrid>
       <w:tr>
         <w:tc>
@@ -7456,7 +7457,6 @@
           <w:rFonts w:asciiTheme="majorHAnsi" w:eastAsia="Courier New" w:hAnsiTheme="majorHAnsi" w:cstheme="majorHAnsi"/>
           <w:sz w:val="20"/>
         </w:rPr>
-        <w:lastRenderedPageBreak/>
         <w:t>There are many ways to do the same thing in UNIX, you may have noticed that the above example is equivalent of</w:t>
       </w:r>
       <w:r>
@@ -7594,33 +7594,26 @@
     </w:p>
     <w:p>
       <w:pPr>
-        <w:pStyle w:val="Normal1"/>
-        <w:rPr>
-          <w:rFonts w:asciiTheme="majorHAnsi" w:eastAsia="Courier New" w:hAnsiTheme="majorHAnsi" w:cstheme="majorHAnsi"/>
-          <w:sz w:val="28"/>
-          <w:szCs w:val="28"/>
-        </w:rPr>
-      </w:pPr>
-    </w:p>
-    <w:p>
-      <w:pPr>
-        <w:pStyle w:val="Normal1"/>
-      </w:pPr>
-    </w:p>
-    <w:p>
-      <w:pPr>
-        <w:pStyle w:val="Normal1"/>
-        <w:rPr>
-          <w:rFonts w:asciiTheme="majorHAnsi" w:hAnsiTheme="majorHAnsi" w:cstheme="majorHAnsi"/>
-          <w:sz w:val="28"/>
-          <w:szCs w:val="28"/>
-        </w:rPr>
-      </w:pPr>
+        <w:rPr>
+          <w:rFonts w:ascii="Courier New" w:eastAsia="Courier New" w:hAnsi="Courier New" w:cs="Courier New"/>
+          <w:color w:val="000000"/>
+          <w:sz w:val="20"/>
+          <w:lang w:eastAsia="ja-JP"/>
+        </w:rPr>
+      </w:pPr>
+      <w:r>
+        <w:rPr>
+          <w:rFonts w:ascii="Courier New" w:eastAsia="Courier New" w:hAnsi="Courier New" w:cs="Courier New"/>
+          <w:sz w:val="20"/>
+        </w:rPr>
+        <w:br w:type="page"/>
+      </w:r>
       <w:r>
         <w:rPr>
           <w:noProof/>
           <w:lang w:val="en-GB" w:eastAsia="en-GB"/>
         </w:rPr>
+        <w:lastRenderedPageBreak/>
         <w:drawing>
           <wp:inline distT="0" distB="0" distL="0" distR="0" wp14:anchorId="3AE1F742" wp14:editId="09D7846F">
             <wp:extent cx="190500" cy="190500"/>
@@ -12046,6 +12039,7 @@
           <w:noProof/>
           <w:lang w:val="en-GB" w:eastAsia="en-GB"/>
         </w:rPr>
+        <w:lastRenderedPageBreak/>
         <w:drawing>
           <wp:inline distT="0" distB="0" distL="0" distR="0" wp14:anchorId="6888BA2F" wp14:editId="605B896B">
             <wp:extent cx="200025" cy="200025"/>
@@ -12611,7 +12605,6 @@
           <w:szCs w:val="28"/>
           <w:lang w:val="en-GB" w:eastAsia="en-GB"/>
         </w:rPr>
-        <w:lastRenderedPageBreak/>
         <w:drawing>
           <wp:inline distT="0" distB="0" distL="0" distR="0" wp14:anchorId="565CC041" wp14:editId="3F4855E1">
             <wp:extent cx="190500" cy="190500"/>
@@ -12854,8 +12847,6 @@
       <w:pPr>
         <w:pStyle w:val="Normal1"/>
       </w:pPr>
-      <w:bookmarkStart w:id="0" w:name="_GoBack"/>
-      <w:bookmarkEnd w:id="0"/>
     </w:p>
     <w:p>
       <w:pPr>
@@ -13167,15 +13158,8 @@
         </w:rPr>
         <w:t>xercise</w:t>
       </w:r>
-      <w:r>
-        <w:rPr>
-          <w:rFonts w:asciiTheme="majorHAnsi" w:hAnsiTheme="majorHAnsi" w:cstheme="majorHAnsi"/>
-          <w:b/>
-          <w:sz w:val="28"/>
-          <w:szCs w:val="28"/>
-        </w:rPr>
-        <w:t>2</w:t>
-      </w:r>
+      <w:bookmarkStart w:id="0" w:name="_GoBack"/>
+      <w:bookmarkEnd w:id="0"/>
       <w:r>
         <w:rPr>
           <w:rFonts w:asciiTheme="majorHAnsi" w:hAnsiTheme="majorHAnsi" w:cstheme="majorHAnsi"/>
@@ -13397,6 +13381,7 @@
           <w:sz w:val="20"/>
           <w:szCs w:val="20"/>
         </w:rPr>
+        <w:lastRenderedPageBreak/>
         <w:t>Windows: Windows doesn’t have built</w:t>
       </w:r>
       <w:r>
@@ -16485,9 +16470,10 @@
       <w:footerReference w:type="default" r:id="rId23"/>
       <w:headerReference w:type="first" r:id="rId24"/>
       <w:footerReference w:type="first" r:id="rId25"/>
-      <w:pgSz w:w="12240" w:h="15840"/>
+      <w:pgSz w:w="11900" w:h="16840" w:code="9"/>
       <w:pgMar w:top="1440" w:right="1440" w:bottom="1440" w:left="1440" w:header="720" w:footer="720" w:gutter="0"/>
       <w:cols w:space="720"/>
+      <w:docGrid w:linePitch="326"/>
     </w:sectPr>
   </w:body>
 </w:document>
@@ -16614,14 +16600,14 @@
         <v:path o:extrusionok="f" gradientshapeok="t" o:connecttype="rect"/>
         <o:lock v:ext="edit" aspectratio="t"/>
       </v:shapetype>
-      <v:shape id="_x0000_i1102" type="#_x0000_t75" style="width:132.3pt;height:133.95pt;visibility:visible;mso-wrap-style:square" o:bullet="t">
+      <v:shape id="_x0000_i1110" type="#_x0000_t75" style="width:132.3pt;height:133.95pt;visibility:visible;mso-wrap-style:square" o:bullet="t">
         <v:imagedata r:id="rId1" o:title=""/>
       </v:shape>
     </w:pict>
   </w:numPicBullet>
   <w:numPicBullet w:numPicBulletId="1">
     <w:pict>
-      <v:shape id="_x0000_i1103" type="#_x0000_t75" style="width:483.9pt;height:478.05pt;visibility:visible;mso-wrap-style:square" o:bullet="t">
+      <v:shape id="_x0000_i1111" type="#_x0000_t75" style="width:483.9pt;height:478.05pt;visibility:visible;mso-wrap-style:square" o:bullet="t">
         <v:imagedata r:id="rId2" o:title=""/>
       </v:shape>
     </w:pict>

</xml_diff>

<commit_message>
corrected rm -r and wc -l in cheatsheet
</commit_message>
<xml_diff>
--- a/01_unix/exercises/files/unix_exercises.docx
+++ b/01_unix/exercises/files/unix_exercises.docx
@@ -1575,7 +1575,7 @@
         </w:rPr>
         <w:lastRenderedPageBreak/>
         <w:pict w14:anchorId="6BCB63C4">
-          <v:shape id="_x0000_i1027" type="#_x0000_t75" alt="" style="width:15.05pt;height:15.05pt;visibility:visible;mso-wrap-style:square;mso-width-percent:0;mso-height-percent:0;mso-width-percent:0;mso-height-percent:0">
+          <v:shape id="_x0000_i1027" type="#_x0000_t75" alt="" style="width:15pt;height:15pt;visibility:visible;mso-wrap-style:square;mso-width-percent:0;mso-height-percent:0;mso-width-percent:0;mso-height-percent:0">
             <v:imagedata r:id="rId9" o:title=""/>
           </v:shape>
         </w:pict>
@@ -10067,7 +10067,7 @@
           <w:noProof/>
         </w:rPr>
         <w:pict w14:anchorId="6AA80594">
-          <v:shape id="image00.png" o:spid="_x0000_i1026" type="#_x0000_t75" alt="" style="width:15.05pt;height:15.05pt;visibility:visible;mso-wrap-style:square;mso-width-percent:0;mso-height-percent:0;mso-width-percent:0;mso-height-percent:0">
+          <v:shape id="image00.png" o:spid="_x0000_i1026" type="#_x0000_t75" alt="" style="width:15pt;height:15pt;visibility:visible;mso-wrap-style:square;mso-width-percent:0;mso-height-percent:0;mso-width-percent:0;mso-height-percent:0">
             <v:imagedata r:id="rId9" o:title=""/>
           </v:shape>
         </w:pict>
@@ -10717,7 +10717,7 @@
           <w:szCs w:val="20"/>
         </w:rPr>
         <w:pict w14:anchorId="522EBF84">
-          <v:shape id="image02.jpg" o:spid="_x0000_i1025" type="#_x0000_t75" alt="" style="width:15.05pt;height:15.05pt;visibility:visible;mso-wrap-style:square;mso-width-percent:0;mso-height-percent:0;mso-width-percent:0;mso-height-percent:0">
+          <v:shape id="image02.jpg" o:spid="_x0000_i1025" type="#_x0000_t75" alt="" style="width:15pt;height:15pt;visibility:visible;mso-wrap-style:square;mso-width-percent:0;mso-height-percent:0;mso-width-percent:0;mso-height-percent:0">
             <v:imagedata r:id="rId15" o:title=""/>
           </v:shape>
         </w:pict>
@@ -13156,18 +13156,7 @@
           <w:sz w:val="28"/>
           <w:szCs w:val="28"/>
         </w:rPr>
-        <w:t>xercise</w:t>
-      </w:r>
-      <w:bookmarkStart w:id="0" w:name="_GoBack"/>
-      <w:bookmarkEnd w:id="0"/>
-      <w:r>
-        <w:rPr>
-          <w:rFonts w:asciiTheme="majorHAnsi" w:hAnsiTheme="majorHAnsi" w:cstheme="majorHAnsi"/>
-          <w:b/>
-          <w:sz w:val="28"/>
-          <w:szCs w:val="28"/>
-        </w:rPr>
-        <w:t>: Running UNIX on your machine.</w:t>
+        <w:t>xercise: Running UNIX on your machine.</w:t>
       </w:r>
     </w:p>
     <w:p>
@@ -14571,9 +14560,18 @@
                 <w:sz w:val="20"/>
                 <w:szCs w:val="20"/>
               </w:rPr>
-              <w:t>rmdir</w:t>
+              <w:t>rm</w:t>
             </w:r>
             <w:proofErr w:type="spellEnd"/>
+            <w:r>
+              <w:rPr>
+                <w:rFonts w:ascii="Courier New" w:hAnsi="Courier New" w:cs="Courier New"/>
+                <w:b/>
+                <w:sz w:val="20"/>
+                <w:szCs w:val="20"/>
+              </w:rPr>
+              <w:t xml:space="preserve"> -r</w:t>
+            </w:r>
             <w:r>
               <w:rPr>
                 <w:rFonts w:ascii="Courier New" w:hAnsi="Courier New" w:cs="Courier New"/>
@@ -14619,7 +14617,31 @@
                 <w:sz w:val="20"/>
                 <w:szCs w:val="20"/>
               </w:rPr>
-              <w:t>remove folder</w:t>
+              <w:t xml:space="preserve">remove </w:t>
+            </w:r>
+            <w:r>
+              <w:rPr>
+                <w:rFonts w:asciiTheme="majorHAnsi" w:hAnsiTheme="majorHAnsi" w:cstheme="majorHAnsi"/>
+                <w:sz w:val="20"/>
+                <w:szCs w:val="20"/>
+              </w:rPr>
+              <w:t xml:space="preserve">file or </w:t>
+            </w:r>
+            <w:r>
+              <w:rPr>
+                <w:rFonts w:asciiTheme="majorHAnsi" w:hAnsiTheme="majorHAnsi" w:cstheme="majorHAnsi"/>
+                <w:sz w:val="20"/>
+                <w:szCs w:val="20"/>
+              </w:rPr>
+              <w:t>folder</w:t>
+            </w:r>
+            <w:r>
+              <w:rPr>
+                <w:rFonts w:asciiTheme="majorHAnsi" w:hAnsiTheme="majorHAnsi" w:cstheme="majorHAnsi"/>
+                <w:sz w:val="20"/>
+                <w:szCs w:val="20"/>
+              </w:rPr>
+              <w:t xml:space="preserve"> and all its contents</w:t>
             </w:r>
           </w:p>
         </w:tc>
@@ -14829,6 +14851,15 @@
               <w:t>wc</w:t>
             </w:r>
             <w:proofErr w:type="spellEnd"/>
+            <w:r>
+              <w:rPr>
+                <w:rFonts w:ascii="Courier New" w:hAnsi="Courier New" w:cs="Courier New"/>
+                <w:b/>
+                <w:sz w:val="20"/>
+                <w:szCs w:val="20"/>
+              </w:rPr>
+              <w:t xml:space="preserve"> -l</w:t>
+            </w:r>
             <w:r>
               <w:rPr>
                 <w:rFonts w:ascii="Courier New" w:hAnsi="Courier New" w:cs="Courier New"/>
@@ -15721,6 +15752,7 @@
                 <w:szCs w:val="20"/>
               </w:rPr>
             </w:pPr>
+            <w:bookmarkStart w:id="0" w:name="_GoBack" w:colFirst="2" w:colLast="2"/>
             <w:r>
               <w:rPr>
                 <w:rFonts w:ascii="Courier New" w:hAnsi="Courier New" w:cs="Courier New"/>
@@ -15856,6 +15888,7 @@
           </w:p>
         </w:tc>
       </w:tr>
+      <w:bookmarkEnd w:id="0"/>
     </w:tbl>
     <w:p>
       <w:pPr>
@@ -16600,14 +16633,14 @@
         <v:path o:extrusionok="f" gradientshapeok="t" o:connecttype="rect"/>
         <o:lock v:ext="edit" aspectratio="t"/>
       </v:shapetype>
-      <v:shape id="_x0000_i1110" type="#_x0000_t75" style="width:132.3pt;height:133.95pt;visibility:visible;mso-wrap-style:square" o:bullet="t">
+      <v:shape id="_x0000_i1118" type="#_x0000_t75" style="width:132pt;height:134pt;visibility:visible;mso-wrap-style:square" o:bullet="t">
         <v:imagedata r:id="rId1" o:title=""/>
       </v:shape>
     </w:pict>
   </w:numPicBullet>
   <w:numPicBullet w:numPicBulletId="1">
     <w:pict>
-      <v:shape id="_x0000_i1111" type="#_x0000_t75" style="width:483.9pt;height:478.05pt;visibility:visible;mso-wrap-style:square" o:bullet="t">
+      <v:shape id="_x0000_i1119" type="#_x0000_t75" style="width:484pt;height:478pt;visibility:visible;mso-wrap-style:square" o:bullet="t">
         <v:imagedata r:id="rId2" o:title=""/>
       </v:shape>
     </w:pict>

</xml_diff>

<commit_message>
Ex 4: deleted data folder sentence
</commit_message>
<xml_diff>
--- a/01_unix/exercises/files/unix_exercises.docx
+++ b/01_unix/exercises/files/unix_exercises.docx
@@ -46,27 +46,7 @@
           <w:sz w:val="28"/>
           <w:szCs w:val="28"/>
         </w:rPr>
-        <w:t xml:space="preserve">Introduction and connecting to </w:t>
-      </w:r>
-      <w:proofErr w:type="spellStart"/>
-      <w:r>
-        <w:rPr>
-          <w:rFonts w:asciiTheme="majorHAnsi" w:hAnsiTheme="majorHAnsi" w:cstheme="majorHAnsi"/>
-          <w:b/>
-          <w:sz w:val="28"/>
-          <w:szCs w:val="28"/>
-        </w:rPr>
-        <w:t>Renku</w:t>
-      </w:r>
-      <w:proofErr w:type="spellEnd"/>
-      <w:r>
-        <w:rPr>
-          <w:rFonts w:asciiTheme="majorHAnsi" w:hAnsiTheme="majorHAnsi" w:cstheme="majorHAnsi"/>
-          <w:b/>
-          <w:sz w:val="28"/>
-          <w:szCs w:val="28"/>
-        </w:rPr>
-        <w:t xml:space="preserve"> environment</w:t>
+        <w:t>Introduction and connecting to Renku environment</w:t>
       </w:r>
     </w:p>
     <w:p>
@@ -800,14 +780,12 @@
         </w:rPr>
         <w:t>/home/</w:t>
       </w:r>
-      <w:proofErr w:type="spellStart"/>
       <w:r>
         <w:rPr>
           <w:rFonts w:ascii="Courier New" w:hAnsi="Courier New" w:cs="Courier New"/>
         </w:rPr>
         <w:t>daniel</w:t>
       </w:r>
-      <w:proofErr w:type="spellEnd"/>
       <w:r>
         <w:rPr>
           <w:rFonts w:ascii="Courier New" w:hAnsi="Courier New" w:cs="Courier New"/>
@@ -962,25 +940,7 @@
           <w:sz w:val="20"/>
           <w:szCs w:val="20"/>
         </w:rPr>
-        <w:t xml:space="preserve"> will have to create your own virtual environment on the </w:t>
-      </w:r>
-      <w:proofErr w:type="spellStart"/>
-      <w:r>
-        <w:rPr>
-          <w:rFonts w:asciiTheme="majorHAnsi" w:hAnsiTheme="majorHAnsi" w:cstheme="majorHAnsi"/>
-          <w:sz w:val="20"/>
-          <w:szCs w:val="20"/>
-        </w:rPr>
-        <w:t>Renku</w:t>
-      </w:r>
-      <w:proofErr w:type="spellEnd"/>
-      <w:r>
-        <w:rPr>
-          <w:rFonts w:asciiTheme="majorHAnsi" w:hAnsiTheme="majorHAnsi" w:cstheme="majorHAnsi"/>
-          <w:sz w:val="20"/>
-          <w:szCs w:val="20"/>
-        </w:rPr>
-        <w:t xml:space="preserve"> platform:</w:t>
+        <w:t xml:space="preserve"> will have to create your own virtual environment on the Renku platform:</w:t>
       </w:r>
     </w:p>
     <w:p>
@@ -1126,25 +1086,7 @@
           <w:sz w:val="20"/>
           <w:szCs w:val="20"/>
         </w:rPr>
-        <w:t xml:space="preserve">Set the default </w:t>
-      </w:r>
-      <w:proofErr w:type="spellStart"/>
-      <w:r>
-        <w:rPr>
-          <w:rFonts w:asciiTheme="majorHAnsi" w:hAnsiTheme="majorHAnsi" w:cstheme="majorHAnsi"/>
-          <w:sz w:val="20"/>
-          <w:szCs w:val="20"/>
-        </w:rPr>
-        <w:t>Enviroment</w:t>
-      </w:r>
-      <w:proofErr w:type="spellEnd"/>
-      <w:r>
-        <w:rPr>
-          <w:rFonts w:asciiTheme="majorHAnsi" w:hAnsiTheme="majorHAnsi" w:cstheme="majorHAnsi"/>
-          <w:sz w:val="20"/>
-          <w:szCs w:val="20"/>
-        </w:rPr>
-        <w:t xml:space="preserve"> to </w:t>
+        <w:t xml:space="preserve">Set the default Enviroment to </w:t>
       </w:r>
       <w:r>
         <w:rPr>
@@ -1222,18 +1164,8 @@
           <w:sz w:val="20"/>
           <w:szCs w:val="20"/>
         </w:rPr>
-        <w:t xml:space="preserve">Start </w:t>
-      </w:r>
-      <w:proofErr w:type="spellStart"/>
-      <w:r>
-        <w:rPr>
-          <w:rFonts w:asciiTheme="majorHAnsi" w:hAnsiTheme="majorHAnsi" w:cstheme="majorHAnsi"/>
-          <w:sz w:val="20"/>
-          <w:szCs w:val="20"/>
-        </w:rPr>
-        <w:t>Enviroment</w:t>
-      </w:r>
-      <w:proofErr w:type="spellEnd"/>
+        <w:t>Start Enviroment</w:t>
+      </w:r>
       <w:r>
         <w:rPr>
           <w:rFonts w:asciiTheme="majorHAnsi" w:hAnsiTheme="majorHAnsi" w:cstheme="majorHAnsi"/>
@@ -1575,7 +1507,7 @@
         </w:rPr>
         <w:lastRenderedPageBreak/>
         <w:pict w14:anchorId="6BCB63C4">
-          <v:shape id="_x0000_i1027" type="#_x0000_t75" alt="" style="width:15pt;height:15pt;visibility:visible;mso-wrap-style:square;mso-width-percent:0;mso-height-percent:0;mso-width-percent:0;mso-height-percent:0">
+          <v:shape id="_x0000_i1027" type="#_x0000_t75" alt="" style="width:15.05pt;height:15.05pt;visibility:visible;mso-wrap-style:square;mso-width-percent:0;mso-height-percent:0;mso-width-percent:0;mso-height-percent:0">
             <v:imagedata r:id="rId9" o:title=""/>
           </v:shape>
         </w:pict>
@@ -1725,7 +1657,6 @@
               </w:rPr>
               <w:t xml:space="preserve">$ </w:t>
             </w:r>
-            <w:proofErr w:type="spellStart"/>
             <w:r>
               <w:rPr>
                 <w:rFonts w:ascii="Courier New" w:eastAsia="Courier New" w:hAnsi="Courier New" w:cs="Courier New"/>
@@ -1734,7 +1665,6 @@
               </w:rPr>
               <w:t>whoami</w:t>
             </w:r>
-            <w:proofErr w:type="spellEnd"/>
           </w:p>
         </w:tc>
         <w:tc>
@@ -1794,7 +1724,6 @@
               </w:rPr>
               <w:t xml:space="preserve">$ </w:t>
             </w:r>
-            <w:proofErr w:type="spellStart"/>
             <w:r>
               <w:rPr>
                 <w:rFonts w:ascii="Courier New" w:eastAsia="Courier New" w:hAnsi="Courier New" w:cs="Courier New"/>
@@ -1803,7 +1732,6 @@
               </w:rPr>
               <w:t>pwd</w:t>
             </w:r>
-            <w:proofErr w:type="spellEnd"/>
           </w:p>
         </w:tc>
         <w:tc>
@@ -1962,7 +1890,6 @@
               </w:rPr>
               <w:t xml:space="preserve">$ </w:t>
             </w:r>
-            <w:proofErr w:type="spellStart"/>
             <w:r>
               <w:rPr>
                 <w:rFonts w:ascii="Courier New" w:eastAsia="Courier New" w:hAnsi="Courier New" w:cs="Courier New"/>
@@ -1971,7 +1898,6 @@
               </w:rPr>
               <w:t>pwd</w:t>
             </w:r>
-            <w:proofErr w:type="spellEnd"/>
           </w:p>
         </w:tc>
         <w:tc>
@@ -2123,7 +2049,6 @@
               </w:rPr>
               <w:t xml:space="preserve">$ </w:t>
             </w:r>
-            <w:proofErr w:type="spellStart"/>
             <w:r>
               <w:rPr>
                 <w:rFonts w:ascii="Courier New" w:eastAsia="Courier New" w:hAnsi="Courier New" w:cs="Courier New"/>
@@ -2132,23 +2057,13 @@
               </w:rPr>
               <w:t>mkdir</w:t>
             </w:r>
-            <w:proofErr w:type="spellEnd"/>
             <w:r>
               <w:rPr>
                 <w:rFonts w:ascii="Courier New" w:eastAsia="Courier New" w:hAnsi="Courier New" w:cs="Courier New"/>
                 <w:sz w:val="20"/>
               </w:rPr>
-              <w:t xml:space="preserve"> </w:t>
-            </w:r>
-            <w:proofErr w:type="spellStart"/>
-            <w:r>
-              <w:rPr>
-                <w:rFonts w:ascii="Courier New" w:eastAsia="Courier New" w:hAnsi="Courier New" w:cs="Courier New"/>
-                <w:sz w:val="20"/>
-              </w:rPr>
-              <w:t>tmp</w:t>
-            </w:r>
-            <w:proofErr w:type="spellEnd"/>
+              <w:t xml:space="preserve"> tmp</w:t>
+            </w:r>
           </w:p>
         </w:tc>
         <w:tc>
@@ -2174,23 +2089,7 @@
                 <w:rFonts w:asciiTheme="majorHAnsi" w:hAnsiTheme="majorHAnsi" w:cstheme="majorHAnsi"/>
                 <w:sz w:val="20"/>
               </w:rPr>
-              <w:t>make directory; the command creates the directory “</w:t>
-            </w:r>
-            <w:proofErr w:type="spellStart"/>
-            <w:r>
-              <w:rPr>
-                <w:rFonts w:asciiTheme="majorHAnsi" w:hAnsiTheme="majorHAnsi" w:cstheme="majorHAnsi"/>
-                <w:sz w:val="20"/>
-              </w:rPr>
-              <w:t>tmp</w:t>
-            </w:r>
-            <w:proofErr w:type="spellEnd"/>
-            <w:r>
-              <w:rPr>
-                <w:rFonts w:asciiTheme="majorHAnsi" w:hAnsiTheme="majorHAnsi" w:cstheme="majorHAnsi"/>
-                <w:sz w:val="20"/>
-              </w:rPr>
-              <w:t>” in your home directory</w:t>
+              <w:t>make directory; the command creates the directory “tmp” in your home directory</w:t>
             </w:r>
           </w:p>
         </w:tc>
@@ -2232,17 +2131,8 @@
                 <w:rFonts w:ascii="Courier New" w:eastAsia="Courier New" w:hAnsi="Courier New" w:cs="Courier New"/>
                 <w:sz w:val="20"/>
               </w:rPr>
-              <w:t xml:space="preserve"> </w:t>
-            </w:r>
-            <w:proofErr w:type="spellStart"/>
-            <w:r>
-              <w:rPr>
-                <w:rFonts w:ascii="Courier New" w:eastAsia="Courier New" w:hAnsi="Courier New" w:cs="Courier New"/>
-                <w:sz w:val="20"/>
-              </w:rPr>
-              <w:t>tmp</w:t>
-            </w:r>
-            <w:proofErr w:type="spellEnd"/>
+              <w:t xml:space="preserve"> tmp</w:t>
+            </w:r>
           </w:p>
         </w:tc>
         <w:tc>
@@ -2268,17 +2158,8 @@
                 <w:rFonts w:asciiTheme="majorHAnsi" w:hAnsiTheme="majorHAnsi" w:cstheme="majorHAnsi"/>
                 <w:sz w:val="20"/>
               </w:rPr>
-              <w:t xml:space="preserve">brings you to your newly created directory </w:t>
-            </w:r>
-            <w:proofErr w:type="spellStart"/>
-            <w:r>
-              <w:rPr>
-                <w:rFonts w:asciiTheme="majorHAnsi" w:hAnsiTheme="majorHAnsi" w:cstheme="majorHAnsi"/>
-                <w:sz w:val="20"/>
-              </w:rPr>
-              <w:t>tmp</w:t>
-            </w:r>
-            <w:proofErr w:type="spellEnd"/>
+              <w:t>brings you to your newly created directory tmp</w:t>
+            </w:r>
           </w:p>
         </w:tc>
       </w:tr>
@@ -2306,7 +2187,6 @@
               </w:rPr>
               <w:t xml:space="preserve">$ </w:t>
             </w:r>
-            <w:proofErr w:type="spellStart"/>
             <w:r>
               <w:rPr>
                 <w:rFonts w:ascii="Courier New" w:eastAsia="Courier New" w:hAnsi="Courier New" w:cs="Courier New"/>
@@ -2315,7 +2195,6 @@
               </w:rPr>
               <w:t>pwd</w:t>
             </w:r>
-            <w:proofErr w:type="spellEnd"/>
           </w:p>
         </w:tc>
         <w:tc>
@@ -2376,18 +2255,8 @@
                 <w:b/>
                 <w:sz w:val="20"/>
               </w:rPr>
-              <w:t>cd</w:t>
-            </w:r>
-            <w:proofErr w:type="gramStart"/>
-            <w:r>
-              <w:rPr>
-                <w:rFonts w:ascii="Courier New" w:eastAsia="Courier New" w:hAnsi="Courier New" w:cs="Courier New"/>
-                <w:b/>
-                <w:sz w:val="20"/>
-              </w:rPr>
-              <w:t xml:space="preserve"> ..</w:t>
-            </w:r>
-            <w:proofErr w:type="gramEnd"/>
+              <w:t>cd ..</w:t>
+            </w:r>
           </w:p>
         </w:tc>
         <w:tc>
@@ -2475,23 +2344,7 @@
                 <w:rFonts w:asciiTheme="majorHAnsi" w:hAnsiTheme="majorHAnsi" w:cstheme="majorHAnsi"/>
                 <w:sz w:val="20"/>
               </w:rPr>
-              <w:t xml:space="preserve">you should see the newly created </w:t>
-            </w:r>
-            <w:proofErr w:type="spellStart"/>
-            <w:r>
-              <w:rPr>
-                <w:rFonts w:asciiTheme="majorHAnsi" w:hAnsiTheme="majorHAnsi" w:cstheme="majorHAnsi"/>
-                <w:sz w:val="20"/>
-              </w:rPr>
-              <w:t>tmp</w:t>
-            </w:r>
-            <w:proofErr w:type="spellEnd"/>
-            <w:r>
-              <w:rPr>
-                <w:rFonts w:asciiTheme="majorHAnsi" w:hAnsiTheme="majorHAnsi" w:cstheme="majorHAnsi"/>
-                <w:sz w:val="20"/>
-              </w:rPr>
-              <w:t xml:space="preserve"> directory</w:t>
+              <w:t>you should see the newly created tmp directory</w:t>
             </w:r>
           </w:p>
         </w:tc>
@@ -2610,21 +2463,12 @@
               </w:rPr>
               <w:t xml:space="preserve">vi </w:t>
             </w:r>
-            <w:proofErr w:type="spellStart"/>
             <w:r>
               <w:rPr>
                 <w:rFonts w:ascii="Courier New" w:eastAsia="Courier New" w:hAnsi="Courier New" w:cs="Courier New"/>
                 <w:sz w:val="20"/>
               </w:rPr>
-              <w:t>tmp</w:t>
-            </w:r>
-            <w:proofErr w:type="spellEnd"/>
-            <w:r>
-              <w:rPr>
-                <w:rFonts w:ascii="Courier New" w:eastAsia="Courier New" w:hAnsi="Courier New" w:cs="Courier New"/>
-                <w:sz w:val="20"/>
-              </w:rPr>
-              <w:t>/</w:t>
+              <w:t>tmp/</w:t>
             </w:r>
             <w:r>
               <w:rPr>
@@ -2672,23 +2516,7 @@
                 <w:rFonts w:asciiTheme="majorHAnsi" w:hAnsiTheme="majorHAnsi" w:cstheme="majorHAnsi"/>
                 <w:sz w:val="20"/>
               </w:rPr>
-              <w:t xml:space="preserve">start editing file </w:t>
-            </w:r>
-            <w:proofErr w:type="spellStart"/>
-            <w:r>
-              <w:rPr>
-                <w:rFonts w:asciiTheme="majorHAnsi" w:hAnsiTheme="majorHAnsi" w:cstheme="majorHAnsi"/>
-                <w:sz w:val="20"/>
-              </w:rPr>
-              <w:t>tmp</w:t>
-            </w:r>
-            <w:proofErr w:type="spellEnd"/>
-            <w:r>
-              <w:rPr>
-                <w:rFonts w:asciiTheme="majorHAnsi" w:hAnsiTheme="majorHAnsi" w:cstheme="majorHAnsi"/>
-                <w:sz w:val="20"/>
-              </w:rPr>
-              <w:t>/poem.txt</w:t>
+              <w:t>start editing file tmp/poem.txt</w:t>
             </w:r>
           </w:p>
         </w:tc>
@@ -2716,18 +2544,8 @@
                 <w:b/>
                 <w:sz w:val="20"/>
               </w:rPr>
-              <w:t xml:space="preserve">press </w:t>
-            </w:r>
-            <w:proofErr w:type="spellStart"/>
-            <w:r>
-              <w:rPr>
-                <w:rFonts w:ascii="Courier New" w:eastAsia="Courier New" w:hAnsi="Courier New" w:cs="Courier New"/>
-                <w:b/>
-                <w:sz w:val="20"/>
-              </w:rPr>
-              <w:t>i</w:t>
-            </w:r>
-            <w:proofErr w:type="spellEnd"/>
+              <w:t>press i</w:t>
+            </w:r>
           </w:p>
         </w:tc>
         <w:tc>
@@ -2753,23 +2571,7 @@
                 <w:rFonts w:asciiTheme="majorHAnsi" w:hAnsiTheme="majorHAnsi" w:cstheme="majorHAnsi"/>
                 <w:sz w:val="20"/>
               </w:rPr>
-              <w:t xml:space="preserve">press </w:t>
-            </w:r>
-            <w:proofErr w:type="spellStart"/>
-            <w:r>
-              <w:rPr>
-                <w:rFonts w:asciiTheme="majorHAnsi" w:hAnsiTheme="majorHAnsi" w:cstheme="majorHAnsi"/>
-                <w:sz w:val="20"/>
-              </w:rPr>
-              <w:t>i</w:t>
-            </w:r>
-            <w:proofErr w:type="spellEnd"/>
-            <w:r>
-              <w:rPr>
-                <w:rFonts w:asciiTheme="majorHAnsi" w:hAnsiTheme="majorHAnsi" w:cstheme="majorHAnsi"/>
-                <w:sz w:val="20"/>
-              </w:rPr>
-              <w:t xml:space="preserve"> to switch to “insert” mode in the vi edito</w:t>
+              <w:t>press i to switch to “insert” mode in the vi edito</w:t>
             </w:r>
             <w:r>
               <w:rPr>
@@ -2843,19 +2645,8 @@
                 <w:rFonts w:asciiTheme="majorHAnsi" w:hAnsiTheme="majorHAnsi" w:cstheme="majorHAnsi"/>
                 <w:sz w:val="20"/>
               </w:rPr>
-              <w:t xml:space="preserve"> while in “</w:t>
-            </w:r>
-            <w:proofErr w:type="spellStart"/>
-            <w:proofErr w:type="gramStart"/>
-            <w:r>
-              <w:rPr>
-                <w:rFonts w:asciiTheme="majorHAnsi" w:hAnsiTheme="majorHAnsi" w:cstheme="majorHAnsi"/>
-                <w:sz w:val="20"/>
-              </w:rPr>
-              <w:t>insert”mode</w:t>
-            </w:r>
-            <w:proofErr w:type="spellEnd"/>
-            <w:proofErr w:type="gramEnd"/>
+              <w:t xml:space="preserve"> while in “insert”mode</w:t>
+            </w:r>
           </w:p>
         </w:tc>
       </w:tr>
@@ -2945,7 +2736,6 @@
               <w:pStyle w:val="Normal1"/>
               <w:spacing w:line="240" w:lineRule="auto"/>
             </w:pPr>
-            <w:proofErr w:type="gramStart"/>
             <w:r>
               <w:rPr>
                 <w:rFonts w:ascii="Courier New" w:eastAsia="Courier New" w:hAnsi="Courier New" w:cs="Courier New"/>
@@ -2976,7 +2766,6 @@
               </w:rPr>
               <w:t>:w</w:t>
             </w:r>
-            <w:proofErr w:type="gramEnd"/>
           </w:p>
         </w:tc>
         <w:tc>
@@ -3004,7 +2793,6 @@
               </w:rPr>
               <w:t xml:space="preserve">Now you are back in the command mode. </w:t>
             </w:r>
-            <w:proofErr w:type="gramStart"/>
             <w:r>
               <w:rPr>
                 <w:rFonts w:asciiTheme="majorHAnsi" w:hAnsiTheme="majorHAnsi" w:cstheme="majorHAnsi"/>
@@ -3020,7 +2808,6 @@
               </w:rPr>
               <w:t>:</w:t>
             </w:r>
-            <w:proofErr w:type="gramEnd"/>
             <w:r>
               <w:rPr>
                 <w:rFonts w:asciiTheme="majorHAnsi" w:hAnsiTheme="majorHAnsi" w:cstheme="majorHAnsi"/>
@@ -3099,7 +2886,6 @@
               <w:pStyle w:val="Normal1"/>
               <w:spacing w:line="240" w:lineRule="auto"/>
             </w:pPr>
-            <w:proofErr w:type="gramStart"/>
             <w:r>
               <w:rPr>
                 <w:rFonts w:ascii="Courier New" w:eastAsia="Courier New" w:hAnsi="Courier New" w:cs="Courier New"/>
@@ -3122,7 +2908,6 @@
               </w:rPr>
               <w:t>:q</w:t>
             </w:r>
-            <w:proofErr w:type="gramEnd"/>
           </w:p>
         </w:tc>
         <w:tc>
@@ -3143,7 +2928,6 @@
                 <w:rFonts w:asciiTheme="majorHAnsi" w:hAnsiTheme="majorHAnsi" w:cstheme="majorHAnsi"/>
               </w:rPr>
             </w:pPr>
-            <w:proofErr w:type="gramStart"/>
             <w:r>
               <w:rPr>
                 <w:rFonts w:asciiTheme="majorHAnsi" w:hAnsiTheme="majorHAnsi" w:cstheme="majorHAnsi"/>
@@ -3159,7 +2943,6 @@
               </w:rPr>
               <w:t>:</w:t>
             </w:r>
-            <w:proofErr w:type="gramEnd"/>
             <w:r>
               <w:rPr>
                 <w:rFonts w:asciiTheme="majorHAnsi" w:hAnsiTheme="majorHAnsi" w:cstheme="majorHAnsi"/>
@@ -3217,21 +3000,12 @@
               </w:rPr>
               <w:t xml:space="preserve">cat </w:t>
             </w:r>
-            <w:proofErr w:type="spellStart"/>
             <w:r>
               <w:rPr>
                 <w:rFonts w:ascii="Courier New" w:eastAsia="Courier New" w:hAnsi="Courier New" w:cs="Courier New"/>
                 <w:sz w:val="20"/>
               </w:rPr>
-              <w:t>tmp</w:t>
-            </w:r>
-            <w:proofErr w:type="spellEnd"/>
-            <w:r>
-              <w:rPr>
-                <w:rFonts w:ascii="Courier New" w:eastAsia="Courier New" w:hAnsi="Courier New" w:cs="Courier New"/>
-                <w:sz w:val="20"/>
-              </w:rPr>
-              <w:t>/poem.txt</w:t>
+              <w:t>tmp/poem.txt</w:t>
             </w:r>
           </w:p>
         </w:tc>
@@ -3486,7 +3260,6 @@
               </w:rPr>
               <w:t xml:space="preserve"> </w:t>
             </w:r>
-            <w:proofErr w:type="spellStart"/>
             <w:r>
               <w:rPr>
                 <w:rFonts w:ascii="Courier New" w:hAnsi="Courier New" w:cs="Courier New"/>
@@ -3495,7 +3268,6 @@
               </w:rPr>
               <w:t>Ctrl+c</w:t>
             </w:r>
-            <w:proofErr w:type="spellEnd"/>
             <w:r>
               <w:rPr>
                 <w:rFonts w:asciiTheme="majorHAnsi" w:hAnsiTheme="majorHAnsi" w:cstheme="majorHAnsi"/>
@@ -3651,21 +3423,12 @@
               </w:rPr>
               <w:t xml:space="preserve">head </w:t>
             </w:r>
-            <w:proofErr w:type="spellStart"/>
             <w:r>
               <w:rPr>
                 <w:rFonts w:ascii="Courier New" w:eastAsia="Courier New" w:hAnsi="Courier New" w:cs="Courier New"/>
                 <w:sz w:val="20"/>
               </w:rPr>
-              <w:t>tmp</w:t>
-            </w:r>
-            <w:proofErr w:type="spellEnd"/>
-            <w:r>
-              <w:rPr>
-                <w:rFonts w:ascii="Courier New" w:eastAsia="Courier New" w:hAnsi="Courier New" w:cs="Courier New"/>
-                <w:sz w:val="20"/>
-              </w:rPr>
-              <w:t>/poem.txt</w:t>
+              <w:t>tmp/poem.txt</w:t>
             </w:r>
           </w:p>
         </w:tc>
@@ -3733,21 +3496,12 @@
               </w:rPr>
               <w:t xml:space="preserve">tail </w:t>
             </w:r>
-            <w:proofErr w:type="spellStart"/>
             <w:r>
               <w:rPr>
                 <w:rFonts w:ascii="Courier New" w:eastAsia="Courier New" w:hAnsi="Courier New" w:cs="Courier New"/>
                 <w:sz w:val="20"/>
               </w:rPr>
-              <w:t>tmp</w:t>
-            </w:r>
-            <w:proofErr w:type="spellEnd"/>
-            <w:r>
-              <w:rPr>
-                <w:rFonts w:ascii="Courier New" w:eastAsia="Courier New" w:hAnsi="Courier New" w:cs="Courier New"/>
-                <w:sz w:val="20"/>
-              </w:rPr>
-              <w:t>/poem.txt</w:t>
+              <w:t>tmp/poem.txt</w:t>
             </w:r>
           </w:p>
         </w:tc>
@@ -3994,23 +3748,7 @@
                 <w:rFonts w:ascii="Courier New" w:eastAsia="Courier New" w:hAnsi="Courier New" w:cs="Courier New"/>
                 <w:sz w:val="20"/>
               </w:rPr>
-              <w:t xml:space="preserve"> </w:t>
-            </w:r>
-            <w:proofErr w:type="spellStart"/>
-            <w:r>
-              <w:rPr>
-                <w:rFonts w:ascii="Courier New" w:eastAsia="Courier New" w:hAnsi="Courier New" w:cs="Courier New"/>
-                <w:sz w:val="20"/>
-              </w:rPr>
-              <w:t>tmp</w:t>
-            </w:r>
-            <w:proofErr w:type="spellEnd"/>
-            <w:r>
-              <w:rPr>
-                <w:rFonts w:ascii="Courier New" w:eastAsia="Courier New" w:hAnsi="Courier New" w:cs="Courier New"/>
-                <w:sz w:val="20"/>
-              </w:rPr>
-              <w:t>/poem.txt</w:t>
+              <w:t xml:space="preserve"> tmp/poem.txt</w:t>
             </w:r>
           </w:p>
         </w:tc>
@@ -4122,23 +3860,7 @@
                 <w:rFonts w:ascii="Courier New" w:eastAsia="Courier New" w:hAnsi="Courier New" w:cs="Courier New"/>
                 <w:sz w:val="20"/>
               </w:rPr>
-              <w:t xml:space="preserve"> house </w:t>
-            </w:r>
-            <w:proofErr w:type="spellStart"/>
-            <w:r>
-              <w:rPr>
-                <w:rFonts w:ascii="Courier New" w:eastAsia="Courier New" w:hAnsi="Courier New" w:cs="Courier New"/>
-                <w:sz w:val="20"/>
-              </w:rPr>
-              <w:t>tmp</w:t>
-            </w:r>
-            <w:proofErr w:type="spellEnd"/>
-            <w:r>
-              <w:rPr>
-                <w:rFonts w:ascii="Courier New" w:eastAsia="Courier New" w:hAnsi="Courier New" w:cs="Courier New"/>
-                <w:sz w:val="20"/>
-              </w:rPr>
-              <w:t xml:space="preserve">/poem.txt </w:t>
+              <w:t xml:space="preserve"> house tmp/poem.txt </w:t>
             </w:r>
           </w:p>
         </w:tc>
@@ -4277,7 +3999,6 @@
               </w:rPr>
               <w:t xml:space="preserve">$ </w:t>
             </w:r>
-            <w:proofErr w:type="spellStart"/>
             <w:r>
               <w:rPr>
                 <w:rFonts w:ascii="Courier New" w:eastAsia="Courier New" w:hAnsi="Courier New" w:cs="Courier New"/>
@@ -4286,29 +4007,12 @@
               </w:rPr>
               <w:t>wc</w:t>
             </w:r>
-            <w:proofErr w:type="spellEnd"/>
             <w:r>
               <w:rPr>
                 <w:rFonts w:ascii="Courier New" w:eastAsia="Courier New" w:hAnsi="Courier New" w:cs="Courier New"/>
                 <w:sz w:val="20"/>
               </w:rPr>
-              <w:t xml:space="preserve"> -l </w:t>
-            </w:r>
-            <w:proofErr w:type="spellStart"/>
-            <w:r>
-              <w:rPr>
-                <w:rFonts w:ascii="Courier New" w:eastAsia="Courier New" w:hAnsi="Courier New" w:cs="Courier New"/>
-                <w:sz w:val="20"/>
-              </w:rPr>
-              <w:t>tmp</w:t>
-            </w:r>
-            <w:proofErr w:type="spellEnd"/>
-            <w:r>
-              <w:rPr>
-                <w:rFonts w:ascii="Courier New" w:eastAsia="Courier New" w:hAnsi="Courier New" w:cs="Courier New"/>
-                <w:sz w:val="20"/>
-              </w:rPr>
-              <w:t>/poem.txt</w:t>
+              <w:t xml:space="preserve"> -l tmp/poem.txt</w:t>
             </w:r>
           </w:p>
         </w:tc>
@@ -4367,7 +4071,6 @@
               </w:rPr>
               <w:t xml:space="preserve">$ </w:t>
             </w:r>
-            <w:proofErr w:type="spellStart"/>
             <w:r>
               <w:rPr>
                 <w:rFonts w:ascii="Courier New" w:eastAsia="Courier New" w:hAnsi="Courier New" w:cs="Courier New"/>
@@ -4377,32 +4080,13 @@
               </w:rPr>
               <w:t>wc</w:t>
             </w:r>
-            <w:proofErr w:type="spellEnd"/>
             <w:r>
               <w:rPr>
                 <w:rFonts w:ascii="Courier New" w:eastAsia="Courier New" w:hAnsi="Courier New" w:cs="Courier New"/>
                 <w:sz w:val="20"/>
                 <w:lang w:val="pl-PL"/>
               </w:rPr>
-              <w:t xml:space="preserve"> -w </w:t>
-            </w:r>
-            <w:proofErr w:type="spellStart"/>
-            <w:r>
-              <w:rPr>
-                <w:rFonts w:ascii="Courier New" w:eastAsia="Courier New" w:hAnsi="Courier New" w:cs="Courier New"/>
-                <w:sz w:val="20"/>
-                <w:lang w:val="pl-PL"/>
-              </w:rPr>
-              <w:t>tmp</w:t>
-            </w:r>
-            <w:proofErr w:type="spellEnd"/>
-            <w:r>
-              <w:rPr>
-                <w:rFonts w:ascii="Courier New" w:eastAsia="Courier New" w:hAnsi="Courier New" w:cs="Courier New"/>
-                <w:sz w:val="20"/>
-                <w:lang w:val="pl-PL"/>
-              </w:rPr>
-              <w:t>/poem.txt</w:t>
+              <w:t xml:space="preserve"> -w tmp/poem.txt</w:t>
             </w:r>
           </w:p>
         </w:tc>
@@ -4478,18 +4162,8 @@
                 <w:sz w:val="20"/>
                 <w:lang w:val="pl-PL"/>
               </w:rPr>
-              <w:t xml:space="preserve"> </w:t>
-            </w:r>
-            <w:proofErr w:type="spellStart"/>
-            <w:r>
-              <w:rPr>
-                <w:rFonts w:ascii="Courier New" w:eastAsia="Courier New" w:hAnsi="Courier New" w:cs="Courier New"/>
-                <w:sz w:val="20"/>
-                <w:lang w:val="pl-PL"/>
-              </w:rPr>
-              <w:t>tmp</w:t>
-            </w:r>
-            <w:proofErr w:type="spellEnd"/>
+              <w:t xml:space="preserve"> tmp</w:t>
+            </w:r>
           </w:p>
         </w:tc>
         <w:tc>
@@ -4524,7 +4198,6 @@
               </w:rPr>
               <w:t>“</w:t>
             </w:r>
-            <w:proofErr w:type="spellStart"/>
             <w:r>
               <w:rPr>
                 <w:rFonts w:asciiTheme="majorHAnsi" w:hAnsiTheme="majorHAnsi" w:cstheme="majorHAnsi"/>
@@ -4532,7 +4205,6 @@
               </w:rPr>
               <w:t>tmp</w:t>
             </w:r>
-            <w:proofErr w:type="spellEnd"/>
             <w:r>
               <w:rPr>
                 <w:rFonts w:asciiTheme="majorHAnsi" w:hAnsiTheme="majorHAnsi" w:cstheme="majorHAnsi"/>
@@ -4578,7 +4250,6 @@
               </w:rPr>
               <w:t xml:space="preserve">$ </w:t>
             </w:r>
-            <w:proofErr w:type="spellStart"/>
             <w:r>
               <w:rPr>
                 <w:rFonts w:ascii="Courier New" w:eastAsia="Courier New" w:hAnsi="Courier New" w:cs="Courier New"/>
@@ -4588,7 +4259,6 @@
               </w:rPr>
               <w:t>cp</w:t>
             </w:r>
-            <w:proofErr w:type="spellEnd"/>
             <w:r>
               <w:rPr>
                 <w:rFonts w:ascii="Courier New" w:eastAsia="Courier New" w:hAnsi="Courier New" w:cs="Courier New"/>
@@ -4617,7 +4287,6 @@
                 <w:sz w:val="20"/>
               </w:rPr>
             </w:pPr>
-            <w:proofErr w:type="spellStart"/>
             <w:r>
               <w:rPr>
                 <w:rFonts w:ascii="Courier New" w:hAnsi="Courier New" w:cs="Courier New"/>
@@ -4626,7 +4295,6 @@
               </w:rPr>
               <w:t>cp</w:t>
             </w:r>
-            <w:proofErr w:type="spellEnd"/>
             <w:r>
               <w:rPr>
                 <w:rFonts w:asciiTheme="majorHAnsi" w:hAnsiTheme="majorHAnsi" w:cstheme="majorHAnsi"/>
@@ -4731,51 +4399,26 @@
               </w:rPr>
               <w:t xml:space="preserve">$ </w:t>
             </w:r>
-            <w:proofErr w:type="spellStart"/>
             <w:r>
               <w:rPr>
                 <w:rFonts w:ascii="Courier New" w:hAnsi="Courier New" w:cs="Courier New"/>
                 <w:sz w:val="20"/>
               </w:rPr>
-              <w:t>cp</w:t>
-            </w:r>
-            <w:proofErr w:type="spellEnd"/>
+              <w:t xml:space="preserve">cp </w:t>
+            </w:r>
             <w:r>
               <w:rPr>
                 <w:rFonts w:ascii="Courier New" w:hAnsi="Courier New" w:cs="Courier New"/>
                 <w:sz w:val="20"/>
               </w:rPr>
-              <w:t xml:space="preserve"> </w:t>
+              <w:t xml:space="preserve">poem.txt </w:t>
             </w:r>
             <w:r>
               <w:rPr>
                 <w:rFonts w:ascii="Courier New" w:hAnsi="Courier New" w:cs="Courier New"/>
                 <w:sz w:val="20"/>
               </w:rPr>
-              <w:t>poem.txt</w:t>
-            </w:r>
-            <w:proofErr w:type="gramStart"/>
-            <w:r>
-              <w:rPr>
-                <w:rFonts w:ascii="Courier New" w:hAnsi="Courier New" w:cs="Courier New"/>
-                <w:sz w:val="20"/>
-              </w:rPr>
-              <w:t xml:space="preserve"> </w:t>
-            </w:r>
-            <w:r>
-              <w:rPr>
-                <w:rFonts w:ascii="Courier New" w:hAnsi="Courier New" w:cs="Courier New"/>
-                <w:sz w:val="20"/>
-              </w:rPr>
-              <w:t>..</w:t>
-            </w:r>
-            <w:proofErr w:type="gramEnd"/>
-            <w:r>
-              <w:rPr>
-                <w:rFonts w:ascii="Courier New" w:hAnsi="Courier New" w:cs="Courier New"/>
-                <w:sz w:val="20"/>
-              </w:rPr>
-              <w:t>/</w:t>
+              <w:t>../</w:t>
             </w:r>
             <w:r>
               <w:rPr>
@@ -4901,7 +4544,6 @@
               </w:rPr>
               <w:t>cd</w:t>
             </w:r>
-            <w:proofErr w:type="gramStart"/>
             <w:r>
               <w:rPr>
                 <w:rFonts w:ascii="Courier New" w:eastAsia="Courier New" w:hAnsi="Courier New" w:cs="Courier New"/>
@@ -4909,7 +4551,6 @@
               </w:rPr>
               <w:t xml:space="preserve"> ..</w:t>
             </w:r>
-            <w:proofErr w:type="gramEnd"/>
           </w:p>
         </w:tc>
         <w:tc>
@@ -4963,7 +4604,6 @@
               </w:rPr>
               <w:t xml:space="preserve">$ </w:t>
             </w:r>
-            <w:proofErr w:type="spellStart"/>
             <w:r>
               <w:rPr>
                 <w:rFonts w:ascii="Courier New" w:eastAsia="Courier New" w:hAnsi="Courier New" w:cs="Courier New"/>
@@ -4972,7 +4612,6 @@
               </w:rPr>
               <w:t>cp</w:t>
             </w:r>
-            <w:proofErr w:type="spellEnd"/>
             <w:r>
               <w:rPr>
                 <w:rFonts w:ascii="Courier New" w:eastAsia="Courier New" w:hAnsi="Courier New" w:cs="Courier New"/>
@@ -4992,23 +4631,7 @@
                 <w:rFonts w:ascii="Courier New" w:eastAsia="Courier New" w:hAnsi="Courier New" w:cs="Courier New"/>
                 <w:sz w:val="20"/>
               </w:rPr>
-              <w:t xml:space="preserve"> </w:t>
-            </w:r>
-            <w:proofErr w:type="spellStart"/>
-            <w:r>
-              <w:rPr>
-                <w:rFonts w:ascii="Courier New" w:eastAsia="Courier New" w:hAnsi="Courier New" w:cs="Courier New"/>
-                <w:sz w:val="20"/>
-              </w:rPr>
-              <w:t>tmp</w:t>
-            </w:r>
-            <w:proofErr w:type="spellEnd"/>
-            <w:r>
-              <w:rPr>
-                <w:rFonts w:ascii="Courier New" w:eastAsia="Courier New" w:hAnsi="Courier New" w:cs="Courier New"/>
-                <w:sz w:val="20"/>
-              </w:rPr>
-              <w:t xml:space="preserve"> poems</w:t>
+              <w:t xml:space="preserve"> tmp poems</w:t>
             </w:r>
           </w:p>
         </w:tc>
@@ -5043,7 +4666,6 @@
               </w:rPr>
               <w:t>“</w:t>
             </w:r>
-            <w:proofErr w:type="spellStart"/>
             <w:r>
               <w:rPr>
                 <w:rFonts w:asciiTheme="majorHAnsi" w:hAnsiTheme="majorHAnsi" w:cstheme="majorHAnsi"/>
@@ -5051,7 +4673,6 @@
               </w:rPr>
               <w:t>tmp</w:t>
             </w:r>
-            <w:proofErr w:type="spellEnd"/>
             <w:r>
               <w:rPr>
                 <w:rFonts w:asciiTheme="majorHAnsi" w:hAnsiTheme="majorHAnsi" w:cstheme="majorHAnsi"/>
@@ -5181,23 +4802,7 @@
                 <w:rFonts w:asciiTheme="majorHAnsi" w:hAnsiTheme="majorHAnsi" w:cstheme="majorHAnsi"/>
                 <w:sz w:val="20"/>
               </w:rPr>
-              <w:t xml:space="preserve"> “</w:t>
-            </w:r>
-            <w:proofErr w:type="spellStart"/>
-            <w:r>
-              <w:rPr>
-                <w:rFonts w:asciiTheme="majorHAnsi" w:hAnsiTheme="majorHAnsi" w:cstheme="majorHAnsi"/>
-                <w:sz w:val="20"/>
-              </w:rPr>
-              <w:t>tmp</w:t>
-            </w:r>
-            <w:proofErr w:type="spellEnd"/>
-            <w:r>
-              <w:rPr>
-                <w:rFonts w:asciiTheme="majorHAnsi" w:hAnsiTheme="majorHAnsi" w:cstheme="majorHAnsi"/>
-                <w:sz w:val="20"/>
-              </w:rPr>
-              <w:t>” and “poems”</w:t>
+              <w:t xml:space="preserve"> “tmp” and “poems”</w:t>
             </w:r>
           </w:p>
         </w:tc>
@@ -5239,23 +4844,7 @@
                 <w:rFonts w:ascii="Courier New" w:eastAsia="Courier New" w:hAnsi="Courier New" w:cs="Courier New"/>
                 <w:sz w:val="20"/>
               </w:rPr>
-              <w:t xml:space="preserve"> </w:t>
-            </w:r>
-            <w:proofErr w:type="spellStart"/>
-            <w:r>
-              <w:rPr>
-                <w:rFonts w:ascii="Courier New" w:eastAsia="Courier New" w:hAnsi="Courier New" w:cs="Courier New"/>
-                <w:sz w:val="20"/>
-              </w:rPr>
-              <w:t>tmp</w:t>
-            </w:r>
-            <w:proofErr w:type="spellEnd"/>
-            <w:r>
-              <w:rPr>
-                <w:rFonts w:ascii="Courier New" w:eastAsia="Courier New" w:hAnsi="Courier New" w:cs="Courier New"/>
-                <w:sz w:val="20"/>
-              </w:rPr>
-              <w:t>/*.txt</w:t>
+              <w:t xml:space="preserve"> tmp/*.txt</w:t>
             </w:r>
           </w:p>
         </w:tc>
@@ -5346,40 +4935,28 @@
               </w:rPr>
               <w:t xml:space="preserve">$ </w:t>
             </w:r>
-            <w:proofErr w:type="spellStart"/>
             <w:r>
               <w:rPr>
                 <w:rFonts w:ascii="Courier New" w:eastAsia="Courier New" w:hAnsi="Courier New" w:cs="Courier New"/>
                 <w:b/>
                 <w:sz w:val="20"/>
               </w:rPr>
-              <w:t>rm</w:t>
-            </w:r>
-            <w:proofErr w:type="spellEnd"/>
+              <w:t>rm -r</w:t>
+            </w:r>
             <w:r>
               <w:rPr>
                 <w:rFonts w:ascii="Courier New" w:eastAsia="Courier New" w:hAnsi="Courier New" w:cs="Courier New"/>
-                <w:b/>
-                <w:sz w:val="20"/>
-              </w:rPr>
-              <w:t xml:space="preserve"> -r</w:t>
+                <w:sz w:val="20"/>
+              </w:rPr>
+              <w:t xml:space="preserve"> </w:t>
             </w:r>
             <w:r>
               <w:rPr>
                 <w:rFonts w:ascii="Courier New" w:eastAsia="Courier New" w:hAnsi="Courier New" w:cs="Courier New"/>
                 <w:sz w:val="20"/>
               </w:rPr>
-              <w:t xml:space="preserve"> </w:t>
-            </w:r>
-            <w:proofErr w:type="spellStart"/>
-            <w:r>
-              <w:rPr>
-                <w:rFonts w:ascii="Courier New" w:eastAsia="Courier New" w:hAnsi="Courier New" w:cs="Courier New"/>
-                <w:sz w:val="20"/>
-              </w:rPr>
               <w:t>tmp</w:t>
             </w:r>
-            <w:proofErr w:type="spellEnd"/>
           </w:p>
         </w:tc>
         <w:tc>
@@ -5399,7 +4976,6 @@
                 <w:rFonts w:asciiTheme="majorHAnsi" w:hAnsiTheme="majorHAnsi" w:cstheme="majorHAnsi"/>
               </w:rPr>
             </w:pPr>
-            <w:proofErr w:type="spellStart"/>
             <w:r>
               <w:rPr>
                 <w:rFonts w:ascii="Courier New" w:hAnsi="Courier New" w:cs="Courier New"/>
@@ -5408,7 +4984,6 @@
               </w:rPr>
               <w:t>rm</w:t>
             </w:r>
-            <w:proofErr w:type="spellEnd"/>
             <w:r>
               <w:rPr>
                 <w:rFonts w:asciiTheme="majorHAnsi" w:hAnsiTheme="majorHAnsi" w:cstheme="majorHAnsi"/>
@@ -6330,43 +5905,69 @@
           <w:rFonts w:ascii="Courier New" w:eastAsia="Courier New" w:hAnsi="Courier New" w:cs="Courier New"/>
           <w:sz w:val="20"/>
         </w:rPr>
-        <w:t xml:space="preserve">read </w:t>
-      </w:r>
-      <w:proofErr w:type="spellStart"/>
+        <w:t>read data.tsv file</w:t>
+      </w:r>
       <w:r>
         <w:rPr>
           <w:rFonts w:ascii="Courier New" w:eastAsia="Courier New" w:hAnsi="Courier New" w:cs="Courier New"/>
           <w:sz w:val="20"/>
         </w:rPr>
-        <w:t>data.tsv</w:t>
-      </w:r>
-      <w:proofErr w:type="spellEnd"/>
+        <w:t xml:space="preserve"> [then]</w:t>
+      </w:r>
       <w:r>
         <w:rPr>
           <w:rFonts w:ascii="Courier New" w:eastAsia="Courier New" w:hAnsi="Courier New" w:cs="Courier New"/>
           <w:sz w:val="20"/>
         </w:rPr>
-        <w:t xml:space="preserve"> file</w:t>
+        <w:t xml:space="preserve"> select third column </w:t>
       </w:r>
       <w:r>
         <w:rPr>
           <w:rFonts w:ascii="Courier New" w:eastAsia="Courier New" w:hAnsi="Courier New" w:cs="Courier New"/>
           <w:sz w:val="20"/>
         </w:rPr>
-        <w:t xml:space="preserve"> [then]</w:t>
+        <w:t>[then]</w:t>
       </w:r>
       <w:r>
         <w:rPr>
           <w:rFonts w:ascii="Courier New" w:eastAsia="Courier New" w:hAnsi="Courier New" w:cs="Courier New"/>
           <w:sz w:val="20"/>
         </w:rPr>
-        <w:t xml:space="preserve"> select third column </w:t>
+        <w:t xml:space="preserve"> select lines that say </w:t>
       </w:r>
       <w:r>
         <w:rPr>
           <w:rFonts w:ascii="Courier New" w:eastAsia="Courier New" w:hAnsi="Courier New" w:cs="Courier New"/>
           <w:sz w:val="20"/>
         </w:rPr>
+        <w:t>"</w:t>
+      </w:r>
+      <w:r>
+        <w:rPr>
+          <w:rFonts w:ascii="Courier New" w:eastAsia="Courier New" w:hAnsi="Courier New" w:cs="Courier New"/>
+          <w:sz w:val="20"/>
+        </w:rPr>
+        <w:t>sample2</w:t>
+      </w:r>
+      <w:r>
+        <w:rPr>
+          <w:rFonts w:ascii="Courier New" w:eastAsia="Courier New" w:hAnsi="Courier New" w:cs="Courier New"/>
+          <w:sz w:val="20"/>
+        </w:rPr>
+        <w:t>"</w:t>
+      </w:r>
+      <w:r>
+        <w:rPr>
+          <w:rFonts w:ascii="Courier New" w:eastAsia="Courier New" w:hAnsi="Courier New" w:cs="Courier New"/>
+          <w:sz w:val="20"/>
+        </w:rPr>
+        <w:t xml:space="preserve"> </w:t>
+      </w:r>
+      <w:r>
+        <w:rPr>
+          <w:rFonts w:ascii="Courier New" w:eastAsia="Courier New" w:hAnsi="Courier New" w:cs="Courier New"/>
+          <w:sz w:val="20"/>
+        </w:rPr>
         <w:t>[then]</w:t>
       </w:r>
       <w:r>
@@ -6374,13 +5975,77 @@
           <w:rFonts w:ascii="Courier New" w:eastAsia="Courier New" w:hAnsi="Courier New" w:cs="Courier New"/>
           <w:sz w:val="20"/>
         </w:rPr>
-        <w:t xml:space="preserve"> select lines that say </w:t>
-      </w:r>
+        <w:t xml:space="preserve"> count how many lines there are</w:t>
+      </w:r>
+    </w:p>
+    <w:p>
+      <w:pPr>
+        <w:pStyle w:val="Normal1"/>
+      </w:pPr>
+    </w:p>
+    <w:p>
+      <w:pPr>
+        <w:pStyle w:val="Normal1"/>
+        <w:rPr>
+          <w:rFonts w:asciiTheme="majorHAnsi" w:hAnsiTheme="majorHAnsi" w:cstheme="majorHAnsi"/>
+          <w:sz w:val="20"/>
+          <w:szCs w:val="20"/>
+        </w:rPr>
+      </w:pPr>
+      <w:r>
+        <w:rPr>
+          <w:rFonts w:asciiTheme="majorHAnsi" w:hAnsiTheme="majorHAnsi" w:cstheme="majorHAnsi"/>
+          <w:sz w:val="20"/>
+          <w:szCs w:val="20"/>
+        </w:rPr>
+        <w:t xml:space="preserve">This would translate in </w:t>
+      </w:r>
+      <w:r>
+        <w:rPr>
+          <w:rFonts w:asciiTheme="majorHAnsi" w:hAnsiTheme="majorHAnsi" w:cstheme="majorHAnsi"/>
+          <w:sz w:val="20"/>
+          <w:szCs w:val="20"/>
+        </w:rPr>
+        <w:t>command line</w:t>
+      </w:r>
+      <w:r>
+        <w:rPr>
+          <w:rFonts w:asciiTheme="majorHAnsi" w:hAnsiTheme="majorHAnsi" w:cstheme="majorHAnsi"/>
+          <w:sz w:val="20"/>
+          <w:szCs w:val="20"/>
+        </w:rPr>
+        <w:t xml:space="preserve"> to</w:t>
+      </w:r>
+      <w:r>
+        <w:rPr>
+          <w:rFonts w:asciiTheme="majorHAnsi" w:hAnsiTheme="majorHAnsi" w:cstheme="majorHAnsi"/>
+          <w:sz w:val="20"/>
+          <w:szCs w:val="20"/>
+        </w:rPr>
+        <w:t xml:space="preserve"> this expression:</w:t>
+      </w:r>
+    </w:p>
+    <w:p>
+      <w:pPr>
+        <w:pStyle w:val="Normal1"/>
+      </w:pPr>
+    </w:p>
+    <w:p>
+      <w:pPr>
+        <w:pStyle w:val="Normal1"/>
+      </w:pPr>
       <w:r>
         <w:rPr>
           <w:rFonts w:ascii="Courier New" w:eastAsia="Courier New" w:hAnsi="Courier New" w:cs="Courier New"/>
           <w:sz w:val="20"/>
         </w:rPr>
+        <w:t xml:space="preserve">$ cat data.tsv | cut -f 3 | grep </w:t>
+      </w:r>
+      <w:r>
+        <w:rPr>
+          <w:rFonts w:ascii="Courier New" w:eastAsia="Courier New" w:hAnsi="Courier New" w:cs="Courier New"/>
+          <w:sz w:val="20"/>
+        </w:rPr>
         <w:t>"</w:t>
       </w:r>
       <w:r>
@@ -6402,145 +6067,7 @@
           <w:rFonts w:ascii="Courier New" w:eastAsia="Courier New" w:hAnsi="Courier New" w:cs="Courier New"/>
           <w:sz w:val="20"/>
         </w:rPr>
-        <w:t xml:space="preserve"> </w:t>
-      </w:r>
-      <w:r>
-        <w:rPr>
-          <w:rFonts w:ascii="Courier New" w:eastAsia="Courier New" w:hAnsi="Courier New" w:cs="Courier New"/>
-          <w:sz w:val="20"/>
-        </w:rPr>
-        <w:t>[then]</w:t>
-      </w:r>
-      <w:r>
-        <w:rPr>
-          <w:rFonts w:ascii="Courier New" w:eastAsia="Courier New" w:hAnsi="Courier New" w:cs="Courier New"/>
-          <w:sz w:val="20"/>
-        </w:rPr>
-        <w:t xml:space="preserve"> count how many lines there are</w:t>
-      </w:r>
-    </w:p>
-    <w:p>
-      <w:pPr>
-        <w:pStyle w:val="Normal1"/>
-      </w:pPr>
-    </w:p>
-    <w:p>
-      <w:pPr>
-        <w:pStyle w:val="Normal1"/>
-        <w:rPr>
-          <w:rFonts w:asciiTheme="majorHAnsi" w:hAnsiTheme="majorHAnsi" w:cstheme="majorHAnsi"/>
-          <w:sz w:val="20"/>
-          <w:szCs w:val="20"/>
-        </w:rPr>
-      </w:pPr>
-      <w:r>
-        <w:rPr>
-          <w:rFonts w:asciiTheme="majorHAnsi" w:hAnsiTheme="majorHAnsi" w:cstheme="majorHAnsi"/>
-          <w:sz w:val="20"/>
-          <w:szCs w:val="20"/>
-        </w:rPr>
-        <w:t xml:space="preserve">This would translate in </w:t>
-      </w:r>
-      <w:r>
-        <w:rPr>
-          <w:rFonts w:asciiTheme="majorHAnsi" w:hAnsiTheme="majorHAnsi" w:cstheme="majorHAnsi"/>
-          <w:sz w:val="20"/>
-          <w:szCs w:val="20"/>
-        </w:rPr>
-        <w:t>command line</w:t>
-      </w:r>
-      <w:r>
-        <w:rPr>
-          <w:rFonts w:asciiTheme="majorHAnsi" w:hAnsiTheme="majorHAnsi" w:cstheme="majorHAnsi"/>
-          <w:sz w:val="20"/>
-          <w:szCs w:val="20"/>
-        </w:rPr>
-        <w:t xml:space="preserve"> to</w:t>
-      </w:r>
-      <w:r>
-        <w:rPr>
-          <w:rFonts w:asciiTheme="majorHAnsi" w:hAnsiTheme="majorHAnsi" w:cstheme="majorHAnsi"/>
-          <w:sz w:val="20"/>
-          <w:szCs w:val="20"/>
-        </w:rPr>
-        <w:t xml:space="preserve"> this expression:</w:t>
-      </w:r>
-    </w:p>
-    <w:p>
-      <w:pPr>
-        <w:pStyle w:val="Normal1"/>
-      </w:pPr>
-    </w:p>
-    <w:p>
-      <w:pPr>
-        <w:pStyle w:val="Normal1"/>
-      </w:pPr>
-      <w:r>
-        <w:rPr>
-          <w:rFonts w:ascii="Courier New" w:eastAsia="Courier New" w:hAnsi="Courier New" w:cs="Courier New"/>
-          <w:sz w:val="20"/>
-        </w:rPr>
-        <w:t xml:space="preserve">$ cat </w:t>
-      </w:r>
-      <w:proofErr w:type="spellStart"/>
-      <w:r>
-        <w:rPr>
-          <w:rFonts w:ascii="Courier New" w:eastAsia="Courier New" w:hAnsi="Courier New" w:cs="Courier New"/>
-          <w:sz w:val="20"/>
-        </w:rPr>
-        <w:t>data.tsv</w:t>
-      </w:r>
-      <w:proofErr w:type="spellEnd"/>
-      <w:r>
-        <w:rPr>
-          <w:rFonts w:ascii="Courier New" w:eastAsia="Courier New" w:hAnsi="Courier New" w:cs="Courier New"/>
-          <w:sz w:val="20"/>
-        </w:rPr>
-        <w:t xml:space="preserve"> | cut -f 3 | grep </w:t>
-      </w:r>
-      <w:r>
-        <w:rPr>
-          <w:rFonts w:ascii="Courier New" w:eastAsia="Courier New" w:hAnsi="Courier New" w:cs="Courier New"/>
-          <w:sz w:val="20"/>
-        </w:rPr>
-        <w:t>"</w:t>
-      </w:r>
-      <w:r>
-        <w:rPr>
-          <w:rFonts w:ascii="Courier New" w:eastAsia="Courier New" w:hAnsi="Courier New" w:cs="Courier New"/>
-          <w:sz w:val="20"/>
-        </w:rPr>
-        <w:t>sample2</w:t>
-      </w:r>
-      <w:r>
-        <w:rPr>
-          <w:rFonts w:ascii="Courier New" w:eastAsia="Courier New" w:hAnsi="Courier New" w:cs="Courier New"/>
-          <w:sz w:val="20"/>
-        </w:rPr>
-        <w:t>"</w:t>
-      </w:r>
-      <w:r>
-        <w:rPr>
-          <w:rFonts w:ascii="Courier New" w:eastAsia="Courier New" w:hAnsi="Courier New" w:cs="Courier New"/>
-          <w:sz w:val="20"/>
-        </w:rPr>
-        <w:t xml:space="preserve">| </w:t>
-      </w:r>
-      <w:proofErr w:type="spellStart"/>
-      <w:r>
-        <w:rPr>
-          <w:rFonts w:ascii="Courier New" w:eastAsia="Courier New" w:hAnsi="Courier New" w:cs="Courier New"/>
-          <w:sz w:val="20"/>
-        </w:rPr>
-        <w:t>wc</w:t>
-      </w:r>
-      <w:proofErr w:type="spellEnd"/>
-      <w:r>
-        <w:rPr>
-          <w:rFonts w:ascii="Courier New" w:eastAsia="Courier New" w:hAnsi="Courier New" w:cs="Courier New"/>
-          <w:sz w:val="20"/>
-        </w:rPr>
-        <w:t xml:space="preserve"> -l</w:t>
+        <w:t>| wc -l</w:t>
       </w:r>
     </w:p>
     <w:p>
@@ -7413,162 +6940,128 @@
           <w:rFonts w:ascii="Courier New" w:eastAsia="Courier New" w:hAnsi="Courier New" w:cs="Courier New"/>
           <w:sz w:val="20"/>
         </w:rPr>
-        <w:t xml:space="preserve">$ </w:t>
-      </w:r>
-      <w:proofErr w:type="spellStart"/>
+        <w:t>$ wc</w:t>
+      </w:r>
       <w:r>
         <w:rPr>
           <w:rFonts w:ascii="Courier New" w:eastAsia="Courier New" w:hAnsi="Courier New" w:cs="Courier New"/>
           <w:sz w:val="20"/>
         </w:rPr>
-        <w:t>wc</w:t>
-      </w:r>
-      <w:proofErr w:type="spellEnd"/>
+        <w:t xml:space="preserve"> -l</w:t>
+      </w:r>
       <w:r>
         <w:rPr>
           <w:rFonts w:ascii="Courier New" w:eastAsia="Courier New" w:hAnsi="Courier New" w:cs="Courier New"/>
           <w:sz w:val="20"/>
         </w:rPr>
+        <w:t xml:space="preserve"> &lt; hello.txt</w:t>
+      </w:r>
+    </w:p>
+    <w:p>
+      <w:pPr>
+        <w:pStyle w:val="Normal1"/>
+      </w:pPr>
+    </w:p>
+    <w:p>
+      <w:pPr>
+        <w:pStyle w:val="Normal1"/>
+        <w:rPr>
+          <w:rFonts w:asciiTheme="majorHAnsi" w:eastAsia="Courier New" w:hAnsiTheme="majorHAnsi" w:cstheme="majorHAnsi"/>
+          <w:sz w:val="20"/>
+        </w:rPr>
+      </w:pPr>
+      <w:r>
+        <w:rPr>
+          <w:rFonts w:asciiTheme="majorHAnsi" w:eastAsia="Courier New" w:hAnsiTheme="majorHAnsi" w:cstheme="majorHAnsi"/>
+          <w:sz w:val="20"/>
+        </w:rPr>
+        <w:t>There are many ways to do the same thing in UNIX, you may have noticed that the above example is equivalent of</w:t>
+      </w:r>
+      <w:r>
+        <w:rPr>
+          <w:rFonts w:asciiTheme="majorHAnsi" w:eastAsia="Courier New" w:hAnsiTheme="majorHAnsi" w:cstheme="majorHAnsi"/>
+          <w:sz w:val="20"/>
+        </w:rPr>
+        <w:t xml:space="preserve"> the one that you have already learned:</w:t>
+      </w:r>
+    </w:p>
+    <w:p>
+      <w:pPr>
+        <w:pStyle w:val="Normal1"/>
+        <w:rPr>
+          <w:rFonts w:ascii="Courier New" w:eastAsia="Courier New" w:hAnsi="Courier New" w:cs="Courier New"/>
+          <w:sz w:val="20"/>
+        </w:rPr>
+      </w:pPr>
+    </w:p>
+    <w:p>
+      <w:pPr>
+        <w:pStyle w:val="Normal1"/>
+        <w:rPr>
+          <w:rFonts w:ascii="Courier New" w:eastAsia="Courier New" w:hAnsi="Courier New" w:cs="Courier New"/>
+          <w:sz w:val="20"/>
+        </w:rPr>
+      </w:pPr>
+      <w:r>
+        <w:rPr>
+          <w:rFonts w:ascii="Courier New" w:eastAsia="Courier New" w:hAnsi="Courier New" w:cs="Courier New"/>
+          <w:sz w:val="20"/>
+        </w:rPr>
+        <w:t>$ cat hello.txt | wc</w:t>
+      </w:r>
+      <w:r>
+        <w:rPr>
+          <w:rFonts w:ascii="Courier New" w:eastAsia="Courier New" w:hAnsi="Courier New" w:cs="Courier New"/>
+          <w:sz w:val="20"/>
+        </w:rPr>
         <w:t xml:space="preserve"> -l</w:t>
       </w:r>
-      <w:r>
+    </w:p>
+    <w:p>
+      <w:pPr>
+        <w:pStyle w:val="Normal1"/>
+      </w:pPr>
+    </w:p>
+    <w:p>
+      <w:pPr>
+        <w:pStyle w:val="Normal1"/>
+        <w:rPr>
+          <w:rFonts w:asciiTheme="majorHAnsi" w:hAnsiTheme="majorHAnsi" w:cstheme="majorHAnsi"/>
+        </w:rPr>
+      </w:pPr>
+      <w:r>
+        <w:rPr>
+          <w:rFonts w:asciiTheme="majorHAnsi" w:hAnsiTheme="majorHAnsi" w:cstheme="majorHAnsi"/>
+          <w:sz w:val="20"/>
+        </w:rPr>
+        <w:t>You can combine input redirection with output redirection, but be careful not to use the same filename in both places. For example:</w:t>
+      </w:r>
+    </w:p>
+    <w:p>
+      <w:pPr>
+        <w:pStyle w:val="Normal1"/>
+      </w:pPr>
+      <w:r>
+        <w:rPr>
+          <w:sz w:val="20"/>
+        </w:rPr>
+        <w:t xml:space="preserve"> </w:t>
+      </w:r>
+    </w:p>
+    <w:p>
+      <w:pPr>
+        <w:pStyle w:val="Normal1"/>
         <w:rPr>
           <w:rFonts w:ascii="Courier New" w:eastAsia="Courier New" w:hAnsi="Courier New" w:cs="Courier New"/>
           <w:sz w:val="20"/>
         </w:rPr>
-        <w:t xml:space="preserve"> &lt; hello.txt</w:t>
-      </w:r>
-    </w:p>
-    <w:p>
-      <w:pPr>
-        <w:pStyle w:val="Normal1"/>
-      </w:pPr>
-    </w:p>
-    <w:p>
-      <w:pPr>
-        <w:pStyle w:val="Normal1"/>
-        <w:rPr>
-          <w:rFonts w:asciiTheme="majorHAnsi" w:eastAsia="Courier New" w:hAnsiTheme="majorHAnsi" w:cstheme="majorHAnsi"/>
-          <w:sz w:val="20"/>
-        </w:rPr>
-      </w:pPr>
-      <w:r>
-        <w:rPr>
-          <w:rFonts w:asciiTheme="majorHAnsi" w:eastAsia="Courier New" w:hAnsiTheme="majorHAnsi" w:cstheme="majorHAnsi"/>
-          <w:sz w:val="20"/>
-        </w:rPr>
-        <w:t>There are many ways to do the same thing in UNIX, you may have noticed that the above example is equivalent of</w:t>
-      </w:r>
-      <w:r>
-        <w:rPr>
-          <w:rFonts w:asciiTheme="majorHAnsi" w:eastAsia="Courier New" w:hAnsiTheme="majorHAnsi" w:cstheme="majorHAnsi"/>
-          <w:sz w:val="20"/>
-        </w:rPr>
-        <w:t xml:space="preserve"> the one that you have already learned:</w:t>
-      </w:r>
-    </w:p>
-    <w:p>
-      <w:pPr>
-        <w:pStyle w:val="Normal1"/>
+      </w:pPr>
+      <w:r>
         <w:rPr>
           <w:rFonts w:ascii="Courier New" w:eastAsia="Courier New" w:hAnsi="Courier New" w:cs="Courier New"/>
           <w:sz w:val="20"/>
         </w:rPr>
-      </w:pPr>
-    </w:p>
-    <w:p>
-      <w:pPr>
-        <w:pStyle w:val="Normal1"/>
-        <w:rPr>
-          <w:rFonts w:ascii="Courier New" w:eastAsia="Courier New" w:hAnsi="Courier New" w:cs="Courier New"/>
-          <w:sz w:val="20"/>
-        </w:rPr>
-      </w:pPr>
-      <w:r>
-        <w:rPr>
-          <w:rFonts w:ascii="Courier New" w:eastAsia="Courier New" w:hAnsi="Courier New" w:cs="Courier New"/>
-          <w:sz w:val="20"/>
-        </w:rPr>
-        <w:t xml:space="preserve">$ cat hello.txt | </w:t>
-      </w:r>
-      <w:proofErr w:type="spellStart"/>
-      <w:r>
-        <w:rPr>
-          <w:rFonts w:ascii="Courier New" w:eastAsia="Courier New" w:hAnsi="Courier New" w:cs="Courier New"/>
-          <w:sz w:val="20"/>
-        </w:rPr>
-        <w:t>wc</w:t>
-      </w:r>
-      <w:proofErr w:type="spellEnd"/>
-      <w:r>
-        <w:rPr>
-          <w:rFonts w:ascii="Courier New" w:eastAsia="Courier New" w:hAnsi="Courier New" w:cs="Courier New"/>
-          <w:sz w:val="20"/>
-        </w:rPr>
-        <w:t xml:space="preserve"> -l</w:t>
-      </w:r>
-    </w:p>
-    <w:p>
-      <w:pPr>
-        <w:pStyle w:val="Normal1"/>
-      </w:pPr>
-    </w:p>
-    <w:p>
-      <w:pPr>
-        <w:pStyle w:val="Normal1"/>
-        <w:rPr>
-          <w:rFonts w:asciiTheme="majorHAnsi" w:hAnsiTheme="majorHAnsi" w:cstheme="majorHAnsi"/>
-        </w:rPr>
-      </w:pPr>
-      <w:r>
-        <w:rPr>
-          <w:rFonts w:asciiTheme="majorHAnsi" w:hAnsiTheme="majorHAnsi" w:cstheme="majorHAnsi"/>
-          <w:sz w:val="20"/>
-        </w:rPr>
-        <w:t>You can combine input redirection with output redirection, but be careful not to use the same filename in both places. For example:</w:t>
-      </w:r>
-    </w:p>
-    <w:p>
-      <w:pPr>
-        <w:pStyle w:val="Normal1"/>
-      </w:pPr>
-      <w:r>
-        <w:rPr>
-          <w:sz w:val="20"/>
-        </w:rPr>
-        <w:t xml:space="preserve"> </w:t>
-      </w:r>
-    </w:p>
-    <w:p>
-      <w:pPr>
-        <w:pStyle w:val="Normal1"/>
-        <w:rPr>
-          <w:rFonts w:ascii="Courier New" w:eastAsia="Courier New" w:hAnsi="Courier New" w:cs="Courier New"/>
-          <w:sz w:val="20"/>
-        </w:rPr>
-      </w:pPr>
-      <w:r>
-        <w:rPr>
-          <w:rFonts w:ascii="Courier New" w:eastAsia="Courier New" w:hAnsi="Courier New" w:cs="Courier New"/>
-          <w:sz w:val="20"/>
-        </w:rPr>
-        <w:t xml:space="preserve">$ </w:t>
-      </w:r>
-      <w:proofErr w:type="spellStart"/>
-      <w:r>
-        <w:rPr>
-          <w:rFonts w:ascii="Courier New" w:eastAsia="Courier New" w:hAnsi="Courier New" w:cs="Courier New"/>
-          <w:sz w:val="20"/>
-        </w:rPr>
-        <w:t>wc</w:t>
-      </w:r>
-      <w:proofErr w:type="spellEnd"/>
-      <w:r>
-        <w:rPr>
-          <w:rFonts w:ascii="Courier New" w:eastAsia="Courier New" w:hAnsi="Courier New" w:cs="Courier New"/>
-          <w:sz w:val="20"/>
-        </w:rPr>
-        <w:t xml:space="preserve"> </w:t>
+        <w:t xml:space="preserve">$ wc </w:t>
       </w:r>
       <w:r>
         <w:rPr>
@@ -7770,7 +7263,6 @@
           <w:sz w:val="20"/>
         </w:rPr>
       </w:pPr>
-      <w:proofErr w:type="gramStart"/>
       <w:r>
         <w:rPr>
           <w:rFonts w:ascii="Courier New" w:eastAsia="Courier New" w:hAnsi="Courier New" w:cs="Courier New"/>
@@ -7783,196 +7275,172 @@
           <w:rFonts w:ascii="Courier New" w:eastAsia="Courier New" w:hAnsi="Courier New" w:cs="Courier New"/>
           <w:sz w:val="20"/>
         </w:rPr>
-        <w:t>/</w:t>
-      </w:r>
-      <w:proofErr w:type="gramEnd"/>
+        <w:t>/bin/</w:t>
+      </w:r>
       <w:r>
         <w:rPr>
           <w:rFonts w:ascii="Courier New" w:eastAsia="Courier New" w:hAnsi="Courier New" w:cs="Courier New"/>
           <w:sz w:val="20"/>
         </w:rPr>
-        <w:t>bin/</w:t>
-      </w:r>
+        <w:t>bash</w:t>
+      </w:r>
+    </w:p>
+    <w:p>
+      <w:pPr>
+        <w:pStyle w:val="Normal1"/>
+      </w:pPr>
       <w:r>
         <w:rPr>
           <w:rFonts w:ascii="Courier New" w:eastAsia="Courier New" w:hAnsi="Courier New" w:cs="Courier New"/>
           <w:sz w:val="20"/>
         </w:rPr>
-        <w:t>bash</w:t>
-      </w:r>
-    </w:p>
-    <w:p>
-      <w:pPr>
-        <w:pStyle w:val="Normal1"/>
-      </w:pPr>
+        <w:t>echo</w:t>
+      </w:r>
       <w:r>
         <w:rPr>
           <w:rFonts w:ascii="Courier New" w:eastAsia="Courier New" w:hAnsi="Courier New" w:cs="Courier New"/>
           <w:sz w:val="20"/>
         </w:rPr>
-        <w:t>echo</w:t>
+        <w:t xml:space="preserve"> "Hello World</w:t>
       </w:r>
       <w:r>
         <w:rPr>
           <w:rFonts w:ascii="Courier New" w:eastAsia="Courier New" w:hAnsi="Courier New" w:cs="Courier New"/>
           <w:sz w:val="20"/>
         </w:rPr>
-        <w:t xml:space="preserve"> "Hello World</w:t>
-      </w:r>
-      <w:r>
+        <w:t>"</w:t>
+      </w:r>
+    </w:p>
+    <w:p>
+      <w:pPr>
+        <w:pStyle w:val="Normal1"/>
+      </w:pPr>
+    </w:p>
+    <w:p>
+      <w:pPr>
+        <w:pStyle w:val="Normal1"/>
+        <w:rPr>
+          <w:rFonts w:asciiTheme="majorHAnsi" w:hAnsiTheme="majorHAnsi" w:cstheme="majorHAnsi"/>
+          <w:sz w:val="20"/>
+        </w:rPr>
+      </w:pPr>
+    </w:p>
+    <w:p>
+      <w:pPr>
+        <w:pStyle w:val="Normal1"/>
+        <w:rPr>
+          <w:rFonts w:asciiTheme="majorHAnsi" w:hAnsiTheme="majorHAnsi" w:cstheme="majorHAnsi"/>
+          <w:sz w:val="20"/>
+        </w:rPr>
+      </w:pPr>
+    </w:p>
+    <w:p>
+      <w:pPr>
+        <w:pStyle w:val="Normal1"/>
+        <w:rPr>
+          <w:rFonts w:asciiTheme="majorHAnsi" w:hAnsiTheme="majorHAnsi" w:cstheme="majorHAnsi"/>
+        </w:rPr>
+      </w:pPr>
+      <w:r>
+        <w:rPr>
+          <w:rFonts w:asciiTheme="majorHAnsi" w:hAnsiTheme="majorHAnsi" w:cstheme="majorHAnsi"/>
+          <w:sz w:val="20"/>
+        </w:rPr>
+        <w:t>Copy the above 2 lines and save them to the file “</w:t>
+      </w:r>
+      <w:r>
+        <w:rPr>
+          <w:rFonts w:asciiTheme="majorHAnsi" w:eastAsia="Courier New" w:hAnsiTheme="majorHAnsi" w:cstheme="majorHAnsi"/>
+          <w:sz w:val="20"/>
+        </w:rPr>
+        <w:t>hello.</w:t>
+      </w:r>
+      <w:r>
+        <w:rPr>
+          <w:rFonts w:asciiTheme="majorHAnsi" w:eastAsia="Courier New" w:hAnsiTheme="majorHAnsi" w:cstheme="majorHAnsi"/>
+          <w:sz w:val="20"/>
+        </w:rPr>
+        <w:t>sh</w:t>
+      </w:r>
+      <w:r>
+        <w:rPr>
+          <w:rFonts w:asciiTheme="majorHAnsi" w:hAnsiTheme="majorHAnsi" w:cstheme="majorHAnsi"/>
+          <w:sz w:val="20"/>
+        </w:rPr>
+        <w:t>”. The first line tells the Unix</w:t>
+      </w:r>
+      <w:r>
+        <w:rPr>
+          <w:rFonts w:asciiTheme="majorHAnsi" w:hAnsiTheme="majorHAnsi" w:cstheme="majorHAnsi"/>
+          <w:sz w:val="20"/>
+        </w:rPr>
+        <w:t xml:space="preserve"> how to run the program. In this case it says that the file is a shell command and it should run it using ‘bash’ shell (but it could be very well a Python or R script).</w:t>
+      </w:r>
+    </w:p>
+    <w:p>
+      <w:pPr>
+        <w:pStyle w:val="Normal1"/>
+        <w:rPr>
+          <w:rFonts w:asciiTheme="majorHAnsi" w:hAnsiTheme="majorHAnsi" w:cstheme="majorHAnsi"/>
+        </w:rPr>
+      </w:pPr>
+    </w:p>
+    <w:p>
+      <w:pPr>
+        <w:pStyle w:val="Normal1"/>
+        <w:rPr>
+          <w:rFonts w:asciiTheme="majorHAnsi" w:hAnsiTheme="majorHAnsi" w:cstheme="majorHAnsi"/>
+        </w:rPr>
+      </w:pPr>
+    </w:p>
+    <w:p>
+      <w:pPr>
+        <w:pStyle w:val="Normal1"/>
+        <w:rPr>
+          <w:rFonts w:asciiTheme="majorHAnsi" w:hAnsiTheme="majorHAnsi" w:cstheme="majorHAnsi"/>
+        </w:rPr>
+      </w:pPr>
+      <w:r>
+        <w:rPr>
+          <w:rFonts w:asciiTheme="majorHAnsi" w:hAnsiTheme="majorHAnsi" w:cstheme="majorHAnsi"/>
+          <w:sz w:val="20"/>
+        </w:rPr>
+        <w:t>M</w:t>
+      </w:r>
+      <w:r>
+        <w:rPr>
+          <w:rFonts w:asciiTheme="majorHAnsi" w:hAnsiTheme="majorHAnsi" w:cstheme="majorHAnsi"/>
+          <w:sz w:val="20"/>
+        </w:rPr>
+        <w:t>ake your file executable by typing</w:t>
+      </w:r>
+      <w:r>
+        <w:rPr>
+          <w:rFonts w:asciiTheme="majorHAnsi" w:hAnsiTheme="majorHAnsi" w:cstheme="majorHAnsi"/>
+          <w:sz w:val="20"/>
+        </w:rPr>
+        <w:t>:</w:t>
+      </w:r>
+    </w:p>
+    <w:p>
+      <w:pPr>
+        <w:pStyle w:val="Normal1"/>
+      </w:pPr>
+    </w:p>
+    <w:p>
+      <w:pPr>
+        <w:pStyle w:val="Normal1"/>
         <w:rPr>
           <w:rFonts w:ascii="Courier New" w:eastAsia="Courier New" w:hAnsi="Courier New" w:cs="Courier New"/>
           <w:sz w:val="20"/>
         </w:rPr>
-        <w:t>"</w:t>
-      </w:r>
-    </w:p>
-    <w:p>
-      <w:pPr>
-        <w:pStyle w:val="Normal1"/>
-      </w:pPr>
-    </w:p>
-    <w:p>
-      <w:pPr>
-        <w:pStyle w:val="Normal1"/>
-        <w:rPr>
-          <w:rFonts w:asciiTheme="majorHAnsi" w:hAnsiTheme="majorHAnsi" w:cstheme="majorHAnsi"/>
-          <w:sz w:val="20"/>
-        </w:rPr>
-      </w:pPr>
-    </w:p>
-    <w:p>
-      <w:pPr>
-        <w:pStyle w:val="Normal1"/>
-        <w:rPr>
-          <w:rFonts w:asciiTheme="majorHAnsi" w:hAnsiTheme="majorHAnsi" w:cstheme="majorHAnsi"/>
-          <w:sz w:val="20"/>
-        </w:rPr>
-      </w:pPr>
-    </w:p>
-    <w:p>
-      <w:pPr>
-        <w:pStyle w:val="Normal1"/>
-        <w:rPr>
-          <w:rFonts w:asciiTheme="majorHAnsi" w:hAnsiTheme="majorHAnsi" w:cstheme="majorHAnsi"/>
-        </w:rPr>
-      </w:pPr>
-      <w:r>
-        <w:rPr>
-          <w:rFonts w:asciiTheme="majorHAnsi" w:hAnsiTheme="majorHAnsi" w:cstheme="majorHAnsi"/>
-          <w:sz w:val="20"/>
-        </w:rPr>
-        <w:t>Copy the above 2 lines and save them to the file “</w:t>
-      </w:r>
-      <w:r>
-        <w:rPr>
-          <w:rFonts w:asciiTheme="majorHAnsi" w:eastAsia="Courier New" w:hAnsiTheme="majorHAnsi" w:cstheme="majorHAnsi"/>
-          <w:sz w:val="20"/>
-        </w:rPr>
-        <w:t>hello.</w:t>
-      </w:r>
-      <w:r>
-        <w:rPr>
-          <w:rFonts w:asciiTheme="majorHAnsi" w:eastAsia="Courier New" w:hAnsiTheme="majorHAnsi" w:cstheme="majorHAnsi"/>
-          <w:sz w:val="20"/>
-        </w:rPr>
-        <w:t>sh</w:t>
-      </w:r>
-      <w:r>
-        <w:rPr>
-          <w:rFonts w:asciiTheme="majorHAnsi" w:hAnsiTheme="majorHAnsi" w:cstheme="majorHAnsi"/>
-          <w:sz w:val="20"/>
-        </w:rPr>
-        <w:t>”. The first line tells the Unix</w:t>
-      </w:r>
-      <w:r>
-        <w:rPr>
-          <w:rFonts w:asciiTheme="majorHAnsi" w:hAnsiTheme="majorHAnsi" w:cstheme="majorHAnsi"/>
-          <w:sz w:val="20"/>
-        </w:rPr>
-        <w:t xml:space="preserve"> how to run the program. In this case it says that the file is a shell command and it should run it using ‘bash’ shell (but it could be very well a Python or R script).</w:t>
-      </w:r>
-    </w:p>
-    <w:p>
-      <w:pPr>
-        <w:pStyle w:val="Normal1"/>
-        <w:rPr>
-          <w:rFonts w:asciiTheme="majorHAnsi" w:hAnsiTheme="majorHAnsi" w:cstheme="majorHAnsi"/>
-        </w:rPr>
-      </w:pPr>
-    </w:p>
-    <w:p>
-      <w:pPr>
-        <w:pStyle w:val="Normal1"/>
-        <w:rPr>
-          <w:rFonts w:asciiTheme="majorHAnsi" w:hAnsiTheme="majorHAnsi" w:cstheme="majorHAnsi"/>
-        </w:rPr>
-      </w:pPr>
-    </w:p>
-    <w:p>
-      <w:pPr>
-        <w:pStyle w:val="Normal1"/>
-        <w:rPr>
-          <w:rFonts w:asciiTheme="majorHAnsi" w:hAnsiTheme="majorHAnsi" w:cstheme="majorHAnsi"/>
-        </w:rPr>
-      </w:pPr>
-      <w:r>
-        <w:rPr>
-          <w:rFonts w:asciiTheme="majorHAnsi" w:hAnsiTheme="majorHAnsi" w:cstheme="majorHAnsi"/>
-          <w:sz w:val="20"/>
-        </w:rPr>
-        <w:t>M</w:t>
-      </w:r>
-      <w:r>
-        <w:rPr>
-          <w:rFonts w:asciiTheme="majorHAnsi" w:hAnsiTheme="majorHAnsi" w:cstheme="majorHAnsi"/>
-          <w:sz w:val="20"/>
-        </w:rPr>
-        <w:t>ake your file executable by typing</w:t>
-      </w:r>
-      <w:r>
-        <w:rPr>
-          <w:rFonts w:asciiTheme="majorHAnsi" w:hAnsiTheme="majorHAnsi" w:cstheme="majorHAnsi"/>
-          <w:sz w:val="20"/>
-        </w:rPr>
-        <w:t>:</w:t>
-      </w:r>
-    </w:p>
-    <w:p>
-      <w:pPr>
-        <w:pStyle w:val="Normal1"/>
-      </w:pPr>
-    </w:p>
-    <w:p>
-      <w:pPr>
-        <w:pStyle w:val="Normal1"/>
+      </w:pPr>
+      <w:r>
         <w:rPr>
           <w:rFonts w:ascii="Courier New" w:eastAsia="Courier New" w:hAnsi="Courier New" w:cs="Courier New"/>
           <w:sz w:val="20"/>
         </w:rPr>
-      </w:pPr>
-      <w:r>
-        <w:rPr>
-          <w:rFonts w:ascii="Courier New" w:eastAsia="Courier New" w:hAnsi="Courier New" w:cs="Courier New"/>
-          <w:sz w:val="20"/>
-        </w:rPr>
-        <w:t xml:space="preserve">$ </w:t>
-      </w:r>
-      <w:proofErr w:type="spellStart"/>
-      <w:r>
-        <w:rPr>
-          <w:rFonts w:ascii="Courier New" w:eastAsia="Courier New" w:hAnsi="Courier New" w:cs="Courier New"/>
-          <w:sz w:val="20"/>
-        </w:rPr>
-        <w:t>chmod</w:t>
-      </w:r>
-      <w:proofErr w:type="spellEnd"/>
-      <w:r>
-        <w:rPr>
-          <w:rFonts w:ascii="Courier New" w:eastAsia="Courier New" w:hAnsi="Courier New" w:cs="Courier New"/>
-          <w:sz w:val="20"/>
-        </w:rPr>
-        <w:t xml:space="preserve"> +x hello.</w:t>
+        <w:t>$ chmod +x hello.</w:t>
       </w:r>
       <w:r>
         <w:rPr>
@@ -8254,7 +7722,6 @@
         </w:rPr>
         <w:t xml:space="preserve">Note the </w:t>
       </w:r>
-      <w:proofErr w:type="gramStart"/>
       <w:r>
         <w:rPr>
           <w:rFonts w:asciiTheme="majorHAnsi" w:hAnsiTheme="majorHAnsi" w:cstheme="majorHAnsi"/>
@@ -8278,7 +7745,6 @@
         </w:rPr>
         <w:t>/</w:t>
       </w:r>
-      <w:proofErr w:type="gramEnd"/>
       <w:r>
         <w:rPr>
           <w:rFonts w:ascii="Courier New" w:eastAsia="Courier New" w:hAnsi="Courier New" w:cs="Courier New"/>
@@ -8449,61 +7915,10 @@
         <w:pStyle w:val="Normal1"/>
         <w:rPr>
           <w:rFonts w:asciiTheme="majorHAnsi" w:hAnsiTheme="majorHAnsi" w:cstheme="majorHAnsi"/>
-          <w:sz w:val="20"/>
-        </w:rPr>
-      </w:pPr>
-      <w:r>
-        <w:rPr>
-          <w:rFonts w:asciiTheme="majorHAnsi" w:hAnsiTheme="majorHAnsi" w:cstheme="majorHAnsi"/>
-          <w:sz w:val="20"/>
-        </w:rPr>
-        <w:t>For this exercise</w:t>
-      </w:r>
-      <w:r>
-        <w:rPr>
-          <w:rFonts w:asciiTheme="majorHAnsi" w:hAnsiTheme="majorHAnsi" w:cstheme="majorHAnsi"/>
-          <w:sz w:val="20"/>
-        </w:rPr>
-        <w:t xml:space="preserve">, go to the </w:t>
-      </w:r>
-      <w:r>
-        <w:rPr>
-          <w:rFonts w:ascii="Courier New" w:hAnsi="Courier New" w:cs="Courier New"/>
-          <w:b/>
-          <w:sz w:val="20"/>
-        </w:rPr>
-        <w:t>data</w:t>
-      </w:r>
-      <w:r>
-        <w:rPr>
-          <w:rFonts w:asciiTheme="majorHAnsi" w:hAnsiTheme="majorHAnsi" w:cstheme="majorHAnsi"/>
-          <w:sz w:val="20"/>
-        </w:rPr>
-        <w:t xml:space="preserve"> folder using the </w:t>
-      </w:r>
-      <w:r>
-        <w:rPr>
-          <w:rFonts w:ascii="Courier New" w:hAnsi="Courier New" w:cs="Courier New"/>
-          <w:b/>
-          <w:sz w:val="20"/>
-        </w:rPr>
-        <w:t>cd</w:t>
-      </w:r>
-      <w:r>
-        <w:rPr>
-          <w:rFonts w:asciiTheme="majorHAnsi" w:hAnsiTheme="majorHAnsi" w:cstheme="majorHAnsi"/>
-          <w:sz w:val="20"/>
-        </w:rPr>
-        <w:t xml:space="preserve"> command. This is where you should but all data files that we download during this course.</w:t>
-      </w:r>
-    </w:p>
-    <w:p>
-      <w:pPr>
-        <w:pStyle w:val="Normal1"/>
-        <w:rPr>
-          <w:rFonts w:asciiTheme="majorHAnsi" w:hAnsiTheme="majorHAnsi" w:cstheme="majorHAnsi"/>
-        </w:rPr>
-      </w:pPr>
+        </w:rPr>
+      </w:pPr>
+      <w:bookmarkStart w:id="0" w:name="_GoBack"/>
+      <w:bookmarkEnd w:id="0"/>
       <w:r>
         <w:rPr>
           <w:rFonts w:asciiTheme="majorHAnsi" w:hAnsiTheme="majorHAnsi" w:cstheme="majorHAnsi"/>
@@ -8624,7 +8039,6 @@
         </w:rPr>
         <w:t xml:space="preserve">The file will download in the current directory named human_proteome.fa.gz. Unzip it using a command </w:t>
       </w:r>
-      <w:proofErr w:type="spellStart"/>
       <w:r>
         <w:rPr>
           <w:rFonts w:ascii="Courier New" w:hAnsi="Courier New" w:cs="Courier New"/>
@@ -8633,7 +8047,6 @@
         </w:rPr>
         <w:t>gunzip</w:t>
       </w:r>
-      <w:proofErr w:type="spellEnd"/>
     </w:p>
     <w:p>
       <w:pPr>
@@ -8655,29 +8068,15 @@
         <w:rPr>
           <w:rFonts w:ascii="Courier New" w:hAnsi="Courier New" w:cs="Courier New"/>
         </w:rPr>
-        <w:t xml:space="preserve">$ </w:t>
-      </w:r>
-      <w:proofErr w:type="spellStart"/>
-      <w:r>
+        <w:t>$ gunzip human_proteome.fa.gz</w:t>
+      </w:r>
+    </w:p>
+    <w:p>
+      <w:pPr>
+        <w:pStyle w:val="Normal1"/>
         <w:rPr>
           <w:rFonts w:ascii="Courier New" w:hAnsi="Courier New" w:cs="Courier New"/>
         </w:rPr>
-        <w:t>gunzip</w:t>
-      </w:r>
-      <w:proofErr w:type="spellEnd"/>
-      <w:r>
-        <w:rPr>
-          <w:rFonts w:ascii="Courier New" w:hAnsi="Courier New" w:cs="Courier New"/>
-        </w:rPr>
-        <w:t xml:space="preserve"> human_proteome.fa.gz</w:t>
-      </w:r>
-    </w:p>
-    <w:p>
-      <w:pPr>
-        <w:pStyle w:val="Normal1"/>
-        <w:rPr>
-          <w:rFonts w:ascii="Courier New" w:hAnsi="Courier New" w:cs="Courier New"/>
-        </w:rPr>
       </w:pPr>
     </w:p>
     <w:p>
@@ -8697,6 +8096,7 @@
           <w:szCs w:val="20"/>
           <w:lang w:val="en-GB" w:eastAsia="en-GB"/>
         </w:rPr>
+        <w:lastRenderedPageBreak/>
         <w:drawing>
           <wp:inline distT="0" distB="0" distL="0" distR="0" wp14:anchorId="7103A0F0" wp14:editId="33421C00">
             <wp:extent cx="190500" cy="190500"/>
@@ -9141,37 +8541,21 @@
           <w:rFonts w:asciiTheme="majorHAnsi" w:hAnsiTheme="majorHAnsi" w:cstheme="majorHAnsi"/>
           <w:sz w:val="21"/>
         </w:rPr>
-        <w:t>ame the file “</w:t>
-      </w:r>
-      <w:proofErr w:type="spellStart"/>
+        <w:t>ame the file “abundance</w:t>
+      </w:r>
       <w:r>
         <w:rPr>
           <w:rFonts w:asciiTheme="majorHAnsi" w:hAnsiTheme="majorHAnsi" w:cstheme="majorHAnsi"/>
           <w:sz w:val="21"/>
         </w:rPr>
-        <w:t>abundance</w:t>
+        <w:t>_data</w:t>
       </w:r>
       <w:r>
         <w:rPr>
           <w:rFonts w:asciiTheme="majorHAnsi" w:hAnsiTheme="majorHAnsi" w:cstheme="majorHAnsi"/>
           <w:sz w:val="21"/>
         </w:rPr>
-        <w:t>_data</w:t>
-      </w:r>
-      <w:r>
-        <w:rPr>
-          <w:rFonts w:asciiTheme="majorHAnsi" w:hAnsiTheme="majorHAnsi" w:cstheme="majorHAnsi"/>
-          <w:sz w:val="21"/>
-        </w:rPr>
-        <w:t>.tsv</w:t>
-      </w:r>
-      <w:proofErr w:type="spellEnd"/>
-      <w:r>
-        <w:rPr>
-          <w:rFonts w:asciiTheme="majorHAnsi" w:hAnsiTheme="majorHAnsi" w:cstheme="majorHAnsi"/>
-          <w:sz w:val="21"/>
-        </w:rPr>
-        <w:t>”</w:t>
+        <w:t>.tsv”</w:t>
       </w:r>
     </w:p>
     <w:p>
@@ -9401,16 +8785,8 @@
         <w:rPr>
           <w:rFonts w:ascii="Courier New" w:hAnsi="Courier New" w:cs="Courier New"/>
         </w:rPr>
-        <w:t xml:space="preserve"> </w:t>
-      </w:r>
-      <w:proofErr w:type="spellStart"/>
-      <w:r>
-        <w:rPr>
-          <w:rFonts w:ascii="Courier New" w:hAnsi="Courier New" w:cs="Courier New"/>
-        </w:rPr>
-        <w:t>abundance_data.tsv</w:t>
-      </w:r>
-      <w:proofErr w:type="spellEnd"/>
+        <w:t xml:space="preserve"> abundance_data.tsv</w:t>
+      </w:r>
       <w:r>
         <w:rPr>
           <w:rFonts w:ascii="Courier New" w:hAnsi="Courier New" w:cs="Courier New"/>
@@ -9826,21 +9202,24 @@
       <w:pPr>
         <w:pStyle w:val="Normal1"/>
       </w:pPr>
-      <w:proofErr w:type="gramStart"/>
       <w:r>
         <w:rPr>
           <w:rFonts w:ascii="Courier New" w:eastAsia="Courier New" w:hAnsi="Courier New" w:cs="Courier New"/>
           <w:sz w:val="20"/>
         </w:rPr>
-        <w:t>#!/</w:t>
-      </w:r>
-      <w:proofErr w:type="gramEnd"/>
+        <w:t>#!/bin/bash</w:t>
+      </w:r>
+    </w:p>
+    <w:p>
+      <w:pPr>
+        <w:pStyle w:val="Normal1"/>
+      </w:pPr>
       <w:r>
         <w:rPr>
           <w:rFonts w:ascii="Courier New" w:eastAsia="Courier New" w:hAnsi="Courier New" w:cs="Courier New"/>
           <w:sz w:val="20"/>
         </w:rPr>
-        <w:t>bin/bash</w:t>
+        <w:t>for i in {1..100}</w:t>
       </w:r>
     </w:p>
     <w:p>
@@ -9852,73 +9231,20 @@
           <w:rFonts w:ascii="Courier New" w:eastAsia="Courier New" w:hAnsi="Courier New" w:cs="Courier New"/>
           <w:sz w:val="20"/>
         </w:rPr>
-        <w:t xml:space="preserve">for </w:t>
-      </w:r>
-      <w:proofErr w:type="spellStart"/>
+        <w:t>do</w:t>
+      </w:r>
+    </w:p>
+    <w:p>
+      <w:pPr>
+        <w:pStyle w:val="Normal1"/>
+      </w:pPr>
       <w:r>
         <w:rPr>
           <w:rFonts w:ascii="Courier New" w:eastAsia="Courier New" w:hAnsi="Courier New" w:cs="Courier New"/>
           <w:sz w:val="20"/>
         </w:rPr>
-        <w:t>i</w:t>
-      </w:r>
-      <w:proofErr w:type="spellEnd"/>
-      <w:r>
-        <w:rPr>
-          <w:rFonts w:ascii="Courier New" w:eastAsia="Courier New" w:hAnsi="Courier New" w:cs="Courier New"/>
-          <w:sz w:val="20"/>
-        </w:rPr>
-        <w:t xml:space="preserve"> in {</w:t>
-      </w:r>
-      <w:proofErr w:type="gramStart"/>
-      <w:r>
-        <w:rPr>
-          <w:rFonts w:ascii="Courier New" w:eastAsia="Courier New" w:hAnsi="Courier New" w:cs="Courier New"/>
-          <w:sz w:val="20"/>
-        </w:rPr>
-        <w:t>1..</w:t>
-      </w:r>
-      <w:proofErr w:type="gramEnd"/>
-      <w:r>
-        <w:rPr>
-          <w:rFonts w:ascii="Courier New" w:eastAsia="Courier New" w:hAnsi="Courier New" w:cs="Courier New"/>
-          <w:sz w:val="20"/>
-        </w:rPr>
-        <w:t>100}</w:t>
-      </w:r>
-    </w:p>
-    <w:p>
-      <w:pPr>
-        <w:pStyle w:val="Normal1"/>
-      </w:pPr>
-      <w:r>
-        <w:rPr>
-          <w:rFonts w:ascii="Courier New" w:eastAsia="Courier New" w:hAnsi="Courier New" w:cs="Courier New"/>
-          <w:sz w:val="20"/>
-        </w:rPr>
-        <w:t>do</w:t>
-      </w:r>
-    </w:p>
-    <w:p>
-      <w:pPr>
-        <w:pStyle w:val="Normal1"/>
-      </w:pPr>
-      <w:r>
-        <w:rPr>
-          <w:rFonts w:ascii="Courier New" w:eastAsia="Courier New" w:hAnsi="Courier New" w:cs="Courier New"/>
-          <w:sz w:val="20"/>
-        </w:rPr>
-        <w:t xml:space="preserve">   echo $</w:t>
-      </w:r>
-      <w:proofErr w:type="spellStart"/>
-      <w:r>
-        <w:rPr>
-          <w:rFonts w:ascii="Courier New" w:eastAsia="Courier New" w:hAnsi="Courier New" w:cs="Courier New"/>
-          <w:sz w:val="20"/>
-        </w:rPr>
-        <w:t>i</w:t>
-      </w:r>
-      <w:proofErr w:type="spellEnd"/>
+        <w:t xml:space="preserve">   echo $i</w:t>
+      </w:r>
     </w:p>
     <w:p>
       <w:pPr>
@@ -10067,7 +9393,7 @@
           <w:noProof/>
         </w:rPr>
         <w:pict w14:anchorId="6AA80594">
-          <v:shape id="image00.png" o:spid="_x0000_i1026" type="#_x0000_t75" alt="" style="width:15pt;height:15pt;visibility:visible;mso-wrap-style:square;mso-width-percent:0;mso-height-percent:0;mso-width-percent:0;mso-height-percent:0">
+          <v:shape id="image00.png" o:spid="_x0000_i1026" type="#_x0000_t75" alt="" style="width:15.05pt;height:15.05pt;visibility:visible;mso-wrap-style:square;mso-width-percent:0;mso-height-percent:0;mso-width-percent:0;mso-height-percent:0">
             <v:imagedata r:id="rId9" o:title=""/>
           </v:shape>
         </w:pict>
@@ -10292,6 +9618,7 @@
           <w:rFonts w:ascii="Courier New" w:eastAsia="Courier New" w:hAnsi="Courier New" w:cs="Courier New"/>
           <w:sz w:val="20"/>
         </w:rPr>
+        <w:lastRenderedPageBreak/>
         <w:t>tar</w:t>
       </w:r>
       <w:r>
@@ -10321,23 +9648,7 @@
           <w:rFonts w:ascii="Courier New" w:eastAsia="Courier New" w:hAnsi="Courier New" w:cs="Courier New"/>
           <w:sz w:val="20"/>
         </w:rPr>
-        <w:t xml:space="preserve">$ tar </w:t>
-      </w:r>
-      <w:proofErr w:type="spellStart"/>
-      <w:r>
-        <w:rPr>
-          <w:rFonts w:ascii="Courier New" w:eastAsia="Courier New" w:hAnsi="Courier New" w:cs="Courier New"/>
-          <w:sz w:val="20"/>
-        </w:rPr>
-        <w:t>xzvf</w:t>
-      </w:r>
-      <w:proofErr w:type="spellEnd"/>
-      <w:r>
-        <w:rPr>
-          <w:rFonts w:ascii="Courier New" w:eastAsia="Courier New" w:hAnsi="Courier New" w:cs="Courier New"/>
-          <w:sz w:val="20"/>
-        </w:rPr>
-        <w:t xml:space="preserve"> </w:t>
+        <w:t xml:space="preserve">$ tar xzvf </w:t>
       </w:r>
       <w:r>
         <w:rPr>
@@ -10416,7 +9727,6 @@
         </w:rPr>
         <w:t xml:space="preserve">while </w:t>
       </w:r>
-      <w:proofErr w:type="spellStart"/>
       <w:r>
         <w:rPr>
           <w:rFonts w:ascii="Courier New" w:eastAsia="Courier New" w:hAnsi="Courier New" w:cs="Courier New"/>
@@ -10425,7 +9735,6 @@
         </w:rPr>
         <w:t>gzip</w:t>
       </w:r>
-      <w:proofErr w:type="spellEnd"/>
       <w:r>
         <w:rPr>
           <w:rFonts w:asciiTheme="majorHAnsi" w:eastAsia="Courier New" w:hAnsiTheme="majorHAnsi" w:cstheme="majorHAnsi"/>
@@ -10476,7 +9785,6 @@
         </w:rPr>
         <w:t xml:space="preserve">is used to compress the whole directory structure and all the files in it. The arcane string </w:t>
       </w:r>
-      <w:proofErr w:type="spellStart"/>
       <w:r>
         <w:rPr>
           <w:rFonts w:ascii="Courier New" w:eastAsia="Courier New" w:hAnsi="Courier New" w:cs="Courier New"/>
@@ -10485,7 +9793,6 @@
         </w:rPr>
         <w:t>xzvf</w:t>
       </w:r>
-      <w:proofErr w:type="spellEnd"/>
       <w:r>
         <w:rPr>
           <w:rFonts w:asciiTheme="majorHAnsi" w:eastAsia="Courier New" w:hAnsiTheme="majorHAnsi" w:cstheme="majorHAnsi"/>
@@ -10493,7 +9800,6 @@
         </w:rPr>
         <w:t xml:space="preserve"> translates to </w:t>
       </w:r>
-      <w:proofErr w:type="spellStart"/>
       <w:r>
         <w:rPr>
           <w:rFonts w:asciiTheme="majorHAnsi" w:eastAsia="Courier New" w:hAnsiTheme="majorHAnsi" w:cstheme="majorHAnsi"/>
@@ -10507,15 +9813,7 @@
           <w:rFonts w:asciiTheme="majorHAnsi" w:eastAsia="Courier New" w:hAnsiTheme="majorHAnsi" w:cstheme="majorHAnsi"/>
           <w:sz w:val="20"/>
         </w:rPr>
-        <w:t>tract</w:t>
-      </w:r>
-      <w:proofErr w:type="spellEnd"/>
-      <w:r>
-        <w:rPr>
-          <w:rFonts w:asciiTheme="majorHAnsi" w:eastAsia="Courier New" w:hAnsiTheme="majorHAnsi" w:cstheme="majorHAnsi"/>
-          <w:sz w:val="20"/>
-        </w:rPr>
-        <w:t xml:space="preserve"> </w:t>
+        <w:t xml:space="preserve">tract </w:t>
       </w:r>
       <w:r>
         <w:rPr>
@@ -10567,53 +9865,21 @@
           <w:rFonts w:asciiTheme="majorHAnsi" w:eastAsia="Courier New" w:hAnsiTheme="majorHAnsi" w:cstheme="majorHAnsi"/>
           <w:sz w:val="20"/>
         </w:rPr>
-        <w:t xml:space="preserve">, but is more commonly referred to as “Extract </w:t>
-      </w:r>
-      <w:proofErr w:type="spellStart"/>
+        <w:t>, but is more commonly referred to as “Extract Ze V</w:t>
+      </w:r>
       <w:r>
         <w:rPr>
           <w:rFonts w:asciiTheme="majorHAnsi" w:eastAsia="Courier New" w:hAnsiTheme="majorHAnsi" w:cstheme="majorHAnsi"/>
           <w:sz w:val="20"/>
         </w:rPr>
-        <w:t>Ze</w:t>
-      </w:r>
-      <w:proofErr w:type="spellEnd"/>
+        <w:t>uck</w:t>
+      </w:r>
       <w:r>
         <w:rPr>
           <w:rFonts w:asciiTheme="majorHAnsi" w:eastAsia="Courier New" w:hAnsiTheme="majorHAnsi" w:cstheme="majorHAnsi"/>
           <w:sz w:val="20"/>
         </w:rPr>
-        <w:t xml:space="preserve"> </w:t>
-      </w:r>
-      <w:proofErr w:type="spellStart"/>
-      <w:r>
-        <w:rPr>
-          <w:rFonts w:asciiTheme="majorHAnsi" w:eastAsia="Courier New" w:hAnsiTheme="majorHAnsi" w:cstheme="majorHAnsi"/>
-          <w:sz w:val="20"/>
-        </w:rPr>
-        <w:t>V</w:t>
-      </w:r>
-      <w:r>
-        <w:rPr>
-          <w:rFonts w:asciiTheme="majorHAnsi" w:eastAsia="Courier New" w:hAnsiTheme="majorHAnsi" w:cstheme="majorHAnsi"/>
-          <w:sz w:val="20"/>
-        </w:rPr>
-        <w:t>uck</w:t>
-      </w:r>
-      <w:r>
-        <w:rPr>
-          <w:rFonts w:asciiTheme="majorHAnsi" w:eastAsia="Courier New" w:hAnsiTheme="majorHAnsi" w:cstheme="majorHAnsi"/>
-          <w:sz w:val="20"/>
-        </w:rPr>
-        <w:t>ing</w:t>
-      </w:r>
-      <w:proofErr w:type="spellEnd"/>
-      <w:r>
-        <w:rPr>
-          <w:rFonts w:asciiTheme="majorHAnsi" w:eastAsia="Courier New" w:hAnsiTheme="majorHAnsi" w:cstheme="majorHAnsi"/>
-          <w:sz w:val="20"/>
-        </w:rPr>
-        <w:t xml:space="preserve"> Files!”.</w:t>
+        <w:t>ing Files!”.</w:t>
       </w:r>
     </w:p>
     <w:p>
@@ -10717,7 +9983,7 @@
           <w:szCs w:val="20"/>
         </w:rPr>
         <w:pict w14:anchorId="522EBF84">
-          <v:shape id="image02.jpg" o:spid="_x0000_i1025" type="#_x0000_t75" alt="" style="width:15pt;height:15pt;visibility:visible;mso-wrap-style:square;mso-width-percent:0;mso-height-percent:0;mso-width-percent:0;mso-height-percent:0">
+          <v:shape id="image02.jpg" o:spid="_x0000_i1025" type="#_x0000_t75" alt="" style="width:15.05pt;height:15.05pt;visibility:visible;mso-wrap-style:square;mso-width-percent:0;mso-height-percent:0;mso-width-percent:0;mso-height-percent:0">
             <v:imagedata r:id="rId15" o:title=""/>
           </v:shape>
         </w:pict>
@@ -10730,7 +9996,6 @@
         </w:rPr>
         <w:t xml:space="preserve"> Using the </w:t>
       </w:r>
-      <w:proofErr w:type="gramStart"/>
       <w:r>
         <w:rPr>
           <w:rFonts w:asciiTheme="majorHAnsi" w:hAnsiTheme="majorHAnsi" w:cstheme="majorHAnsi"/>
@@ -10747,7 +10012,6 @@
         </w:rPr>
         <w:t>s</w:t>
       </w:r>
-      <w:proofErr w:type="gramEnd"/>
       <w:r>
         <w:rPr>
           <w:rFonts w:asciiTheme="majorHAnsi" w:hAnsiTheme="majorHAnsi" w:cstheme="majorHAnsi"/>
@@ -10908,23 +10172,7 @@
           <w:rFonts w:asciiTheme="majorHAnsi" w:hAnsiTheme="majorHAnsi" w:cstheme="majorHAnsi"/>
           <w:sz w:val="20"/>
         </w:rPr>
-        <w:t xml:space="preserve"> over all </w:t>
-      </w:r>
-      <w:proofErr w:type="spellStart"/>
-      <w:r>
-        <w:rPr>
-          <w:rFonts w:asciiTheme="majorHAnsi" w:hAnsiTheme="majorHAnsi" w:cstheme="majorHAnsi"/>
-          <w:sz w:val="20"/>
-        </w:rPr>
-        <w:t>fasta</w:t>
-      </w:r>
-      <w:proofErr w:type="spellEnd"/>
-      <w:r>
-        <w:rPr>
-          <w:rFonts w:asciiTheme="majorHAnsi" w:hAnsiTheme="majorHAnsi" w:cstheme="majorHAnsi"/>
-          <w:sz w:val="20"/>
-        </w:rPr>
-        <w:t xml:space="preserve"> files in </w:t>
+        <w:t xml:space="preserve"> over all fasta files in </w:t>
       </w:r>
       <w:r>
         <w:rPr>
@@ -11012,17 +10260,8 @@
           <w:rFonts w:ascii="Courier New" w:eastAsia="Courier New" w:hAnsi="Courier New" w:cs="Courier New"/>
           <w:sz w:val="20"/>
         </w:rPr>
-        <w:t xml:space="preserve">for filename in </w:t>
-      </w:r>
-      <w:proofErr w:type="gramStart"/>
-      <w:r>
-        <w:rPr>
-          <w:rFonts w:ascii="Courier New" w:eastAsia="Courier New" w:hAnsi="Courier New" w:cs="Courier New"/>
-          <w:sz w:val="20"/>
-        </w:rPr>
-        <w:t>*.fa</w:t>
-      </w:r>
-      <w:proofErr w:type="gramEnd"/>
+        <w:t>for filename in *.fa</w:t>
+      </w:r>
     </w:p>
     <w:p>
       <w:pPr>
@@ -11258,34 +10497,14 @@
           <w:sz w:val="20"/>
         </w:rPr>
       </w:pPr>
-      <w:proofErr w:type="spellStart"/>
       <w:r>
         <w:rPr>
           <w:rFonts w:asciiTheme="majorHAnsi" w:hAnsiTheme="majorHAnsi" w:cstheme="majorHAnsi"/>
           <w:i/>
           <w:sz w:val="20"/>
         </w:rPr>
-        <w:t>Dictyostelium</w:t>
-      </w:r>
-      <w:proofErr w:type="spellEnd"/>
-      <w:r>
-        <w:rPr>
-          <w:rFonts w:asciiTheme="majorHAnsi" w:hAnsiTheme="majorHAnsi" w:cstheme="majorHAnsi"/>
-          <w:i/>
-          <w:sz w:val="20"/>
-        </w:rPr>
-        <w:t xml:space="preserve"> </w:t>
-      </w:r>
-      <w:proofErr w:type="spellStart"/>
-      <w:r>
-        <w:rPr>
-          <w:rFonts w:asciiTheme="majorHAnsi" w:hAnsiTheme="majorHAnsi" w:cstheme="majorHAnsi"/>
-          <w:i/>
-          <w:sz w:val="20"/>
-        </w:rPr>
-        <w:t>discoideum</w:t>
-      </w:r>
-      <w:proofErr w:type="spellEnd"/>
+        <w:t>Dictyostelium discoideum</w:t>
+      </w:r>
       <w:r>
         <w:rPr>
           <w:rFonts w:asciiTheme="majorHAnsi" w:hAnsiTheme="majorHAnsi" w:cstheme="majorHAnsi"/>
@@ -11641,26 +10860,8 @@
           <w:rFonts w:asciiTheme="majorHAnsi" w:hAnsiTheme="majorHAnsi" w:cstheme="majorHAnsi"/>
           <w:sz w:val="20"/>
         </w:rPr>
-        <w:t>Now look at the RNA-</w:t>
-      </w:r>
-      <w:proofErr w:type="spellStart"/>
-      <w:r>
-        <w:rPr>
-          <w:rFonts w:asciiTheme="majorHAnsi" w:hAnsiTheme="majorHAnsi" w:cstheme="majorHAnsi"/>
-          <w:sz w:val="20"/>
-        </w:rPr>
-        <w:t>seq</w:t>
-      </w:r>
-      <w:proofErr w:type="spellEnd"/>
-      <w:r>
-        <w:rPr>
-          <w:rFonts w:asciiTheme="majorHAnsi" w:hAnsiTheme="majorHAnsi" w:cstheme="majorHAnsi"/>
-          <w:sz w:val="20"/>
-        </w:rPr>
-        <w:t xml:space="preserve"> data sample stored in the </w:t>
-      </w:r>
-      <w:proofErr w:type="spellStart"/>
-      <w:proofErr w:type="gramStart"/>
+        <w:t xml:space="preserve">Now look at the RNA-seq data sample stored in the </w:t>
+      </w:r>
       <w:r>
         <w:rPr>
           <w:rFonts w:asciiTheme="majorHAnsi" w:eastAsia="Courier New" w:hAnsiTheme="majorHAnsi" w:cstheme="majorHAnsi"/>
@@ -11675,8 +10876,6 @@
         </w:rPr>
         <w:t>q</w:t>
       </w:r>
-      <w:proofErr w:type="spellEnd"/>
-      <w:proofErr w:type="gramEnd"/>
       <w:r>
         <w:rPr>
           <w:rFonts w:asciiTheme="majorHAnsi" w:hAnsiTheme="majorHAnsi" w:cstheme="majorHAnsi"/>
@@ -11849,7 +11048,6 @@
         </w:rPr>
         <w:t xml:space="preserve">: searching for short sequences in the </w:t>
       </w:r>
-      <w:proofErr w:type="spellStart"/>
       <w:r>
         <w:rPr>
           <w:rFonts w:asciiTheme="majorHAnsi" w:hAnsiTheme="majorHAnsi" w:cstheme="majorHAnsi"/>
@@ -11858,31 +11056,8 @@
           <w:sz w:val="28"/>
           <w:szCs w:val="28"/>
         </w:rPr>
-        <w:t>Dictyostelium</w:t>
-      </w:r>
-      <w:proofErr w:type="spellEnd"/>
-      <w:r>
-        <w:rPr>
-          <w:rFonts w:asciiTheme="majorHAnsi" w:hAnsiTheme="majorHAnsi" w:cstheme="majorHAnsi"/>
-          <w:b/>
-          <w:i/>
-          <w:sz w:val="28"/>
-          <w:szCs w:val="28"/>
-        </w:rPr>
-        <w:t xml:space="preserve"> </w:t>
-      </w:r>
-      <w:proofErr w:type="spellStart"/>
-      <w:r>
-        <w:rPr>
-          <w:rFonts w:asciiTheme="majorHAnsi" w:hAnsiTheme="majorHAnsi" w:cstheme="majorHAnsi"/>
-          <w:b/>
-          <w:i/>
-          <w:sz w:val="28"/>
-          <w:szCs w:val="28"/>
-        </w:rPr>
-        <w:t>discoideum</w:t>
-      </w:r>
-      <w:proofErr w:type="spellEnd"/>
+        <w:t>Dictyostelium discoideum</w:t>
+      </w:r>
       <w:r>
         <w:rPr>
           <w:rFonts w:asciiTheme="majorHAnsi" w:hAnsiTheme="majorHAnsi" w:cstheme="majorHAnsi"/>
@@ -11989,31 +11164,13 @@
         </w:rPr>
         <w:t xml:space="preserve"> (</w:t>
       </w:r>
-      <w:proofErr w:type="spellStart"/>
       <w:r>
         <w:rPr>
           <w:rFonts w:ascii="Courier New" w:eastAsia="Courier New" w:hAnsi="Courier New" w:cs="Courier New"/>
           <w:sz w:val="20"/>
         </w:rPr>
-        <w:t>dd</w:t>
-      </w:r>
-      <w:proofErr w:type="spellEnd"/>
-      <w:r>
-        <w:rPr>
-          <w:rFonts w:ascii="Courier New" w:eastAsia="Courier New" w:hAnsi="Courier New" w:cs="Courier New"/>
-          <w:sz w:val="20"/>
-        </w:rPr>
-        <w:t>/</w:t>
-      </w:r>
-      <w:proofErr w:type="spellStart"/>
-      <w:r>
-        <w:rPr>
-          <w:rFonts w:ascii="Courier New" w:eastAsia="Courier New" w:hAnsi="Courier New" w:cs="Courier New"/>
-          <w:sz w:val="20"/>
-        </w:rPr>
-        <w:t>dd.fasta</w:t>
-      </w:r>
-      <w:proofErr w:type="spellEnd"/>
+        <w:t>dd/dd.fasta</w:t>
+      </w:r>
       <w:r>
         <w:rPr>
           <w:sz w:val="20"/>
@@ -12276,182 +11433,89 @@
           <w:rFonts w:ascii="Courier New" w:eastAsia="Courier New" w:hAnsi="Courier New" w:cs="Courier New"/>
           <w:sz w:val="20"/>
         </w:rPr>
-        <w:t>bowtie2-build &lt;</w:t>
-      </w:r>
-      <w:proofErr w:type="spellStart"/>
+        <w:t>bowtie2-build &lt;fasta_file&gt; &lt;custom_index_name&gt;”</w:t>
+      </w:r>
+      <w:r>
+        <w:rPr>
+          <w:sz w:val="20"/>
+        </w:rPr>
+        <w:t xml:space="preserve">. </w:t>
+      </w:r>
+      <w:r>
+        <w:rPr>
+          <w:rFonts w:asciiTheme="majorHAnsi" w:hAnsiTheme="majorHAnsi" w:cstheme="majorHAnsi"/>
+          <w:sz w:val="20"/>
+        </w:rPr>
+        <w:t>In the dd folder, you could use:</w:t>
+      </w:r>
+    </w:p>
+    <w:p>
+      <w:pPr>
+        <w:pStyle w:val="Normal1"/>
+      </w:pPr>
+    </w:p>
+    <w:p>
+      <w:pPr>
+        <w:pStyle w:val="Normal1"/>
+      </w:pPr>
       <w:r>
         <w:rPr>
           <w:rFonts w:ascii="Courier New" w:eastAsia="Courier New" w:hAnsi="Courier New" w:cs="Courier New"/>
           <w:sz w:val="20"/>
         </w:rPr>
-        <w:t>fasta_file</w:t>
-      </w:r>
-      <w:proofErr w:type="spellEnd"/>
+        <w:t>$ bowtie2-build dd.fasta dd</w:t>
+      </w:r>
+    </w:p>
+    <w:p>
+      <w:pPr>
+        <w:pStyle w:val="Normal1"/>
+      </w:pPr>
+    </w:p>
+    <w:p>
+      <w:pPr>
+        <w:pStyle w:val="Normal1"/>
+        <w:rPr>
+          <w:rFonts w:asciiTheme="majorHAnsi" w:hAnsiTheme="majorHAnsi" w:cstheme="majorHAnsi"/>
+        </w:rPr>
+      </w:pPr>
+      <w:r>
+        <w:rPr>
+          <w:rFonts w:asciiTheme="majorHAnsi" w:hAnsiTheme="majorHAnsi" w:cstheme="majorHAnsi"/>
+          <w:sz w:val="20"/>
+        </w:rPr>
+        <w:t>Once the index is created (you do this only once for each reference genome, i.e. each FASTA file), you align one read (sequence) to the genome by typing:</w:t>
+      </w:r>
+    </w:p>
+    <w:p>
+      <w:pPr>
+        <w:pStyle w:val="Normal1"/>
+      </w:pPr>
+    </w:p>
+    <w:p>
+      <w:pPr>
+        <w:pStyle w:val="Normal1"/>
+      </w:pPr>
       <w:r>
         <w:rPr>
           <w:rFonts w:ascii="Courier New" w:eastAsia="Courier New" w:hAnsi="Courier New" w:cs="Courier New"/>
           <w:sz w:val="20"/>
         </w:rPr>
-        <w:t>&gt; &lt;</w:t>
-      </w:r>
-      <w:proofErr w:type="spellStart"/>
+        <w:t xml:space="preserve">$ bowtie2 </w:t>
+      </w:r>
       <w:r>
         <w:rPr>
           <w:rFonts w:ascii="Courier New" w:eastAsia="Courier New" w:hAnsi="Courier New" w:cs="Courier New"/>
           <w:sz w:val="20"/>
         </w:rPr>
-        <w:t>custom_index_name</w:t>
-      </w:r>
-      <w:proofErr w:type="spellEnd"/>
+        <w:t xml:space="preserve">-x </w:t>
+      </w:r>
       <w:r>
         <w:rPr>
           <w:rFonts w:ascii="Courier New" w:eastAsia="Courier New" w:hAnsi="Courier New" w:cs="Courier New"/>
           <w:sz w:val="20"/>
         </w:rPr>
-        <w:t>&gt;”</w:t>
-      </w:r>
-      <w:r>
-        <w:rPr>
-          <w:sz w:val="20"/>
-        </w:rPr>
-        <w:t xml:space="preserve">. </w:t>
-      </w:r>
-      <w:r>
-        <w:rPr>
-          <w:rFonts w:asciiTheme="majorHAnsi" w:hAnsiTheme="majorHAnsi" w:cstheme="majorHAnsi"/>
-          <w:sz w:val="20"/>
-        </w:rPr>
-        <w:t xml:space="preserve">In the </w:t>
-      </w:r>
-      <w:proofErr w:type="spellStart"/>
-      <w:r>
-        <w:rPr>
-          <w:rFonts w:asciiTheme="majorHAnsi" w:hAnsiTheme="majorHAnsi" w:cstheme="majorHAnsi"/>
-          <w:sz w:val="20"/>
-        </w:rPr>
-        <w:t>dd</w:t>
-      </w:r>
-      <w:proofErr w:type="spellEnd"/>
-      <w:r>
-        <w:rPr>
-          <w:rFonts w:asciiTheme="majorHAnsi" w:hAnsiTheme="majorHAnsi" w:cstheme="majorHAnsi"/>
-          <w:sz w:val="20"/>
-        </w:rPr>
-        <w:t xml:space="preserve"> folder, you could use:</w:t>
-      </w:r>
-    </w:p>
-    <w:p>
-      <w:pPr>
-        <w:pStyle w:val="Normal1"/>
-      </w:pPr>
-    </w:p>
-    <w:p>
-      <w:pPr>
-        <w:pStyle w:val="Normal1"/>
-      </w:pPr>
-      <w:r>
-        <w:rPr>
-          <w:rFonts w:ascii="Courier New" w:eastAsia="Courier New" w:hAnsi="Courier New" w:cs="Courier New"/>
-          <w:sz w:val="20"/>
-        </w:rPr>
-        <w:t xml:space="preserve">$ bowtie2-build </w:t>
-      </w:r>
-      <w:proofErr w:type="spellStart"/>
-      <w:proofErr w:type="gramStart"/>
-      <w:r>
-        <w:rPr>
-          <w:rFonts w:ascii="Courier New" w:eastAsia="Courier New" w:hAnsi="Courier New" w:cs="Courier New"/>
-          <w:sz w:val="20"/>
-        </w:rPr>
-        <w:t>dd.fasta</w:t>
-      </w:r>
-      <w:proofErr w:type="spellEnd"/>
-      <w:proofErr w:type="gramEnd"/>
-      <w:r>
-        <w:rPr>
-          <w:rFonts w:ascii="Courier New" w:eastAsia="Courier New" w:hAnsi="Courier New" w:cs="Courier New"/>
-          <w:sz w:val="20"/>
-        </w:rPr>
-        <w:t xml:space="preserve"> </w:t>
-      </w:r>
-      <w:proofErr w:type="spellStart"/>
-      <w:r>
-        <w:rPr>
-          <w:rFonts w:ascii="Courier New" w:eastAsia="Courier New" w:hAnsi="Courier New" w:cs="Courier New"/>
-          <w:sz w:val="20"/>
-        </w:rPr>
-        <w:t>dd</w:t>
-      </w:r>
-      <w:proofErr w:type="spellEnd"/>
-    </w:p>
-    <w:p>
-      <w:pPr>
-        <w:pStyle w:val="Normal1"/>
-      </w:pPr>
-    </w:p>
-    <w:p>
-      <w:pPr>
-        <w:pStyle w:val="Normal1"/>
-        <w:rPr>
-          <w:rFonts w:asciiTheme="majorHAnsi" w:hAnsiTheme="majorHAnsi" w:cstheme="majorHAnsi"/>
-        </w:rPr>
-      </w:pPr>
-      <w:r>
-        <w:rPr>
-          <w:rFonts w:asciiTheme="majorHAnsi" w:hAnsiTheme="majorHAnsi" w:cstheme="majorHAnsi"/>
-          <w:sz w:val="20"/>
-        </w:rPr>
-        <w:t>Once the index is created (you do this only once for each reference genome, i.e. each FASTA file), you align one read (sequence) to the genome by typing:</w:t>
-      </w:r>
-    </w:p>
-    <w:p>
-      <w:pPr>
-        <w:pStyle w:val="Normal1"/>
-      </w:pPr>
-    </w:p>
-    <w:p>
-      <w:pPr>
-        <w:pStyle w:val="Normal1"/>
-      </w:pPr>
-      <w:r>
-        <w:rPr>
-          <w:rFonts w:ascii="Courier New" w:eastAsia="Courier New" w:hAnsi="Courier New" w:cs="Courier New"/>
-          <w:sz w:val="20"/>
-        </w:rPr>
-        <w:t xml:space="preserve">$ bowtie2 </w:t>
-      </w:r>
-      <w:r>
-        <w:rPr>
-          <w:rFonts w:ascii="Courier New" w:eastAsia="Courier New" w:hAnsi="Courier New" w:cs="Courier New"/>
-          <w:sz w:val="20"/>
-        </w:rPr>
-        <w:t xml:space="preserve">-x </w:t>
-      </w:r>
-      <w:proofErr w:type="spellStart"/>
-      <w:r>
-        <w:rPr>
-          <w:rFonts w:ascii="Courier New" w:eastAsia="Courier New" w:hAnsi="Courier New" w:cs="Courier New"/>
-          <w:sz w:val="20"/>
-        </w:rPr>
-        <w:t>dd</w:t>
-      </w:r>
-      <w:proofErr w:type="spellEnd"/>
-      <w:r>
-        <w:rPr>
-          <w:rFonts w:ascii="Courier New" w:eastAsia="Courier New" w:hAnsi="Courier New" w:cs="Courier New"/>
-          <w:sz w:val="20"/>
-        </w:rPr>
-        <w:t xml:space="preserve"> -ac AAAAAGAGATACAT &gt; </w:t>
-      </w:r>
-      <w:proofErr w:type="spellStart"/>
-      <w:r>
-        <w:rPr>
-          <w:rFonts w:ascii="Courier New" w:eastAsia="Courier New" w:hAnsi="Courier New" w:cs="Courier New"/>
-          <w:sz w:val="20"/>
-        </w:rPr>
-        <w:t>dd.sam</w:t>
-      </w:r>
-      <w:proofErr w:type="spellEnd"/>
+        <w:t>dd -ac AAAAAGAGATACAT &gt; dd.sam</w:t>
+      </w:r>
     </w:p>
     <w:p>
       <w:pPr>
@@ -12664,29 +11728,8 @@
           <w:sz w:val="28"/>
           <w:szCs w:val="28"/>
         </w:rPr>
-        <w:t>: alignment of RNA-</w:t>
-      </w:r>
-      <w:proofErr w:type="spellStart"/>
-      <w:r>
-        <w:rPr>
-          <w:rFonts w:asciiTheme="majorHAnsi" w:hAnsiTheme="majorHAnsi" w:cstheme="majorHAnsi"/>
-          <w:b/>
-          <w:sz w:val="28"/>
-          <w:szCs w:val="28"/>
-        </w:rPr>
-        <w:t>seq</w:t>
-      </w:r>
-      <w:proofErr w:type="spellEnd"/>
-      <w:r>
-        <w:rPr>
-          <w:rFonts w:asciiTheme="majorHAnsi" w:hAnsiTheme="majorHAnsi" w:cstheme="majorHAnsi"/>
-          <w:b/>
-          <w:sz w:val="28"/>
-          <w:szCs w:val="28"/>
-        </w:rPr>
-        <w:t xml:space="preserve"> sample reads to the </w:t>
-      </w:r>
-      <w:proofErr w:type="spellStart"/>
+        <w:t xml:space="preserve">: alignment of RNA-seq sample reads to the </w:t>
+      </w:r>
       <w:r>
         <w:rPr>
           <w:rFonts w:asciiTheme="majorHAnsi" w:hAnsiTheme="majorHAnsi" w:cstheme="majorHAnsi"/>
@@ -12695,31 +11738,8 @@
           <w:sz w:val="28"/>
           <w:szCs w:val="28"/>
         </w:rPr>
-        <w:t>Dictyostelium</w:t>
-      </w:r>
-      <w:proofErr w:type="spellEnd"/>
-      <w:r>
-        <w:rPr>
-          <w:rFonts w:asciiTheme="majorHAnsi" w:hAnsiTheme="majorHAnsi" w:cstheme="majorHAnsi"/>
-          <w:b/>
-          <w:i/>
-          <w:sz w:val="28"/>
-          <w:szCs w:val="28"/>
-        </w:rPr>
-        <w:t xml:space="preserve"> </w:t>
-      </w:r>
-      <w:proofErr w:type="spellStart"/>
-      <w:r>
-        <w:rPr>
-          <w:rFonts w:asciiTheme="majorHAnsi" w:hAnsiTheme="majorHAnsi" w:cstheme="majorHAnsi"/>
-          <w:b/>
-          <w:i/>
-          <w:sz w:val="28"/>
-          <w:szCs w:val="28"/>
-        </w:rPr>
-        <w:t>discoideum</w:t>
-      </w:r>
-      <w:proofErr w:type="spellEnd"/>
+        <w:t>Dictyostelium discoideum</w:t>
+      </w:r>
       <w:r>
         <w:rPr>
           <w:rFonts w:asciiTheme="majorHAnsi" w:hAnsiTheme="majorHAnsi" w:cstheme="majorHAnsi"/>
@@ -12747,70 +11767,16 @@
           <w:rFonts w:asciiTheme="majorHAnsi" w:hAnsiTheme="majorHAnsi" w:cstheme="majorHAnsi"/>
           <w:sz w:val="20"/>
         </w:rPr>
-        <w:t>To align the RNA-</w:t>
-      </w:r>
-      <w:proofErr w:type="spellStart"/>
-      <w:r>
-        <w:rPr>
-          <w:rFonts w:asciiTheme="majorHAnsi" w:hAnsiTheme="majorHAnsi" w:cstheme="majorHAnsi"/>
-          <w:sz w:val="20"/>
-        </w:rPr>
-        <w:t>seq</w:t>
-      </w:r>
-      <w:proofErr w:type="spellEnd"/>
-      <w:r>
-        <w:rPr>
-          <w:rFonts w:asciiTheme="majorHAnsi" w:hAnsiTheme="majorHAnsi" w:cstheme="majorHAnsi"/>
-          <w:sz w:val="20"/>
-        </w:rPr>
-        <w:t xml:space="preserve"> reads in the </w:t>
-      </w:r>
-      <w:proofErr w:type="spellStart"/>
-      <w:proofErr w:type="gramStart"/>
-      <w:r>
-        <w:rPr>
-          <w:rFonts w:asciiTheme="majorHAnsi" w:hAnsiTheme="majorHAnsi" w:cstheme="majorHAnsi"/>
-          <w:sz w:val="20"/>
-        </w:rPr>
-        <w:t>rnaseq.fastq</w:t>
-      </w:r>
-      <w:proofErr w:type="spellEnd"/>
-      <w:proofErr w:type="gramEnd"/>
-      <w:r>
-        <w:rPr>
-          <w:rFonts w:asciiTheme="majorHAnsi" w:hAnsiTheme="majorHAnsi" w:cstheme="majorHAnsi"/>
-          <w:sz w:val="20"/>
-        </w:rPr>
-        <w:t xml:space="preserve"> file, you first need to index the </w:t>
-      </w:r>
-      <w:proofErr w:type="spellStart"/>
+        <w:t xml:space="preserve">To align the RNA-seq reads in the rnaseq.fastq file, you first need to index the </w:t>
+      </w:r>
       <w:r>
         <w:rPr>
           <w:rFonts w:asciiTheme="majorHAnsi" w:hAnsiTheme="majorHAnsi" w:cstheme="majorHAnsi"/>
           <w:i/>
           <w:sz w:val="20"/>
         </w:rPr>
-        <w:t>Dictyostelium</w:t>
-      </w:r>
-      <w:proofErr w:type="spellEnd"/>
-      <w:r>
-        <w:rPr>
-          <w:rFonts w:asciiTheme="majorHAnsi" w:hAnsiTheme="majorHAnsi" w:cstheme="majorHAnsi"/>
-          <w:i/>
-          <w:sz w:val="20"/>
-        </w:rPr>
-        <w:t xml:space="preserve"> </w:t>
-      </w:r>
-      <w:proofErr w:type="spellStart"/>
-      <w:r>
-        <w:rPr>
-          <w:rFonts w:asciiTheme="majorHAnsi" w:hAnsiTheme="majorHAnsi" w:cstheme="majorHAnsi"/>
-          <w:i/>
-          <w:sz w:val="20"/>
-        </w:rPr>
-        <w:t>discoideum</w:t>
-      </w:r>
-      <w:proofErr w:type="spellEnd"/>
+        <w:t>Dictyostelium discoideum</w:t>
+      </w:r>
       <w:r>
         <w:rPr>
           <w:rFonts w:asciiTheme="majorHAnsi" w:hAnsiTheme="majorHAnsi" w:cstheme="majorHAnsi"/>
@@ -12818,7 +11784,6 @@
         </w:rPr>
         <w:t xml:space="preserve"> genome. Use bowtie2-build to create an index with name </w:t>
       </w:r>
-      <w:proofErr w:type="spellStart"/>
       <w:r>
         <w:rPr>
           <w:rFonts w:ascii="Courier New" w:hAnsi="Courier New" w:cs="Courier New"/>
@@ -12827,7 +11792,6 @@
         </w:rPr>
         <w:t>dd</w:t>
       </w:r>
-      <w:proofErr w:type="spellEnd"/>
       <w:r>
         <w:rPr>
           <w:rFonts w:asciiTheme="majorHAnsi" w:hAnsiTheme="majorHAnsi" w:cstheme="majorHAnsi"/>
@@ -12857,118 +11821,59 @@
           <w:rFonts w:ascii="Courier New" w:eastAsia="Courier New" w:hAnsi="Courier New" w:cs="Courier New"/>
           <w:sz w:val="20"/>
         </w:rPr>
-        <w:t xml:space="preserve">$ bowtie2-build </w:t>
-      </w:r>
-      <w:proofErr w:type="spellStart"/>
+        <w:t>$ bowtie2-build fasta_file custom_index_name</w:t>
+      </w:r>
+    </w:p>
+    <w:p>
+      <w:pPr>
+        <w:pStyle w:val="Normal1"/>
+      </w:pPr>
+    </w:p>
+    <w:p>
+      <w:pPr>
+        <w:pStyle w:val="Normal1"/>
+        <w:rPr>
+          <w:rFonts w:asciiTheme="majorHAnsi" w:hAnsiTheme="majorHAnsi" w:cstheme="majorHAnsi"/>
+        </w:rPr>
+      </w:pPr>
+      <w:r>
+        <w:rPr>
+          <w:rFonts w:asciiTheme="majorHAnsi" w:hAnsiTheme="majorHAnsi" w:cstheme="majorHAnsi"/>
+          <w:sz w:val="20"/>
+        </w:rPr>
+        <w:t>After you created the index, you can align the reads by typing:</w:t>
+      </w:r>
+    </w:p>
+    <w:p>
+      <w:pPr>
+        <w:pStyle w:val="Normal1"/>
+      </w:pPr>
+    </w:p>
+    <w:p>
+      <w:pPr>
+        <w:pStyle w:val="Normal1"/>
+      </w:pPr>
       <w:r>
         <w:rPr>
           <w:rFonts w:ascii="Courier New" w:eastAsia="Courier New" w:hAnsi="Courier New" w:cs="Courier New"/>
           <w:sz w:val="20"/>
         </w:rPr>
-        <w:t>fasta_file</w:t>
-      </w:r>
-      <w:proofErr w:type="spellEnd"/>
+        <w:t xml:space="preserve">$ bowtie2 </w:t>
+      </w:r>
       <w:r>
         <w:rPr>
           <w:rFonts w:ascii="Courier New" w:eastAsia="Courier New" w:hAnsi="Courier New" w:cs="Courier New"/>
           <w:sz w:val="20"/>
         </w:rPr>
-        <w:t xml:space="preserve"> </w:t>
-      </w:r>
-      <w:proofErr w:type="spellStart"/>
+        <w:t xml:space="preserve">-x </w:t>
+      </w:r>
       <w:r>
         <w:rPr>
           <w:rFonts w:ascii="Courier New" w:eastAsia="Courier New" w:hAnsi="Courier New" w:cs="Courier New"/>
           <w:sz w:val="20"/>
         </w:rPr>
-        <w:t>custom_index_name</w:t>
-      </w:r>
-      <w:proofErr w:type="spellEnd"/>
-    </w:p>
-    <w:p>
-      <w:pPr>
-        <w:pStyle w:val="Normal1"/>
-      </w:pPr>
-    </w:p>
-    <w:p>
-      <w:pPr>
-        <w:pStyle w:val="Normal1"/>
-        <w:rPr>
-          <w:rFonts w:asciiTheme="majorHAnsi" w:hAnsiTheme="majorHAnsi" w:cstheme="majorHAnsi"/>
-        </w:rPr>
-      </w:pPr>
-      <w:r>
-        <w:rPr>
-          <w:rFonts w:asciiTheme="majorHAnsi" w:hAnsiTheme="majorHAnsi" w:cstheme="majorHAnsi"/>
-          <w:sz w:val="20"/>
-        </w:rPr>
-        <w:t>After you created the index, you can align the reads by typing:</w:t>
-      </w:r>
-    </w:p>
-    <w:p>
-      <w:pPr>
-        <w:pStyle w:val="Normal1"/>
-      </w:pPr>
-    </w:p>
-    <w:p>
-      <w:pPr>
-        <w:pStyle w:val="Normal1"/>
-      </w:pPr>
-      <w:r>
-        <w:rPr>
-          <w:rFonts w:ascii="Courier New" w:eastAsia="Courier New" w:hAnsi="Courier New" w:cs="Courier New"/>
-          <w:sz w:val="20"/>
-        </w:rPr>
-        <w:t xml:space="preserve">$ bowtie2 </w:t>
-      </w:r>
-      <w:r>
-        <w:rPr>
-          <w:rFonts w:ascii="Courier New" w:eastAsia="Courier New" w:hAnsi="Courier New" w:cs="Courier New"/>
-          <w:sz w:val="20"/>
-        </w:rPr>
-        <w:t xml:space="preserve">-x </w:t>
-      </w:r>
-      <w:proofErr w:type="spellStart"/>
-      <w:r>
-        <w:rPr>
-          <w:rFonts w:ascii="Courier New" w:eastAsia="Courier New" w:hAnsi="Courier New" w:cs="Courier New"/>
-          <w:sz w:val="20"/>
-        </w:rPr>
-        <w:t>dd</w:t>
-      </w:r>
-      <w:proofErr w:type="spellEnd"/>
-      <w:r>
-        <w:rPr>
-          <w:rFonts w:ascii="Courier New" w:eastAsia="Courier New" w:hAnsi="Courier New" w:cs="Courier New"/>
-          <w:sz w:val="20"/>
-        </w:rPr>
-        <w:t xml:space="preserve"> -U </w:t>
-      </w:r>
-      <w:proofErr w:type="spellStart"/>
-      <w:r>
-        <w:rPr>
-          <w:rFonts w:ascii="Courier New" w:eastAsia="Courier New" w:hAnsi="Courier New" w:cs="Courier New"/>
-          <w:sz w:val="20"/>
-        </w:rPr>
-        <w:t>rnaseq.fastq</w:t>
-      </w:r>
-      <w:proofErr w:type="spellEnd"/>
-      <w:r>
-        <w:rPr>
-          <w:rFonts w:ascii="Courier New" w:eastAsia="Courier New" w:hAnsi="Courier New" w:cs="Courier New"/>
-          <w:sz w:val="20"/>
-        </w:rPr>
-        <w:t xml:space="preserve"> &gt; </w:t>
-      </w:r>
-      <w:proofErr w:type="spellStart"/>
-      <w:r>
-        <w:rPr>
-          <w:rFonts w:ascii="Courier New" w:eastAsia="Courier New" w:hAnsi="Courier New" w:cs="Courier New"/>
-          <w:sz w:val="20"/>
-        </w:rPr>
-        <w:t>dd.sam</w:t>
-      </w:r>
-      <w:proofErr w:type="spellEnd"/>
+        <w:t>dd -U rnaseq.fastq &gt; dd.sam</w:t>
+      </w:r>
     </w:p>
     <w:p>
       <w:pPr>
@@ -13027,23 +11932,7 @@
           <w:rFonts w:asciiTheme="majorHAnsi" w:hAnsiTheme="majorHAnsi" w:cstheme="majorHAnsi"/>
           <w:sz w:val="20"/>
         </w:rPr>
-        <w:t xml:space="preserve">The results are returned in SAM format and stored to the </w:t>
-      </w:r>
-      <w:proofErr w:type="spellStart"/>
-      <w:r>
-        <w:rPr>
-          <w:rFonts w:asciiTheme="majorHAnsi" w:hAnsiTheme="majorHAnsi" w:cstheme="majorHAnsi"/>
-          <w:sz w:val="20"/>
-        </w:rPr>
-        <w:t>dd.sam</w:t>
-      </w:r>
-      <w:proofErr w:type="spellEnd"/>
-      <w:r>
-        <w:rPr>
-          <w:rFonts w:asciiTheme="majorHAnsi" w:hAnsiTheme="majorHAnsi" w:cstheme="majorHAnsi"/>
-          <w:sz w:val="20"/>
-        </w:rPr>
-        <w:t xml:space="preserve"> file. How many reads align?</w:t>
+        <w:t>The results are returned in SAM format and stored to the dd.sam file. How many reads align?</w:t>
       </w:r>
     </w:p>
     <w:p>
@@ -13698,7 +12587,6 @@
                 <w:szCs w:val="20"/>
               </w:rPr>
             </w:pPr>
-            <w:proofErr w:type="spellStart"/>
             <w:r>
               <w:rPr>
                 <w:rFonts w:ascii="Courier New" w:hAnsi="Courier New" w:cs="Courier New"/>
@@ -13706,17 +12594,7 @@
                 <w:sz w:val="20"/>
                 <w:szCs w:val="20"/>
               </w:rPr>
-              <w:t>uname</w:t>
-            </w:r>
-            <w:proofErr w:type="spellEnd"/>
-            <w:r>
-              <w:rPr>
-                <w:rFonts w:ascii="Courier New" w:hAnsi="Courier New" w:cs="Courier New"/>
-                <w:b/>
-                <w:sz w:val="20"/>
-                <w:szCs w:val="20"/>
-              </w:rPr>
-              <w:t xml:space="preserve"> -a</w:t>
+              <w:t>uname -a</w:t>
             </w:r>
           </w:p>
         </w:tc>
@@ -13844,7 +12722,6 @@
                 <w:szCs w:val="20"/>
               </w:rPr>
             </w:pPr>
-            <w:proofErr w:type="spellStart"/>
             <w:r>
               <w:rPr>
                 <w:rFonts w:ascii="Courier New" w:hAnsi="Courier New" w:cs="Courier New"/>
@@ -13852,17 +12729,7 @@
                 <w:sz w:val="20"/>
                 <w:szCs w:val="20"/>
               </w:rPr>
-              <w:t>df</w:t>
-            </w:r>
-            <w:proofErr w:type="spellEnd"/>
-            <w:r>
-              <w:rPr>
-                <w:rFonts w:ascii="Courier New" w:hAnsi="Courier New" w:cs="Courier New"/>
-                <w:b/>
-                <w:sz w:val="20"/>
-                <w:szCs w:val="20"/>
-              </w:rPr>
-              <w:t xml:space="preserve"> -h</w:t>
+              <w:t>df -h</w:t>
             </w:r>
           </w:p>
         </w:tc>
@@ -14062,7 +12929,6 @@
               </w:rPr>
               <w:t xml:space="preserve">kill -9 </w:t>
             </w:r>
-            <w:proofErr w:type="spellStart"/>
             <w:r>
               <w:rPr>
                 <w:rFonts w:ascii="Courier New" w:hAnsi="Courier New" w:cs="Courier New"/>
@@ -14072,7 +12938,6 @@
               </w:rPr>
               <w:t>pid</w:t>
             </w:r>
-            <w:proofErr w:type="spellEnd"/>
           </w:p>
         </w:tc>
         <w:tc>
@@ -14190,7 +13055,6 @@
                 <w:szCs w:val="20"/>
               </w:rPr>
             </w:pPr>
-            <w:proofErr w:type="spellStart"/>
             <w:r>
               <w:rPr>
                 <w:rFonts w:ascii="Courier New" w:hAnsi="Courier New" w:cs="Courier New"/>
@@ -14200,7 +13064,6 @@
               </w:rPr>
               <w:t>pwd</w:t>
             </w:r>
-            <w:proofErr w:type="spellEnd"/>
           </w:p>
         </w:tc>
         <w:tc>
@@ -14470,7 +13333,6 @@
                 <w:szCs w:val="20"/>
               </w:rPr>
             </w:pPr>
-            <w:proofErr w:type="spellStart"/>
             <w:r>
               <w:rPr>
                 <w:rFonts w:ascii="Courier New" w:hAnsi="Courier New" w:cs="Courier New"/>
@@ -14480,7 +13342,6 @@
               </w:rPr>
               <w:t>mkdir</w:t>
             </w:r>
-            <w:proofErr w:type="spellEnd"/>
             <w:r>
               <w:rPr>
                 <w:rFonts w:ascii="Courier New" w:hAnsi="Courier New" w:cs="Courier New"/>
@@ -14552,7 +13413,6 @@
                 <w:szCs w:val="20"/>
               </w:rPr>
             </w:pPr>
-            <w:proofErr w:type="spellStart"/>
             <w:r>
               <w:rPr>
                 <w:rFonts w:ascii="Courier New" w:hAnsi="Courier New" w:cs="Courier New"/>
@@ -14560,17 +13420,7 @@
                 <w:sz w:val="20"/>
                 <w:szCs w:val="20"/>
               </w:rPr>
-              <w:t>rm</w:t>
-            </w:r>
-            <w:proofErr w:type="spellEnd"/>
-            <w:r>
-              <w:rPr>
-                <w:rFonts w:ascii="Courier New" w:hAnsi="Courier New" w:cs="Courier New"/>
-                <w:b/>
-                <w:sz w:val="20"/>
-                <w:szCs w:val="20"/>
-              </w:rPr>
-              <w:t xml:space="preserve"> -r</w:t>
+              <w:t>rm -r</w:t>
             </w:r>
             <w:r>
               <w:rPr>
@@ -14667,7 +13517,6 @@
                 <w:szCs w:val="20"/>
               </w:rPr>
             </w:pPr>
-            <w:proofErr w:type="spellStart"/>
             <w:r>
               <w:rPr>
                 <w:rFonts w:ascii="Courier New" w:hAnsi="Courier New" w:cs="Courier New"/>
@@ -14677,7 +13526,6 @@
               </w:rPr>
               <w:t>cp</w:t>
             </w:r>
-            <w:proofErr w:type="spellEnd"/>
             <w:r>
               <w:rPr>
                 <w:rFonts w:ascii="Courier New" w:hAnsi="Courier New" w:cs="Courier New"/>
@@ -14703,7 +13551,6 @@
               </w:rPr>
               <w:t xml:space="preserve"> </w:t>
             </w:r>
-            <w:proofErr w:type="spellStart"/>
             <w:r>
               <w:rPr>
                 <w:rFonts w:ascii="Courier New" w:hAnsi="Courier New" w:cs="Courier New"/>
@@ -14713,7 +13560,6 @@
               </w:rPr>
               <w:t>dest</w:t>
             </w:r>
-            <w:proofErr w:type="spellEnd"/>
           </w:p>
         </w:tc>
         <w:tc>
@@ -14840,7 +13686,6 @@
                 <w:szCs w:val="20"/>
               </w:rPr>
             </w:pPr>
-            <w:proofErr w:type="spellStart"/>
             <w:r>
               <w:rPr>
                 <w:rFonts w:ascii="Courier New" w:hAnsi="Courier New" w:cs="Courier New"/>
@@ -14850,7 +13695,6 @@
               </w:rPr>
               <w:t>wc</w:t>
             </w:r>
-            <w:proofErr w:type="spellEnd"/>
             <w:r>
               <w:rPr>
                 <w:rFonts w:ascii="Courier New" w:hAnsi="Courier New" w:cs="Courier New"/>
@@ -15076,7 +13920,6 @@
                 <w:szCs w:val="20"/>
               </w:rPr>
             </w:pPr>
-            <w:proofErr w:type="spellStart"/>
             <w:r>
               <w:rPr>
                 <w:rFonts w:ascii="Courier New" w:hAnsi="Courier New" w:cs="Courier New"/>
@@ -15084,17 +13927,7 @@
                 <w:sz w:val="20"/>
                 <w:szCs w:val="20"/>
               </w:rPr>
-              <w:t>gzip</w:t>
-            </w:r>
-            <w:proofErr w:type="spellEnd"/>
-            <w:r>
-              <w:rPr>
-                <w:rFonts w:ascii="Courier New" w:hAnsi="Courier New" w:cs="Courier New"/>
-                <w:b/>
-                <w:sz w:val="20"/>
-                <w:szCs w:val="20"/>
-              </w:rPr>
-              <w:t xml:space="preserve"> </w:t>
+              <w:t xml:space="preserve">gzip </w:t>
             </w:r>
             <w:r>
               <w:rPr>
@@ -15133,43 +13966,7 @@
                 <w:sz w:val="20"/>
                 <w:szCs w:val="20"/>
               </w:rPr>
-              <w:t xml:space="preserve">compress file with </w:t>
-            </w:r>
-            <w:proofErr w:type="spellStart"/>
-            <w:r>
-              <w:rPr>
-                <w:rFonts w:asciiTheme="majorHAnsi" w:hAnsiTheme="majorHAnsi" w:cstheme="majorHAnsi"/>
-                <w:sz w:val="20"/>
-                <w:szCs w:val="20"/>
-              </w:rPr>
-              <w:t>gzip</w:t>
-            </w:r>
-            <w:proofErr w:type="spellEnd"/>
-            <w:r>
-              <w:rPr>
-                <w:rFonts w:asciiTheme="majorHAnsi" w:hAnsiTheme="majorHAnsi" w:cstheme="majorHAnsi"/>
-                <w:sz w:val="20"/>
-                <w:szCs w:val="20"/>
-              </w:rPr>
-              <w:t xml:space="preserve"> (adds .</w:t>
-            </w:r>
-            <w:proofErr w:type="spellStart"/>
-            <w:r>
-              <w:rPr>
-                <w:rFonts w:asciiTheme="majorHAnsi" w:hAnsiTheme="majorHAnsi" w:cstheme="majorHAnsi"/>
-                <w:sz w:val="20"/>
-                <w:szCs w:val="20"/>
-              </w:rPr>
-              <w:t>gz</w:t>
-            </w:r>
-            <w:proofErr w:type="spellEnd"/>
-            <w:r>
-              <w:rPr>
-                <w:rFonts w:asciiTheme="majorHAnsi" w:hAnsiTheme="majorHAnsi" w:cstheme="majorHAnsi"/>
-                <w:sz w:val="20"/>
-                <w:szCs w:val="20"/>
-              </w:rPr>
-              <w:t xml:space="preserve"> extension)</w:t>
+              <w:t>compress file with gzip (adds .gz extension)</w:t>
             </w:r>
           </w:p>
         </w:tc>
@@ -15195,7 +13992,6 @@
                 <w:szCs w:val="20"/>
               </w:rPr>
             </w:pPr>
-            <w:proofErr w:type="spellStart"/>
             <w:r>
               <w:rPr>
                 <w:rFonts w:ascii="Courier New" w:hAnsi="Courier New" w:cs="Courier New"/>
@@ -15203,17 +13999,7 @@
                 <w:sz w:val="20"/>
                 <w:szCs w:val="20"/>
               </w:rPr>
-              <w:t>gunzip</w:t>
-            </w:r>
-            <w:proofErr w:type="spellEnd"/>
-            <w:r>
-              <w:rPr>
-                <w:rFonts w:ascii="Courier New" w:hAnsi="Courier New" w:cs="Courier New"/>
-                <w:b/>
-                <w:sz w:val="20"/>
-                <w:szCs w:val="20"/>
-              </w:rPr>
-              <w:t xml:space="preserve"> </w:t>
+              <w:t xml:space="preserve">gunzip </w:t>
             </w:r>
             <w:r>
               <w:rPr>
@@ -15253,16 +14039,7 @@
                 <w:sz w:val="20"/>
                 <w:szCs w:val="20"/>
               </w:rPr>
-              <w:t xml:space="preserve">decompress </w:t>
-            </w:r>
-            <w:proofErr w:type="spellStart"/>
-            <w:r>
-              <w:rPr>
-                <w:rFonts w:asciiTheme="majorHAnsi" w:hAnsiTheme="majorHAnsi" w:cstheme="majorHAnsi"/>
-                <w:sz w:val="20"/>
-                <w:szCs w:val="20"/>
-              </w:rPr>
-              <w:t>fil</w:t>
+              <w:t>decompress fil</w:t>
             </w:r>
             <w:r>
               <w:rPr>
@@ -15288,7 +14065,6 @@
               </w:rPr>
               <w:t>compress</w:t>
             </w:r>
-            <w:proofErr w:type="spellEnd"/>
             <w:r>
               <w:rPr>
                 <w:rFonts w:asciiTheme="majorHAnsi" w:hAnsiTheme="majorHAnsi" w:cstheme="majorHAnsi"/>
@@ -15327,25 +14103,7 @@
                 <w:sz w:val="20"/>
                 <w:szCs w:val="20"/>
               </w:rPr>
-              <w:t>.</w:t>
-            </w:r>
-            <w:proofErr w:type="spellStart"/>
-            <w:r>
-              <w:rPr>
-                <w:rFonts w:asciiTheme="majorHAnsi" w:hAnsiTheme="majorHAnsi" w:cstheme="majorHAnsi"/>
-                <w:sz w:val="20"/>
-                <w:szCs w:val="20"/>
-              </w:rPr>
-              <w:t>gz</w:t>
-            </w:r>
-            <w:proofErr w:type="spellEnd"/>
-            <w:r>
-              <w:rPr>
-                <w:rFonts w:asciiTheme="majorHAnsi" w:hAnsiTheme="majorHAnsi" w:cstheme="majorHAnsi"/>
-                <w:sz w:val="20"/>
-                <w:szCs w:val="20"/>
-              </w:rPr>
-              <w:t xml:space="preserve"> extension</w:t>
+              <w:t>.gz extension</w:t>
             </w:r>
           </w:p>
         </w:tc>
@@ -15378,9 +14136,8 @@
                 <w:sz w:val="20"/>
                 <w:szCs w:val="20"/>
               </w:rPr>
-              <w:t xml:space="preserve">tar </w:t>
-            </w:r>
-            <w:proofErr w:type="spellStart"/>
+              <w:t>tar xf</w:t>
+            </w:r>
             <w:r>
               <w:rPr>
                 <w:rFonts w:ascii="Courier New" w:hAnsi="Courier New" w:cs="Courier New"/>
@@ -15388,7 +14145,7 @@
                 <w:sz w:val="20"/>
                 <w:szCs w:val="20"/>
               </w:rPr>
-              <w:t>xf</w:t>
+              <w:t>v</w:t>
             </w:r>
             <w:r>
               <w:rPr>
@@ -15397,26 +14154,7 @@
                 <w:sz w:val="20"/>
                 <w:szCs w:val="20"/>
               </w:rPr>
-              <w:t>v</w:t>
-            </w:r>
-            <w:r>
-              <w:rPr>
-                <w:rFonts w:ascii="Courier New" w:hAnsi="Courier New" w:cs="Courier New"/>
-                <w:b/>
-                <w:sz w:val="20"/>
-                <w:szCs w:val="20"/>
-              </w:rPr>
-              <w:t>z</w:t>
-            </w:r>
-            <w:proofErr w:type="spellEnd"/>
-            <w:r>
-              <w:rPr>
-                <w:rFonts w:ascii="Courier New" w:hAnsi="Courier New" w:cs="Courier New"/>
-                <w:b/>
-                <w:sz w:val="20"/>
-                <w:szCs w:val="20"/>
-              </w:rPr>
-              <w:t xml:space="preserve"> </w:t>
+              <w:t xml:space="preserve">z </w:t>
             </w:r>
             <w:r>
               <w:rPr>
@@ -15506,7 +14244,6 @@
               </w:rPr>
               <w:t xml:space="preserve"> </w:t>
             </w:r>
-            <w:proofErr w:type="spellStart"/>
             <w:r>
               <w:rPr>
                 <w:rFonts w:ascii="Courier New" w:hAnsi="Courier New" w:cs="Courier New"/>
@@ -15534,7 +14271,6 @@
               </w:rPr>
               <w:t>f</w:t>
             </w:r>
-            <w:proofErr w:type="spellEnd"/>
             <w:r>
               <w:rPr>
                 <w:rFonts w:ascii="Courier New" w:hAnsi="Courier New" w:cs="Courier New"/>
@@ -15550,19 +14286,8 @@
                 <w:sz w:val="20"/>
                 <w:szCs w:val="20"/>
               </w:rPr>
-              <w:t xml:space="preserve">archive.tar.gz </w:t>
-            </w:r>
-            <w:proofErr w:type="spellStart"/>
-            <w:r>
-              <w:rPr>
-                <w:rFonts w:ascii="Courier New" w:hAnsi="Courier New" w:cs="Courier New"/>
-                <w:i/>
-                <w:sz w:val="20"/>
-                <w:szCs w:val="20"/>
-              </w:rPr>
-              <w:t>folder_to_compress</w:t>
-            </w:r>
-            <w:proofErr w:type="spellEnd"/>
+              <w:t>archive.tar.gz folder_to_compress</w:t>
+            </w:r>
           </w:p>
         </w:tc>
         <w:tc>
@@ -15752,7 +14477,6 @@
                 <w:szCs w:val="20"/>
               </w:rPr>
             </w:pPr>
-            <w:bookmarkStart w:id="0" w:name="_GoBack" w:colFirst="2" w:colLast="2"/>
             <w:r>
               <w:rPr>
                 <w:rFonts w:ascii="Courier New" w:hAnsi="Courier New" w:cs="Courier New"/>
@@ -15824,7 +14548,6 @@
                 <w:szCs w:val="20"/>
               </w:rPr>
             </w:pPr>
-            <w:proofErr w:type="spellStart"/>
             <w:r>
               <w:rPr>
                 <w:rFonts w:ascii="Courier New" w:hAnsi="Courier New" w:cs="Courier New"/>
@@ -15832,19 +14555,8 @@
                 <w:sz w:val="20"/>
                 <w:szCs w:val="20"/>
               </w:rPr>
-              <w:t>ssh</w:t>
-            </w:r>
-            <w:proofErr w:type="spellEnd"/>
-            <w:r>
-              <w:rPr>
-                <w:rFonts w:ascii="Courier New" w:hAnsi="Courier New" w:cs="Courier New"/>
-                <w:b/>
-                <w:sz w:val="20"/>
-                <w:szCs w:val="20"/>
-              </w:rPr>
-              <w:t xml:space="preserve"> </w:t>
-            </w:r>
-            <w:proofErr w:type="spellStart"/>
+              <w:t xml:space="preserve">ssh </w:t>
+            </w:r>
             <w:r>
               <w:rPr>
                 <w:rFonts w:ascii="Courier New" w:hAnsi="Courier New" w:cs="Courier New"/>
@@ -15854,7 +14566,6 @@
               </w:rPr>
               <w:t>username@host</w:t>
             </w:r>
-            <w:proofErr w:type="spellEnd"/>
           </w:p>
         </w:tc>
         <w:tc>
@@ -15888,7 +14599,6 @@
           </w:p>
         </w:tc>
       </w:tr>
-      <w:bookmarkEnd w:id="0"/>
     </w:tbl>
     <w:p>
       <w:pPr>
@@ -16046,7 +14756,6 @@
                 <w:szCs w:val="20"/>
               </w:rPr>
             </w:pPr>
-            <w:proofErr w:type="spellStart"/>
             <w:r>
               <w:rPr>
                 <w:rFonts w:ascii="Courier New" w:hAnsi="Courier New" w:cs="Courier New"/>
@@ -16056,7 +14765,6 @@
               </w:rPr>
               <w:t>i</w:t>
             </w:r>
-            <w:proofErr w:type="spellEnd"/>
           </w:p>
         </w:tc>
         <w:tc>
@@ -16176,7 +14884,6 @@
                 <w:szCs w:val="20"/>
               </w:rPr>
             </w:pPr>
-            <w:proofErr w:type="gramStart"/>
             <w:r>
               <w:rPr>
                 <w:rFonts w:ascii="Courier New" w:hAnsi="Courier New" w:cs="Courier New"/>
@@ -16186,7 +14893,6 @@
               </w:rPr>
               <w:t>:w</w:t>
             </w:r>
-            <w:proofErr w:type="gramEnd"/>
           </w:p>
         </w:tc>
         <w:tc>
@@ -16242,7 +14948,6 @@
                 <w:szCs w:val="20"/>
               </w:rPr>
             </w:pPr>
-            <w:proofErr w:type="gramStart"/>
             <w:r>
               <w:rPr>
                 <w:rFonts w:ascii="Courier New" w:hAnsi="Courier New" w:cs="Courier New"/>
@@ -16252,7 +14957,6 @@
               </w:rPr>
               <w:t>:q</w:t>
             </w:r>
-            <w:proofErr w:type="gramEnd"/>
           </w:p>
         </w:tc>
         <w:tc>
@@ -16436,7 +15140,6 @@
                 <w:szCs w:val="20"/>
               </w:rPr>
             </w:pPr>
-            <w:proofErr w:type="gramStart"/>
             <w:r>
               <w:rPr>
                 <w:rFonts w:ascii="Courier New" w:hAnsi="Courier New" w:cs="Courier New"/>
@@ -16444,17 +15147,7 @@
                 <w:sz w:val="20"/>
                 <w:szCs w:val="20"/>
               </w:rPr>
-              <w:t>:q</w:t>
-            </w:r>
-            <w:proofErr w:type="gramEnd"/>
-            <w:r>
-              <w:rPr>
-                <w:rFonts w:ascii="Courier New" w:hAnsi="Courier New" w:cs="Courier New"/>
-                <w:b/>
-                <w:sz w:val="20"/>
-                <w:szCs w:val="20"/>
-              </w:rPr>
-              <w:t>!</w:t>
+              <w:t>:q!</w:t>
             </w:r>
           </w:p>
         </w:tc>
@@ -16633,14 +15326,14 @@
         <v:path o:extrusionok="f" gradientshapeok="t" o:connecttype="rect"/>
         <o:lock v:ext="edit" aspectratio="t"/>
       </v:shapetype>
-      <v:shape id="_x0000_i1118" type="#_x0000_t75" style="width:132pt;height:134pt;visibility:visible;mso-wrap-style:square" o:bullet="t">
+      <v:shape id="_x0000_i1124" type="#_x0000_t75" style="width:132.3pt;height:133.95pt;visibility:visible;mso-wrap-style:square" o:bullet="t">
         <v:imagedata r:id="rId1" o:title=""/>
       </v:shape>
     </w:pict>
   </w:numPicBullet>
   <w:numPicBullet w:numPicBulletId="1">
     <w:pict>
-      <v:shape id="_x0000_i1119" type="#_x0000_t75" style="width:484pt;height:478pt;visibility:visible;mso-wrap-style:square" o:bullet="t">
+      <v:shape id="_x0000_i1125" type="#_x0000_t75" style="width:483.9pt;height:478.05pt;visibility:visible;mso-wrap-style:square" o:bullet="t">
         <v:imagedata r:id="rId2" o:title=""/>
       </v:shape>
     </w:pict>

</xml_diff>